<commit_message>
doc-104: started Worklflow docu (issues, branches, commits)
</commit_message>
<xml_diff>
--- a/Dokumentation/Dukumentation TicTacToe.docx
+++ b/Dokumentation/Dukumentation TicTacToe.docx
@@ -77,11 +77,6 @@
       </w:r>
     </w:p>
     <w:p>
-      <w:pPr>
-        <w:rPr>
-          <w:lang w:val="en-US"/>
-        </w:rPr>
-      </w:pPr>
       <w:hyperlink r:id="rId5" w:history="1">
         <w:r>
           <w:rPr>
@@ -92,6 +87,48 @@
         </w:r>
       </w:hyperlink>
     </w:p>
+    <w:p/>
+    <w:p>
+      <w:r>
+        <w:t xml:space="preserve">Dem Projekt sind zwei Repositories zugeordnet – siehe: </w:t>
+      </w:r>
+      <w:hyperlink w:anchor="_Link_to_Git-Hub" w:history="1">
+        <w:r>
+          <w:rPr>
+            <w:rStyle w:val="Hyperlink"/>
+          </w:rPr>
+          <w:t xml:space="preserve">Link </w:t>
+        </w:r>
+        <w:proofErr w:type="spellStart"/>
+        <w:r>
+          <w:rPr>
+            <w:rStyle w:val="Hyperlink"/>
+          </w:rPr>
+          <w:t>to</w:t>
+        </w:r>
+        <w:proofErr w:type="spellEnd"/>
+        <w:r>
+          <w:rPr>
+            <w:rStyle w:val="Hyperlink"/>
+          </w:rPr>
+          <w:t xml:space="preserve"> </w:t>
+        </w:r>
+        <w:proofErr w:type="spellStart"/>
+        <w:r>
+          <w:rPr>
+            <w:rStyle w:val="Hyperlink"/>
+          </w:rPr>
+          <w:t>Git</w:t>
+        </w:r>
+        <w:proofErr w:type="spellEnd"/>
+        <w:r>
+          <w:rPr>
+            <w:rStyle w:val="Hyperlink"/>
+          </w:rPr>
+          <w:t>-Hub Repository</w:t>
+        </w:r>
+      </w:hyperlink>
+    </w:p>
     <w:p>
       <w:pPr>
         <w:pStyle w:val="berschrift2"/>
@@ -489,17 +526,8 @@
           <w:b/>
           <w:bCs/>
         </w:rPr>
-        <w:t xml:space="preserve">selbe Bezeichnung wird für die </w:t>
-      </w:r>
-      <w:proofErr w:type="spellStart"/>
-      <w:r>
-        <w:rPr>
-          <w:b/>
-          <w:bCs/>
-        </w:rPr>
-        <w:t>Issues</w:t>
-      </w:r>
-      <w:proofErr w:type="spellEnd"/>
+        <w:t>selbe Bezeichnung wird für die Issues</w:t>
+      </w:r>
       <w:r>
         <w:t xml:space="preserve"> (im Repo) verwendet - Elemente</w:t>
       </w:r>
@@ -587,7 +615,13 @@
         <w:t xml:space="preserve">Die Nummerierung ist über alle </w:t>
       </w:r>
       <w:r>
-        <w:t xml:space="preserve">Elemente (nicht je Element) fortlaufend und beginnt mit 100, </w:t>
+        <w:t>Elemente</w:t>
+      </w:r>
+      <w:r>
+        <w:t xml:space="preserve"> UND BEIDE Repos</w:t>
+      </w:r>
+      <w:r>
+        <w:t xml:space="preserve"> (nicht je Element) fortlaufend und beginnt mit 100, </w:t>
       </w:r>
       <w:proofErr w:type="spellStart"/>
       <w:r>
@@ -656,15 +690,7 @@
       </w:r>
       <w:proofErr w:type="spellEnd"/>
       <w:r>
-        <w:t>/</w:t>
-      </w:r>
-      <w:proofErr w:type="spellStart"/>
-      <w:r>
-        <w:t>Issues</w:t>
-      </w:r>
-      <w:proofErr w:type="spellEnd"/>
-      <w:r>
-        <w:t xml:space="preserve"> können (müssen</w:t>
+        <w:t>/Issues können (müssen</w:t>
       </w:r>
       <w:r>
         <w:t xml:space="preserve"> aber nicht) Bezug zu anderen Items haben. Dann ist dies </w:t>
@@ -703,14 +729,21 @@
         <w:t>Features</w:t>
       </w:r>
       <w:r>
-        <w:t xml:space="preserve">. Zusätzlich gibt es noch diese </w:t>
+        <w:t xml:space="preserve">. </w:t>
+      </w:r>
+      <w:r>
+        <w:t xml:space="preserve">Es kann aber auch andere </w:t>
       </w:r>
       <w:proofErr w:type="spellStart"/>
       <w:r>
         <w:t>Branches</w:t>
       </w:r>
       <w:proofErr w:type="spellEnd"/>
-    </w:p>
+      <w:r>
+        <w:t xml:space="preserve"> geben, falls das inhaltlich Sinn macht, z.B.</w:t>
+      </w:r>
+    </w:p>
+    <w:p/>
     <w:p>
       <w:pPr>
         <w:pStyle w:val="Listenabsatz"/>
@@ -718,29 +751,188 @@
           <w:ilvl w:val="0"/>
           <w:numId w:val="14"/>
         </w:numPr>
-      </w:pPr>
-      <w:r>
-        <w:t>docu-</w:t>
-      </w:r>
-      <w:r>
-        <w:t>0</w:t>
-      </w:r>
-      <w:r>
-        <w:t>/</w:t>
-      </w:r>
-      <w:proofErr w:type="spellStart"/>
-      <w:r>
-        <w:t>docs</w:t>
-      </w:r>
-      <w:proofErr w:type="spellEnd"/>
-      <w:r>
-        <w:t>-and-</w:t>
-      </w:r>
-      <w:proofErr w:type="spellStart"/>
-      <w:r>
-        <w:t>requirements</w:t>
-      </w:r>
-      <w:proofErr w:type="spellEnd"/>
+        <w:rPr>
+          <w:lang w:val="en-US"/>
+        </w:rPr>
+      </w:pPr>
+      <w:r>
+        <w:rPr>
+          <w:lang w:val="en-US"/>
+        </w:rPr>
+        <w:t>task-1</w:t>
+      </w:r>
+      <w:r>
+        <w:rPr>
+          <w:lang w:val="en-US"/>
+        </w:rPr>
+        <w:t>03</w:t>
+      </w:r>
+      <w:r>
+        <w:rPr>
+          <w:lang w:val="en-US"/>
+        </w:rPr>
+        <w:t>/ setup</w:t>
+      </w:r>
+      <w:r>
+        <w:rPr>
+          <w:lang w:val="en-US"/>
+        </w:rPr>
+        <w:t xml:space="preserve"> initial class structure</w:t>
+      </w:r>
+    </w:p>
+    <w:p>
+      <w:pPr>
+        <w:pStyle w:val="berschrift2"/>
+        <w:rPr>
+          <w:lang w:val="en-US"/>
+        </w:rPr>
+      </w:pPr>
+      <w:r>
+        <w:rPr>
+          <w:lang w:val="en-US"/>
+        </w:rPr>
+        <w:t>Issue</w:t>
+      </w:r>
+      <w:r>
+        <w:rPr>
+          <w:lang w:val="en-US"/>
+        </w:rPr>
+        <w:t xml:space="preserve"> (in den Repositories)</w:t>
+      </w:r>
+    </w:p>
+    <w:p>
+      <w:pPr>
+        <w:rPr>
+          <w:b/>
+          <w:bCs/>
+        </w:rPr>
+      </w:pPr>
+      <w:r>
+        <w:t>Sollen dieselben Namen haben w</w:t>
+      </w:r>
+      <w:r>
+        <w:t>ie die Tasks (</w:t>
+      </w:r>
+      <w:proofErr w:type="spellStart"/>
+      <w:r>
+        <w:t>Subtasks</w:t>
+      </w:r>
+      <w:proofErr w:type="spellEnd"/>
+      <w:r>
+        <w:t>)</w:t>
+      </w:r>
+    </w:p>
+    <w:p>
+      <w:pPr>
+        <w:rPr>
+          <w:b/>
+          <w:bCs/>
+        </w:rPr>
+      </w:pPr>
+    </w:p>
+    <w:p>
+      <w:pPr>
+        <w:pStyle w:val="berschrift2"/>
+        <w:rPr>
+          <w:lang w:val="en-US"/>
+        </w:rPr>
+      </w:pPr>
+      <w:bookmarkStart w:id="0" w:name="_Commit_message:"/>
+      <w:bookmarkEnd w:id="0"/>
+      <w:proofErr w:type="gramStart"/>
+      <w:r>
+        <w:rPr>
+          <w:lang w:val="en-US"/>
+        </w:rPr>
+        <w:lastRenderedPageBreak/>
+        <w:t>Commit message</w:t>
+      </w:r>
+      <w:proofErr w:type="gramEnd"/>
+      <w:r>
+        <w:rPr>
+          <w:lang w:val="en-US"/>
+        </w:rPr>
+        <w:t>:</w:t>
+      </w:r>
+    </w:p>
+    <w:p>
+      <w:r>
+        <w:t xml:space="preserve">Abkürzung als </w:t>
+      </w:r>
+      <w:proofErr w:type="spellStart"/>
+      <w:r>
+        <w:t>Refernez</w:t>
+      </w:r>
+      <w:proofErr w:type="spellEnd"/>
+      <w:r>
+        <w:t xml:space="preserve"> plus k</w:t>
+      </w:r>
+      <w:r>
+        <w:t xml:space="preserve">urze Beschreibung – „fix, </w:t>
+      </w:r>
+      <w:proofErr w:type="spellStart"/>
+      <w:r>
+        <w:t>added</w:t>
+      </w:r>
+      <w:proofErr w:type="spellEnd"/>
+      <w:r>
+        <w:t xml:space="preserve">, </w:t>
+      </w:r>
+      <w:proofErr w:type="spellStart"/>
+      <w:r>
+        <w:t>updated</w:t>
+      </w:r>
+      <w:proofErr w:type="spellEnd"/>
+      <w:r>
+        <w:t xml:space="preserve">, </w:t>
+      </w:r>
+      <w:proofErr w:type="spellStart"/>
+      <w:r>
+        <w:t>changed</w:t>
+      </w:r>
+      <w:proofErr w:type="spellEnd"/>
+      <w:r>
+        <w:t xml:space="preserve">, </w:t>
+      </w:r>
+      <w:proofErr w:type="spellStart"/>
+      <w:r>
+        <w:t>removed</w:t>
+      </w:r>
+      <w:proofErr w:type="spellEnd"/>
+      <w:r>
+        <w:t>“ verwenden!</w:t>
+      </w:r>
+    </w:p>
+    <w:p>
+      <w:r>
+        <w:t xml:space="preserve">Es kann zu einer Referenzbezeichnung mehrere </w:t>
+      </w:r>
+      <w:proofErr w:type="spellStart"/>
+      <w:r>
+        <w:t>commit</w:t>
+      </w:r>
+      <w:proofErr w:type="spellEnd"/>
+      <w:r>
+        <w:t xml:space="preserve"> </w:t>
+      </w:r>
+      <w:proofErr w:type="spellStart"/>
+      <w:r>
+        <w:t>messages</w:t>
+      </w:r>
+      <w:proofErr w:type="spellEnd"/>
+      <w:r>
+        <w:t xml:space="preserve"> geben</w:t>
+      </w:r>
+    </w:p>
+    <w:p>
+      <w:proofErr w:type="spellStart"/>
+      <w:r>
+        <w:t>Bsp</w:t>
+      </w:r>
+      <w:proofErr w:type="spellEnd"/>
+      <w:r>
+        <w:t>:</w:t>
+      </w:r>
     </w:p>
     <w:p>
       <w:pPr>
@@ -751,198 +943,21 @@
         </w:numPr>
       </w:pPr>
       <w:r>
-        <w:t>task-101/</w:t>
-      </w:r>
+        <w:t xml:space="preserve">duco-100: </w:t>
+      </w:r>
+      <w:proofErr w:type="spellStart"/>
+      <w:r>
+        <w:t>started</w:t>
+      </w:r>
+      <w:proofErr w:type="spellEnd"/>
       <w:r>
         <w:t xml:space="preserve"> </w:t>
       </w:r>
-      <w:r>
-        <w:t>initial-project-setup</w:t>
-      </w:r>
-    </w:p>
-    <w:p/>
-    <w:p>
-      <w:r>
-        <w:t xml:space="preserve">Falls erforderlich können weitere </w:t>
-      </w:r>
-      <w:proofErr w:type="spellStart"/>
-      <w:r>
-        <w:t>Branches</w:t>
-      </w:r>
-      <w:proofErr w:type="spellEnd"/>
-      <w:r>
-        <w:t xml:space="preserve"> erstellt werden</w:t>
-      </w:r>
-      <w:r>
-        <w:t xml:space="preserve"> – diese sind dann entweder als neue Features </w:t>
-      </w:r>
-      <w:proofErr w:type="spellStart"/>
-      <w:r>
-        <w:t>branches</w:t>
-      </w:r>
-      <w:proofErr w:type="spellEnd"/>
-      <w:r>
-        <w:t xml:space="preserve"> zu erstellen oder wenn es sich um Task </w:t>
-      </w:r>
-      <w:proofErr w:type="spellStart"/>
-      <w:r>
-        <w:t>brances</w:t>
-      </w:r>
-      <w:proofErr w:type="spellEnd"/>
-    </w:p>
-    <w:p>
-      <w:pPr>
-        <w:rPr>
-          <w:b/>
-          <w:bCs/>
-        </w:rPr>
-      </w:pPr>
-    </w:p>
-    <w:p>
-      <w:pPr>
-        <w:pStyle w:val="berschrift2"/>
-        <w:rPr>
-          <w:lang w:val="en-US"/>
-        </w:rPr>
-      </w:pPr>
-      <w:r>
-        <w:rPr>
-          <w:lang w:val="en-US"/>
-        </w:rPr>
-        <w:t>Issue</w:t>
-      </w:r>
-    </w:p>
-    <w:p>
-      <w:pPr>
-        <w:rPr>
-          <w:b/>
-          <w:bCs/>
-        </w:rPr>
-      </w:pPr>
-      <w:r>
-        <w:t>Sollen dieselben Namen haben w</w:t>
-      </w:r>
-      <w:r>
-        <w:t>ie die Tasks (</w:t>
-      </w:r>
-      <w:proofErr w:type="spellStart"/>
-      <w:r>
-        <w:t>Subtasks</w:t>
-      </w:r>
-      <w:proofErr w:type="spellEnd"/>
-      <w:r>
-        <w:t>)</w:t>
-      </w:r>
-    </w:p>
-    <w:p>
-      <w:pPr>
-        <w:rPr>
-          <w:b/>
-          <w:bCs/>
-        </w:rPr>
-      </w:pPr>
-    </w:p>
-    <w:p>
-      <w:pPr>
-        <w:pStyle w:val="berschrift2"/>
-        <w:rPr>
-          <w:lang w:val="en-US"/>
-        </w:rPr>
-      </w:pPr>
-      <w:proofErr w:type="gramStart"/>
-      <w:r>
-        <w:rPr>
-          <w:lang w:val="en-US"/>
-        </w:rPr>
-        <w:lastRenderedPageBreak/>
-        <w:t>Commit message</w:t>
-      </w:r>
-      <w:proofErr w:type="gramEnd"/>
-      <w:r>
-        <w:rPr>
-          <w:lang w:val="en-US"/>
-        </w:rPr>
-        <w:t>:</w:t>
-      </w:r>
-    </w:p>
-    <w:p>
-      <w:r>
-        <w:t xml:space="preserve">Abkürzung als </w:t>
-      </w:r>
-      <w:proofErr w:type="spellStart"/>
-      <w:r>
-        <w:t>Refernez</w:t>
-      </w:r>
-      <w:proofErr w:type="spellEnd"/>
-      <w:r>
-        <w:t xml:space="preserve"> plus k</w:t>
-      </w:r>
-      <w:r>
-        <w:t xml:space="preserve">urze Beschreibung – „fix, </w:t>
-      </w:r>
-      <w:proofErr w:type="spellStart"/>
-      <w:r>
-        <w:t>added</w:t>
-      </w:r>
-      <w:proofErr w:type="spellEnd"/>
-      <w:r>
-        <w:t xml:space="preserve">, </w:t>
-      </w:r>
-      <w:proofErr w:type="spellStart"/>
-      <w:r>
-        <w:t>updated</w:t>
-      </w:r>
-      <w:proofErr w:type="spellEnd"/>
-      <w:r>
-        <w:t xml:space="preserve">, </w:t>
-      </w:r>
-      <w:proofErr w:type="spellStart"/>
-      <w:r>
-        <w:t>changed</w:t>
-      </w:r>
-      <w:proofErr w:type="spellEnd"/>
-      <w:r>
-        <w:t xml:space="preserve">, </w:t>
-      </w:r>
-      <w:proofErr w:type="spellStart"/>
-      <w:r>
-        <w:t>removed</w:t>
-      </w:r>
-      <w:proofErr w:type="spellEnd"/>
-      <w:r>
-        <w:t>“ verwenden!</w:t>
-      </w:r>
-    </w:p>
-    <w:p>
-      <w:r>
-        <w:t xml:space="preserve">Es kann zu einer Referenzbezeichnung mehrere </w:t>
-      </w:r>
-      <w:proofErr w:type="spellStart"/>
-      <w:r>
-        <w:t>commit</w:t>
-      </w:r>
-      <w:proofErr w:type="spellEnd"/>
-      <w:r>
-        <w:t xml:space="preserve"> </w:t>
-      </w:r>
-      <w:proofErr w:type="spellStart"/>
-      <w:r>
-        <w:t>messages</w:t>
-      </w:r>
-      <w:proofErr w:type="spellEnd"/>
-      <w:r>
-        <w:t xml:space="preserve"> geben</w:t>
-      </w:r>
-    </w:p>
-    <w:p>
-      <w:proofErr w:type="spellStart"/>
-      <w:r>
-        <w:t>Bsp</w:t>
-      </w:r>
-      <w:proofErr w:type="spellEnd"/>
-      <w:r>
-        <w:t>:</w:t>
-      </w:r>
+      <w:proofErr w:type="spellStart"/>
+      <w:r>
+        <w:t>documentation</w:t>
+      </w:r>
+      <w:proofErr w:type="spellEnd"/>
     </w:p>
     <w:p>
       <w:pPr>
@@ -951,23 +966,22 @@
           <w:ilvl w:val="0"/>
           <w:numId w:val="14"/>
         </w:numPr>
-      </w:pPr>
-      <w:r>
-        <w:t xml:space="preserve">duco-100: </w:t>
-      </w:r>
-      <w:proofErr w:type="spellStart"/>
-      <w:r>
-        <w:t>started</w:t>
-      </w:r>
-      <w:proofErr w:type="spellEnd"/>
-      <w:r>
-        <w:t xml:space="preserve"> </w:t>
-      </w:r>
-      <w:proofErr w:type="spellStart"/>
-      <w:r>
-        <w:t>documentation</w:t>
-      </w:r>
-      <w:proofErr w:type="spellEnd"/>
+        <w:rPr>
+          <w:lang w:val="en-US"/>
+        </w:rPr>
+      </w:pPr>
+      <w:r>
+        <w:rPr>
+          <w:lang w:val="en-US"/>
+        </w:rPr>
+        <w:t>duco-100: added new chapter s</w:t>
+      </w:r>
+      <w:r>
+        <w:rPr>
+          <w:lang w:val="en-US"/>
+        </w:rPr>
+        <w:t>ample project with screenshots</w:t>
+      </w:r>
     </w:p>
     <w:p>
       <w:pPr>
@@ -984,30 +998,6 @@
         <w:rPr>
           <w:lang w:val="en-US"/>
         </w:rPr>
-        <w:t>duco-100: added new chapter s</w:t>
-      </w:r>
-      <w:r>
-        <w:rPr>
-          <w:lang w:val="en-US"/>
-        </w:rPr>
-        <w:t>ample project with screenshots</w:t>
-      </w:r>
-    </w:p>
-    <w:p>
-      <w:pPr>
-        <w:pStyle w:val="Listenabsatz"/>
-        <w:numPr>
-          <w:ilvl w:val="0"/>
-          <w:numId w:val="14"/>
-        </w:numPr>
-        <w:rPr>
-          <w:lang w:val="en-US"/>
-        </w:rPr>
-      </w:pPr>
-      <w:r>
-        <w:rPr>
-          <w:lang w:val="en-US"/>
-        </w:rPr>
         <w:t>bugfix-157: user login is w</w:t>
       </w:r>
       <w:r>
@@ -1052,6 +1042,8 @@
           <w:lang w:val="en-US"/>
         </w:rPr>
       </w:pPr>
+      <w:bookmarkStart w:id="1" w:name="_Link_to_Git-Hub"/>
+      <w:bookmarkEnd w:id="1"/>
       <w:r>
         <w:rPr>
           <w:lang w:val="en-US"/>
@@ -1063,12 +1055,6 @@
           <w:lang w:val="en-US"/>
         </w:rPr>
         <w:t>epository</w:t>
-      </w:r>
-      <w:r>
-        <w:rPr>
-          <w:lang w:val="en-US"/>
-        </w:rPr>
-        <w:t xml:space="preserve"> und Project</w:t>
       </w:r>
     </w:p>
     <w:p>
@@ -1092,6 +1078,49 @@
         </w:rPr>
         <w:t xml:space="preserve"> </w:t>
       </w:r>
+      <w:r>
+        <w:rPr>
+          <w:lang w:val="en-US"/>
+        </w:rPr>
+        <w:t xml:space="preserve"> (“Coding R</w:t>
+      </w:r>
+      <w:r>
+        <w:rPr>
+          <w:lang w:val="en-US"/>
+        </w:rPr>
+        <w:t xml:space="preserve">epo”) </w:t>
+      </w:r>
+    </w:p>
+    <w:p>
+      <w:hyperlink r:id="rId7" w:history="1">
+        <w:r>
+          <w:rPr>
+            <w:rStyle w:val="Hyperlink"/>
+          </w:rPr>
+          <w:t>https://github.com/Pfnei/SLM_TicTacToe_Documentation.git</w:t>
+        </w:r>
+      </w:hyperlink>
+      <w:r>
+        <w:t xml:space="preserve"> (“Dok</w:t>
+      </w:r>
+      <w:r>
+        <w:t>u-Repo“)</w:t>
+      </w:r>
+    </w:p>
+    <w:p/>
+    <w:p>
+      <w:r>
+        <w:t>Das eigen</w:t>
+      </w:r>
+      <w:r>
+        <w:t>e</w:t>
+      </w:r>
+      <w:r>
+        <w:t xml:space="preserve"> Repository wurde g</w:t>
+      </w:r>
+      <w:r>
+        <w:t>ewählt, um unkompliziert gleichzeitig am Code und der Dokumentation arbeiten zu können.</w:t>
+      </w:r>
     </w:p>
     <w:p>
       <w:pPr>
@@ -1362,6 +1391,1145 @@
       </w:r>
     </w:p>
     <w:p/>
+    <w:p>
+      <w:pPr>
+        <w:pStyle w:val="berschrift1"/>
+        <w:numPr>
+          <w:ilvl w:val="0"/>
+          <w:numId w:val="7"/>
+        </w:numPr>
+      </w:pPr>
+      <w:r>
+        <w:t>Workflow</w:t>
+      </w:r>
+    </w:p>
+    <w:p>
+      <w:r>
+        <w:t>Der Workflow wird nicht anhand eines Features (zu große Ein</w:t>
+      </w:r>
+      <w:r>
+        <w:t>heit</w:t>
+      </w:r>
+      <w:proofErr w:type="gramStart"/>
+      <w:r>
+        <w:t>)</w:t>
+      </w:r>
+      <w:proofErr w:type="gramEnd"/>
+      <w:r>
+        <w:t xml:space="preserve"> sondern anhand von Tasks beschrieben</w:t>
+      </w:r>
+    </w:p>
+    <w:p/>
+    <w:p>
+      <w:pPr>
+        <w:pStyle w:val="berschrift2"/>
+        <w:rPr>
+          <w:lang w:val="en-US"/>
+        </w:rPr>
+      </w:pPr>
+      <w:proofErr w:type="spellStart"/>
+      <w:r>
+        <w:rPr>
+          <w:lang w:val="en-US"/>
+        </w:rPr>
+        <w:t>Erstellen</w:t>
+      </w:r>
+      <w:proofErr w:type="spellEnd"/>
+      <w:r>
+        <w:rPr>
+          <w:lang w:val="en-US"/>
+        </w:rPr>
+        <w:t xml:space="preserve"> von Issues </w:t>
+      </w:r>
+      <w:r>
+        <w:rPr>
+          <w:lang w:val="en-US"/>
+        </w:rPr>
+        <w:t>(Items)</w:t>
+      </w:r>
+    </w:p>
+    <w:p>
+      <w:pPr>
+        <w:rPr>
+          <w:lang w:val="en-US"/>
+        </w:rPr>
+      </w:pPr>
+    </w:p>
+    <w:p>
+      <w:r>
+        <w:t>Issues / Items können entweder im</w:t>
+      </w:r>
+      <w:r>
+        <w:t xml:space="preserve"> Repository oder als Item im Project erstellt werden. Das Projekt ist standardmäßig mit </w:t>
+      </w:r>
+      <w:r>
+        <w:t xml:space="preserve">dem „Coding </w:t>
+      </w:r>
+      <w:proofErr w:type="spellStart"/>
+      <w:r>
+        <w:t>repo</w:t>
+      </w:r>
+      <w:proofErr w:type="spellEnd"/>
+      <w:r>
+        <w:t xml:space="preserve">“ </w:t>
+      </w:r>
+      <w:proofErr w:type="gramStart"/>
+      <w:r>
+        <w:t>verbunden</w:t>
+      </w:r>
+      <w:r>
+        <w:t xml:space="preserve"> </w:t>
+      </w:r>
+      <w:r>
+        <w:t>,</w:t>
+      </w:r>
+      <w:proofErr w:type="gramEnd"/>
+      <w:r>
+        <w:t xml:space="preserve"> </w:t>
+      </w:r>
+      <w:proofErr w:type="spellStart"/>
+      <w:r>
+        <w:t>dh</w:t>
+      </w:r>
+      <w:proofErr w:type="spellEnd"/>
+      <w:r>
+        <w:t xml:space="preserve">. hier werden Issues und Items automatisch </w:t>
+      </w:r>
+      <w:r>
+        <w:t>gegenseitig zugeordnet</w:t>
+      </w:r>
+    </w:p>
+    <w:p>
+      <w:r>
+        <w:lastRenderedPageBreak/>
+        <w:t>Für das „</w:t>
+      </w:r>
+      <w:proofErr w:type="spellStart"/>
+      <w:r>
+        <w:t>Doku_Repo</w:t>
+      </w:r>
+      <w:proofErr w:type="spellEnd"/>
+      <w:r>
+        <w:t xml:space="preserve">“ </w:t>
+      </w:r>
+      <w:r>
+        <w:t>ist</w:t>
+      </w:r>
+      <w:r>
+        <w:t xml:space="preserve"> es wichtig, die Issues / Items direkt im PROJEKT zu erstellen (es wird vorher mit # das richtige Repository ausgewählt), da sonst die Issues nicht im Projekt </w:t>
+      </w:r>
+      <w:proofErr w:type="gramStart"/>
+      <w:r>
+        <w:t>auf scheinen</w:t>
+      </w:r>
+      <w:proofErr w:type="gramEnd"/>
+      <w:r>
+        <w:t>.</w:t>
+      </w:r>
+    </w:p>
+    <w:p/>
+    <w:p>
+      <w:r>
+        <w:t>Das Issues kann entweder beim Erstellen einem (oder mehreren Personen) zugeordnet werden, oder es wird sich später „selbstständig“ vom Kanban-</w:t>
+      </w:r>
+      <w:proofErr w:type="spellStart"/>
+      <w:r>
+        <w:t>Baord</w:t>
+      </w:r>
+      <w:proofErr w:type="spellEnd"/>
+      <w:r>
+        <w:t xml:space="preserve"> genommen.</w:t>
+      </w:r>
+    </w:p>
+    <w:p/>
+    <w:p>
+      <w:r>
+        <w:t xml:space="preserve">Die Issues bekommen auch </w:t>
+      </w:r>
+      <w:r>
+        <w:t>L</w:t>
+      </w:r>
+      <w:r>
+        <w:t xml:space="preserve">abels – die Labels </w:t>
+      </w:r>
+      <w:r>
+        <w:t>sind ident mit den Bezeichnungen für Features und Tasks (zusätzliches gibt es noch ein „</w:t>
+      </w:r>
+      <w:proofErr w:type="spellStart"/>
+      <w:r>
+        <w:t>duplicate</w:t>
+      </w:r>
+      <w:proofErr w:type="spellEnd"/>
+      <w:r>
+        <w:t>“ Label)</w:t>
+      </w:r>
+    </w:p>
+    <w:p/>
+    <w:p>
+      <w:r>
+        <w:drawing>
+          <wp:inline distT="0" distB="0" distL="0" distR="0" wp14:anchorId="4F0FAC85" wp14:editId="4F9625F1">
+            <wp:extent cx="5327924" cy="3245017"/>
+            <wp:effectExtent l="0" t="0" r="6350" b="0"/>
+            <wp:docPr id="595833758" name="Grafik 1" descr="Ein Bild, das Text, Screenshot, Software, Multimedia-Software enthält.&#10;&#10;KI-generierte Inhalte können fehlerhaft sein."/>
+            <wp:cNvGraphicFramePr>
+              <a:graphicFrameLocks xmlns:a="http://schemas.openxmlformats.org/drawingml/2006/main" noChangeAspect="1"/>
+            </wp:cNvGraphicFramePr>
+            <a:graphic xmlns:a="http://schemas.openxmlformats.org/drawingml/2006/main">
+              <a:graphicData uri="http://schemas.openxmlformats.org/drawingml/2006/picture">
+                <pic:pic xmlns:pic="http://schemas.openxmlformats.org/drawingml/2006/picture">
+                  <pic:nvPicPr>
+                    <pic:cNvPr id="595833758" name="Grafik 1" descr="Ein Bild, das Text, Screenshot, Software, Multimedia-Software enthält.&#10;&#10;KI-generierte Inhalte können fehlerhaft sein."/>
+                    <pic:cNvPicPr/>
+                  </pic:nvPicPr>
+                  <pic:blipFill>
+                    <a:blip r:embed="rId8"/>
+                    <a:stretch>
+                      <a:fillRect/>
+                    </a:stretch>
+                  </pic:blipFill>
+                  <pic:spPr>
+                    <a:xfrm>
+                      <a:off x="0" y="0"/>
+                      <a:ext cx="5327924" cy="3245017"/>
+                    </a:xfrm>
+                    <a:prstGeom prst="rect">
+                      <a:avLst/>
+                    </a:prstGeom>
+                  </pic:spPr>
+                </pic:pic>
+              </a:graphicData>
+            </a:graphic>
+          </wp:inline>
+        </w:drawing>
+      </w:r>
+    </w:p>
+    <w:p/>
+    <w:p>
+      <w:pPr>
+        <w:pStyle w:val="berschrift3"/>
+      </w:pPr>
+      <w:r>
+        <w:t>Issues anlegen (über Repository)</w:t>
+      </w:r>
+    </w:p>
+    <w:p>
+      <w:r>
+        <w:t xml:space="preserve">Macht nur bei </w:t>
+      </w:r>
+      <w:r>
+        <w:t>beim „Coding Repo“ Sinn, da es automatisch mit dem Projekt verbunden ist</w:t>
+      </w:r>
+    </w:p>
+    <w:p>
+      <w:pPr>
+        <w:rPr>
+          <w:u w:val="single"/>
+          <w:lang w:val="en-US"/>
+        </w:rPr>
+      </w:pPr>
+      <w:r>
+        <w:rPr>
+          <w:u w:val="single"/>
+          <w:lang w:val="en-US"/>
+        </w:rPr>
+        <w:t>Issues -&gt; New issue</w:t>
+      </w:r>
+      <w:r>
+        <w:rPr>
+          <w:u w:val="single"/>
+          <w:lang w:val="en-US"/>
+        </w:rPr>
+        <w:t>:</w:t>
+      </w:r>
+    </w:p>
+    <w:p>
+      <w:pPr>
+        <w:rPr>
+          <w:lang w:val="en-US"/>
+        </w:rPr>
+      </w:pPr>
+    </w:p>
+    <w:p>
+      <w:r>
+        <w:drawing>
+          <wp:inline distT="0" distB="0" distL="0" distR="0" wp14:anchorId="4CC12143" wp14:editId="3B208949">
+            <wp:extent cx="5760720" cy="2535555"/>
+            <wp:effectExtent l="0" t="0" r="0" b="0"/>
+            <wp:docPr id="1947726687" name="Grafik 1" descr="Ein Bild, das Screenshot, Text, Software, Multimedia-Software enthält.&#10;&#10;KI-generierte Inhalte können fehlerhaft sein."/>
+            <wp:cNvGraphicFramePr>
+              <a:graphicFrameLocks xmlns:a="http://schemas.openxmlformats.org/drawingml/2006/main" noChangeAspect="1"/>
+            </wp:cNvGraphicFramePr>
+            <a:graphic xmlns:a="http://schemas.openxmlformats.org/drawingml/2006/main">
+              <a:graphicData uri="http://schemas.openxmlformats.org/drawingml/2006/picture">
+                <pic:pic xmlns:pic="http://schemas.openxmlformats.org/drawingml/2006/picture">
+                  <pic:nvPicPr>
+                    <pic:cNvPr id="1947726687" name="Grafik 1" descr="Ein Bild, das Screenshot, Text, Software, Multimedia-Software enthält.&#10;&#10;KI-generierte Inhalte können fehlerhaft sein."/>
+                    <pic:cNvPicPr/>
+                  </pic:nvPicPr>
+                  <pic:blipFill>
+                    <a:blip r:embed="rId9"/>
+                    <a:stretch>
+                      <a:fillRect/>
+                    </a:stretch>
+                  </pic:blipFill>
+                  <pic:spPr>
+                    <a:xfrm>
+                      <a:off x="0" y="0"/>
+                      <a:ext cx="5760720" cy="2535555"/>
+                    </a:xfrm>
+                    <a:prstGeom prst="rect">
+                      <a:avLst/>
+                    </a:prstGeom>
+                  </pic:spPr>
+                </pic:pic>
+              </a:graphicData>
+            </a:graphic>
+          </wp:inline>
+        </w:drawing>
+      </w:r>
+    </w:p>
+    <w:p>
+      <w:pPr>
+        <w:pStyle w:val="berschrift3"/>
+      </w:pPr>
+      <w:r>
+        <w:lastRenderedPageBreak/>
+        <w:t xml:space="preserve">Issues anlegen (über </w:t>
+      </w:r>
+      <w:r>
+        <w:t>Projekt</w:t>
+      </w:r>
+      <w:r>
+        <w:t>)</w:t>
+      </w:r>
+    </w:p>
+    <w:p>
+      <w:r>
+        <w:t xml:space="preserve">Kann für beide Repos verwendet werden. </w:t>
+      </w:r>
+      <w:r>
+        <w:t>ABER beim “Doku-Repo” i</w:t>
+      </w:r>
+      <w:r>
+        <w:t xml:space="preserve">st </w:t>
+      </w:r>
+      <w:proofErr w:type="gramStart"/>
+      <w:r>
+        <w:t>vorher  das</w:t>
+      </w:r>
+      <w:proofErr w:type="gramEnd"/>
+      <w:r>
+        <w:t xml:space="preserve"> Repo auszuwählen (mit # in der + Add item Leiste)</w:t>
+      </w:r>
+    </w:p>
+    <w:p/>
+    <w:p>
+      <w:pPr>
+        <w:rPr>
+          <w:u w:val="single"/>
+        </w:rPr>
+      </w:pPr>
+      <w:r>
+        <w:rPr>
+          <w:u w:val="single"/>
+        </w:rPr>
+        <w:t>+ Add Item in ausgewähltes Repository:</w:t>
+      </w:r>
+    </w:p>
+    <w:p>
+      <w:r>
+        <w:drawing>
+          <wp:inline distT="0" distB="0" distL="0" distR="0" wp14:anchorId="616D9C10" wp14:editId="05B4CFC5">
+            <wp:extent cx="3003704" cy="1949550"/>
+            <wp:effectExtent l="0" t="0" r="6350" b="0"/>
+            <wp:docPr id="2137324284" name="Grafik 1" descr="Ein Bild, das Text, Screenshot, Software, Multimedia-Software enthält.&#10;&#10;KI-generierte Inhalte können fehlerhaft sein."/>
+            <wp:cNvGraphicFramePr>
+              <a:graphicFrameLocks xmlns:a="http://schemas.openxmlformats.org/drawingml/2006/main" noChangeAspect="1"/>
+            </wp:cNvGraphicFramePr>
+            <a:graphic xmlns:a="http://schemas.openxmlformats.org/drawingml/2006/main">
+              <a:graphicData uri="http://schemas.openxmlformats.org/drawingml/2006/picture">
+                <pic:pic xmlns:pic="http://schemas.openxmlformats.org/drawingml/2006/picture">
+                  <pic:nvPicPr>
+                    <pic:cNvPr id="2137324284" name="Grafik 1" descr="Ein Bild, das Text, Screenshot, Software, Multimedia-Software enthält.&#10;&#10;KI-generierte Inhalte können fehlerhaft sein."/>
+                    <pic:cNvPicPr/>
+                  </pic:nvPicPr>
+                  <pic:blipFill>
+                    <a:blip r:embed="rId10"/>
+                    <a:stretch>
+                      <a:fillRect/>
+                    </a:stretch>
+                  </pic:blipFill>
+                  <pic:spPr>
+                    <a:xfrm>
+                      <a:off x="0" y="0"/>
+                      <a:ext cx="3003704" cy="1949550"/>
+                    </a:xfrm>
+                    <a:prstGeom prst="rect">
+                      <a:avLst/>
+                    </a:prstGeom>
+                  </pic:spPr>
+                </pic:pic>
+              </a:graphicData>
+            </a:graphic>
+          </wp:inline>
+        </w:drawing>
+      </w:r>
+    </w:p>
+    <w:p/>
+    <w:p>
+      <w:r>
+        <w:drawing>
+          <wp:inline distT="0" distB="0" distL="0" distR="0" wp14:anchorId="333506E1" wp14:editId="6E5EB52D">
+            <wp:extent cx="5760720" cy="4459605"/>
+            <wp:effectExtent l="0" t="0" r="0" b="0"/>
+            <wp:docPr id="1847530424" name="Grafik 1" descr="Ein Bild, das Text, Screenshot, Software, Multimedia-Software enthält.&#10;&#10;KI-generierte Inhalte können fehlerhaft sein."/>
+            <wp:cNvGraphicFramePr>
+              <a:graphicFrameLocks xmlns:a="http://schemas.openxmlformats.org/drawingml/2006/main" noChangeAspect="1"/>
+            </wp:cNvGraphicFramePr>
+            <a:graphic xmlns:a="http://schemas.openxmlformats.org/drawingml/2006/main">
+              <a:graphicData uri="http://schemas.openxmlformats.org/drawingml/2006/picture">
+                <pic:pic xmlns:pic="http://schemas.openxmlformats.org/drawingml/2006/picture">
+                  <pic:nvPicPr>
+                    <pic:cNvPr id="1847530424" name="Grafik 1" descr="Ein Bild, das Text, Screenshot, Software, Multimedia-Software enthält.&#10;&#10;KI-generierte Inhalte können fehlerhaft sein."/>
+                    <pic:cNvPicPr/>
+                  </pic:nvPicPr>
+                  <pic:blipFill>
+                    <a:blip r:embed="rId11"/>
+                    <a:stretch>
+                      <a:fillRect/>
+                    </a:stretch>
+                  </pic:blipFill>
+                  <pic:spPr>
+                    <a:xfrm>
+                      <a:off x="0" y="0"/>
+                      <a:ext cx="5760720" cy="4459605"/>
+                    </a:xfrm>
+                    <a:prstGeom prst="rect">
+                      <a:avLst/>
+                    </a:prstGeom>
+                  </pic:spPr>
+                </pic:pic>
+              </a:graphicData>
+            </a:graphic>
+          </wp:inline>
+        </w:drawing>
+      </w:r>
+    </w:p>
+    <w:p/>
+    <w:p>
+      <w:pPr>
+        <w:pStyle w:val="berschrift3"/>
+      </w:pPr>
+      <w:r>
+        <w:t xml:space="preserve">Issues </w:t>
+      </w:r>
+      <w:r>
+        <w:t>in ein Repository verschieben</w:t>
+      </w:r>
+    </w:p>
+    <w:p>
+      <w:r>
+        <w:t xml:space="preserve">Falls obiger Ansatz nicht funktioniert, können Issues auch in ein andere Repository verschoben werden: </w:t>
+      </w:r>
+    </w:p>
+    <w:p>
+      <w:r>
+        <w:lastRenderedPageBreak/>
+        <w:drawing>
+          <wp:inline distT="0" distB="0" distL="0" distR="0" wp14:anchorId="2B60B8BC" wp14:editId="47062DB2">
+            <wp:extent cx="5760720" cy="3700145"/>
+            <wp:effectExtent l="0" t="0" r="0" b="0"/>
+            <wp:docPr id="1100611895" name="Grafik 1" descr="Ein Bild, das Text, Screenshot, Software, Multimedia-Software enthält.&#10;&#10;KI-generierte Inhalte können fehlerhaft sein."/>
+            <wp:cNvGraphicFramePr>
+              <a:graphicFrameLocks xmlns:a="http://schemas.openxmlformats.org/drawingml/2006/main" noChangeAspect="1"/>
+            </wp:cNvGraphicFramePr>
+            <a:graphic xmlns:a="http://schemas.openxmlformats.org/drawingml/2006/main">
+              <a:graphicData uri="http://schemas.openxmlformats.org/drawingml/2006/picture">
+                <pic:pic xmlns:pic="http://schemas.openxmlformats.org/drawingml/2006/picture">
+                  <pic:nvPicPr>
+                    <pic:cNvPr id="1100611895" name="Grafik 1" descr="Ein Bild, das Text, Screenshot, Software, Multimedia-Software enthält.&#10;&#10;KI-generierte Inhalte können fehlerhaft sein."/>
+                    <pic:cNvPicPr/>
+                  </pic:nvPicPr>
+                  <pic:blipFill>
+                    <a:blip r:embed="rId12"/>
+                    <a:stretch>
+                      <a:fillRect/>
+                    </a:stretch>
+                  </pic:blipFill>
+                  <pic:spPr>
+                    <a:xfrm>
+                      <a:off x="0" y="0"/>
+                      <a:ext cx="5760720" cy="3700145"/>
+                    </a:xfrm>
+                    <a:prstGeom prst="rect">
+                      <a:avLst/>
+                    </a:prstGeom>
+                  </pic:spPr>
+                </pic:pic>
+              </a:graphicData>
+            </a:graphic>
+          </wp:inline>
+        </w:drawing>
+      </w:r>
+    </w:p>
+    <w:p/>
+    <w:p>
+      <w:pPr>
+        <w:pStyle w:val="berschrift2"/>
+        <w:rPr>
+          <w:lang w:val="en-US"/>
+        </w:rPr>
+      </w:pPr>
+      <w:proofErr w:type="spellStart"/>
+      <w:r>
+        <w:rPr>
+          <w:lang w:val="en-US"/>
+        </w:rPr>
+        <w:t>Arbeiten</w:t>
+      </w:r>
+      <w:proofErr w:type="spellEnd"/>
+      <w:r>
+        <w:rPr>
+          <w:lang w:val="en-US"/>
+        </w:rPr>
+        <w:t xml:space="preserve"> </w:t>
+      </w:r>
+      <w:proofErr w:type="spellStart"/>
+      <w:r>
+        <w:rPr>
+          <w:lang w:val="en-US"/>
+        </w:rPr>
+        <w:t>mit</w:t>
+      </w:r>
+      <w:proofErr w:type="spellEnd"/>
+      <w:r>
+        <w:rPr>
+          <w:lang w:val="en-US"/>
+        </w:rPr>
+        <w:t xml:space="preserve"> Status</w:t>
+      </w:r>
+    </w:p>
+    <w:p>
+      <w:r>
+        <w:t>In unserem Projekt gib</w:t>
+      </w:r>
+      <w:r>
+        <w:t xml:space="preserve">t es 4 Status: </w:t>
+      </w:r>
+      <w:r>
+        <w:t>„</w:t>
+      </w:r>
+      <w:r>
+        <w:t>Backlog</w:t>
+      </w:r>
+      <w:r>
+        <w:t>“</w:t>
+      </w:r>
+      <w:r>
+        <w:t xml:space="preserve">, </w:t>
+      </w:r>
+      <w:r>
+        <w:t>„I</w:t>
+      </w:r>
+      <w:r>
+        <w:t xml:space="preserve">n </w:t>
+      </w:r>
+      <w:proofErr w:type="spellStart"/>
+      <w:r>
+        <w:t>p</w:t>
+      </w:r>
+      <w:r>
+        <w:t>rogress</w:t>
+      </w:r>
+      <w:proofErr w:type="spellEnd"/>
+      <w:r>
+        <w:t>“</w:t>
+      </w:r>
+      <w:r>
+        <w:t xml:space="preserve">, </w:t>
+      </w:r>
+      <w:r>
+        <w:t>„I</w:t>
+      </w:r>
+      <w:r>
+        <w:t xml:space="preserve">n </w:t>
+      </w:r>
+      <w:r>
+        <w:t>r</w:t>
+      </w:r>
+      <w:r>
+        <w:t>eview</w:t>
+      </w:r>
+      <w:r>
+        <w:t>“</w:t>
+      </w:r>
+      <w:r>
+        <w:t xml:space="preserve">, </w:t>
+      </w:r>
+      <w:r>
+        <w:t>„</w:t>
+      </w:r>
+      <w:proofErr w:type="spellStart"/>
+      <w:r>
+        <w:t>Done</w:t>
+      </w:r>
+      <w:proofErr w:type="spellEnd"/>
+      <w:r>
+        <w:t>“</w:t>
+      </w:r>
+    </w:p>
+    <w:p>
+      <w:r>
+        <w:t xml:space="preserve">Die Teammitglieder können selbstständig den Status eine Issues </w:t>
+      </w:r>
+      <w:r>
+        <w:t xml:space="preserve">ändern </w:t>
+      </w:r>
+      <w:r>
+        <w:t>– Issues die nicht mehr im Backlog sind, sollten zumindest einem Teammitglied zugeordnet sein.</w:t>
+      </w:r>
+    </w:p>
+    <w:p>
+      <w:proofErr w:type="spellStart"/>
+      <w:r>
+        <w:t>Bsp</w:t>
+      </w:r>
+      <w:proofErr w:type="spellEnd"/>
+      <w:r>
+        <w:t xml:space="preserve"> – Verschieben von „</w:t>
+      </w:r>
+      <w:r>
+        <w:t>docu-104/</w:t>
+      </w:r>
+      <w:proofErr w:type="spellStart"/>
+      <w:r>
+        <w:t>ongoing</w:t>
+      </w:r>
+      <w:proofErr w:type="spellEnd"/>
+      <w:r>
+        <w:t xml:space="preserve"> </w:t>
+      </w:r>
+      <w:proofErr w:type="spellStart"/>
+      <w:r>
+        <w:t>documentation</w:t>
+      </w:r>
+      <w:proofErr w:type="spellEnd"/>
+      <w:r>
+        <w:t>“ zu „in Progress“</w:t>
+      </w:r>
+    </w:p>
+    <w:p/>
+    <w:p>
+      <w:r>
+        <w:drawing>
+          <wp:inline distT="0" distB="0" distL="0" distR="0" wp14:anchorId="17CEDEE0" wp14:editId="3B70054E">
+            <wp:extent cx="5760720" cy="3058795"/>
+            <wp:effectExtent l="0" t="0" r="0" b="8255"/>
+            <wp:docPr id="1973164213" name="Grafik 1" descr="Ein Bild, das Screenshot, Text, Software, Multimedia-Software enthält.&#10;&#10;KI-generierte Inhalte können fehlerhaft sein."/>
+            <wp:cNvGraphicFramePr>
+              <a:graphicFrameLocks xmlns:a="http://schemas.openxmlformats.org/drawingml/2006/main" noChangeAspect="1"/>
+            </wp:cNvGraphicFramePr>
+            <a:graphic xmlns:a="http://schemas.openxmlformats.org/drawingml/2006/main">
+              <a:graphicData uri="http://schemas.openxmlformats.org/drawingml/2006/picture">
+                <pic:pic xmlns:pic="http://schemas.openxmlformats.org/drawingml/2006/picture">
+                  <pic:nvPicPr>
+                    <pic:cNvPr id="1973164213" name="Grafik 1" descr="Ein Bild, das Screenshot, Text, Software, Multimedia-Software enthält.&#10;&#10;KI-generierte Inhalte können fehlerhaft sein."/>
+                    <pic:cNvPicPr/>
+                  </pic:nvPicPr>
+                  <pic:blipFill>
+                    <a:blip r:embed="rId13"/>
+                    <a:stretch>
+                      <a:fillRect/>
+                    </a:stretch>
+                  </pic:blipFill>
+                  <pic:spPr>
+                    <a:xfrm>
+                      <a:off x="0" y="0"/>
+                      <a:ext cx="5760720" cy="3058795"/>
+                    </a:xfrm>
+                    <a:prstGeom prst="rect">
+                      <a:avLst/>
+                    </a:prstGeom>
+                  </pic:spPr>
+                </pic:pic>
+              </a:graphicData>
+            </a:graphic>
+          </wp:inline>
+        </w:drawing>
+      </w:r>
+    </w:p>
+    <w:p/>
+    <w:p>
+      <w:pPr>
+        <w:pStyle w:val="berschrift2"/>
+        <w:rPr>
+          <w:lang w:val="en-US"/>
+        </w:rPr>
+      </w:pPr>
+      <w:r>
+        <w:rPr>
+          <w:lang w:val="en-US"/>
+        </w:rPr>
+        <w:lastRenderedPageBreak/>
+        <w:t>Branches</w:t>
+      </w:r>
+    </w:p>
+    <w:p>
+      <w:r>
+        <w:t>Issues können entweder in b</w:t>
+      </w:r>
+      <w:r>
+        <w:t xml:space="preserve">estehenden </w:t>
+      </w:r>
+      <w:proofErr w:type="spellStart"/>
+      <w:r>
+        <w:t>Branches</w:t>
+      </w:r>
+      <w:proofErr w:type="spellEnd"/>
+      <w:r>
+        <w:t xml:space="preserve"> abgearbeitet werden, oder es kann ein neuer Branch passend zum </w:t>
+      </w:r>
+      <w:proofErr w:type="spellStart"/>
+      <w:r>
+        <w:t>Issue</w:t>
+      </w:r>
+      <w:proofErr w:type="spellEnd"/>
+      <w:r>
+        <w:t xml:space="preserve"> erstellt werden.</w:t>
+      </w:r>
+    </w:p>
+    <w:p/>
+    <w:p>
+      <w:pPr>
+        <w:rPr>
+          <w:u w:val="single"/>
+          <w:lang w:val="en-US"/>
+        </w:rPr>
+      </w:pPr>
+      <w:r>
+        <w:rPr>
+          <w:u w:val="single"/>
+          <w:lang w:val="en-US"/>
+        </w:rPr>
+        <w:t>Branches</w:t>
+      </w:r>
+      <w:r>
+        <w:rPr>
+          <w:u w:val="single"/>
+          <w:lang w:val="en-US"/>
+        </w:rPr>
+        <w:t xml:space="preserve">-&gt; New </w:t>
+      </w:r>
+      <w:r>
+        <w:rPr>
+          <w:u w:val="single"/>
+          <w:lang w:val="en-US"/>
+        </w:rPr>
+        <w:t>branch</w:t>
+      </w:r>
+    </w:p>
+    <w:p>
+      <w:pPr>
+        <w:rPr>
+          <w:u w:val="single"/>
+          <w:lang w:val="en-US"/>
+        </w:rPr>
+      </w:pPr>
+      <w:r>
+        <w:rPr>
+          <w:u w:val="single"/>
+          <w:lang w:val="en-US"/>
+        </w:rPr>
+        <w:drawing>
+          <wp:inline distT="0" distB="0" distL="0" distR="0" wp14:anchorId="3757BF42" wp14:editId="5D974C58">
+            <wp:extent cx="5760720" cy="2405380"/>
+            <wp:effectExtent l="0" t="0" r="0" b="0"/>
+            <wp:docPr id="764224560" name="Grafik 1" descr="Ein Bild, das Text, Screenshot, Software, Zahl enthält.&#10;&#10;KI-generierte Inhalte können fehlerhaft sein."/>
+            <wp:cNvGraphicFramePr>
+              <a:graphicFrameLocks xmlns:a="http://schemas.openxmlformats.org/drawingml/2006/main" noChangeAspect="1"/>
+            </wp:cNvGraphicFramePr>
+            <a:graphic xmlns:a="http://schemas.openxmlformats.org/drawingml/2006/main">
+              <a:graphicData uri="http://schemas.openxmlformats.org/drawingml/2006/picture">
+                <pic:pic xmlns:pic="http://schemas.openxmlformats.org/drawingml/2006/picture">
+                  <pic:nvPicPr>
+                    <pic:cNvPr id="764224560" name="Grafik 1" descr="Ein Bild, das Text, Screenshot, Software, Zahl enthält.&#10;&#10;KI-generierte Inhalte können fehlerhaft sein."/>
+                    <pic:cNvPicPr/>
+                  </pic:nvPicPr>
+                  <pic:blipFill>
+                    <a:blip r:embed="rId14"/>
+                    <a:stretch>
+                      <a:fillRect/>
+                    </a:stretch>
+                  </pic:blipFill>
+                  <pic:spPr>
+                    <a:xfrm>
+                      <a:off x="0" y="0"/>
+                      <a:ext cx="5760720" cy="2405380"/>
+                    </a:xfrm>
+                    <a:prstGeom prst="rect">
+                      <a:avLst/>
+                    </a:prstGeom>
+                  </pic:spPr>
+                </pic:pic>
+              </a:graphicData>
+            </a:graphic>
+          </wp:inline>
+        </w:drawing>
+      </w:r>
+    </w:p>
+    <w:p>
+      <w:pPr>
+        <w:rPr>
+          <w:u w:val="single"/>
+          <w:lang w:val="en-US"/>
+        </w:rPr>
+      </w:pPr>
+    </w:p>
+    <w:p>
+      <w:r>
+        <w:t xml:space="preserve">Lokal auf der </w:t>
+      </w:r>
+      <w:proofErr w:type="spellStart"/>
+      <w:r>
+        <w:t>Console</w:t>
+      </w:r>
+      <w:proofErr w:type="spellEnd"/>
+      <w:r>
+        <w:t xml:space="preserve"> auf </w:t>
+      </w:r>
+      <w:proofErr w:type="spellStart"/>
+      <w:r>
+        <w:t>main</w:t>
+      </w:r>
+      <w:proofErr w:type="spellEnd"/>
+      <w:r>
+        <w:t xml:space="preserve"> wechseln. </w:t>
+      </w:r>
+      <w:r>
+        <w:t>p</w:t>
+      </w:r>
+      <w:r>
+        <w:t xml:space="preserve">ullen und in den </w:t>
+      </w:r>
+      <w:proofErr w:type="spellStart"/>
+      <w:r>
+        <w:t>nenbranch</w:t>
+      </w:r>
+      <w:proofErr w:type="spellEnd"/>
+      <w:r>
+        <w:t xml:space="preserve"> wechseln</w:t>
+      </w:r>
+    </w:p>
+    <w:p>
+      <w:pPr>
+        <w:rPr>
+          <w:i/>
+          <w:iCs/>
+          <w:lang w:val="en-US"/>
+        </w:rPr>
+      </w:pPr>
+      <w:r>
+        <w:rPr>
+          <w:i/>
+          <w:iCs/>
+          <w:lang w:val="en-US"/>
+        </w:rPr>
+        <w:t>git checkout main</w:t>
+      </w:r>
+    </w:p>
+    <w:p>
+      <w:pPr>
+        <w:rPr>
+          <w:i/>
+          <w:iCs/>
+        </w:rPr>
+      </w:pPr>
+      <w:proofErr w:type="spellStart"/>
+      <w:r>
+        <w:rPr>
+          <w:i/>
+          <w:iCs/>
+        </w:rPr>
+        <w:t>git</w:t>
+      </w:r>
+      <w:proofErr w:type="spellEnd"/>
+      <w:r>
+        <w:rPr>
+          <w:i/>
+          <w:iCs/>
+        </w:rPr>
+        <w:t xml:space="preserve"> pull (</w:t>
+      </w:r>
+      <w:proofErr w:type="gramStart"/>
+      <w:r>
+        <w:rPr>
+          <w:i/>
+          <w:iCs/>
+        </w:rPr>
+        <w:t xml:space="preserve">zum </w:t>
+      </w:r>
+      <w:proofErr w:type="spellStart"/>
+      <w:r>
+        <w:rPr>
+          <w:i/>
+          <w:iCs/>
+        </w:rPr>
+        <w:t>downloaden</w:t>
+      </w:r>
+      <w:proofErr w:type="spellEnd"/>
+      <w:proofErr w:type="gramEnd"/>
+      <w:r>
+        <w:rPr>
+          <w:i/>
+          <w:iCs/>
+        </w:rPr>
+        <w:t xml:space="preserve"> der neuen </w:t>
+      </w:r>
+      <w:proofErr w:type="spellStart"/>
+      <w:r>
+        <w:rPr>
+          <w:i/>
+          <w:iCs/>
+        </w:rPr>
+        <w:t>branch</w:t>
+      </w:r>
+      <w:proofErr w:type="spellEnd"/>
+      <w:r>
+        <w:rPr>
+          <w:i/>
+          <w:iCs/>
+        </w:rPr>
+        <w:t>)</w:t>
+      </w:r>
+    </w:p>
+    <w:p>
+      <w:pPr>
+        <w:rPr>
+          <w:i/>
+          <w:iCs/>
+        </w:rPr>
+      </w:pPr>
+      <w:proofErr w:type="spellStart"/>
+      <w:r>
+        <w:rPr>
+          <w:i/>
+          <w:iCs/>
+        </w:rPr>
+        <w:t>git</w:t>
+      </w:r>
+      <w:proofErr w:type="spellEnd"/>
+      <w:r>
+        <w:rPr>
+          <w:i/>
+          <w:iCs/>
+        </w:rPr>
+        <w:t xml:space="preserve"> </w:t>
+      </w:r>
+      <w:proofErr w:type="spellStart"/>
+      <w:r>
+        <w:rPr>
+          <w:i/>
+          <w:iCs/>
+        </w:rPr>
+        <w:t>checkout</w:t>
+      </w:r>
+      <w:proofErr w:type="spellEnd"/>
+      <w:r>
+        <w:rPr>
+          <w:i/>
+          <w:iCs/>
+        </w:rPr>
+        <w:t xml:space="preserve"> </w:t>
+      </w:r>
+      <w:proofErr w:type="spellStart"/>
+      <w:r>
+        <w:rPr>
+          <w:i/>
+          <w:iCs/>
+        </w:rPr>
+        <w:t>ne</w:t>
+      </w:r>
+      <w:r>
+        <w:rPr>
+          <w:i/>
+          <w:iCs/>
+        </w:rPr>
+        <w:t>w</w:t>
+      </w:r>
+      <w:r>
+        <w:rPr>
+          <w:i/>
+          <w:iCs/>
+        </w:rPr>
+        <w:t>branch</w:t>
+      </w:r>
+      <w:proofErr w:type="spellEnd"/>
+    </w:p>
+    <w:p>
+      <w:pPr>
+        <w:rPr>
+          <w:u w:val="single"/>
+        </w:rPr>
+      </w:pPr>
+    </w:p>
+    <w:p>
+      <w:pPr>
+        <w:pStyle w:val="berschrift2"/>
+        <w:rPr>
+          <w:lang w:val="en-US"/>
+        </w:rPr>
+      </w:pPr>
+      <w:proofErr w:type="gramStart"/>
+      <w:r>
+        <w:rPr>
+          <w:lang w:val="en-US"/>
+        </w:rPr>
+        <w:t>Commits</w:t>
+      </w:r>
+      <w:proofErr w:type="gramEnd"/>
+    </w:p>
+    <w:p>
+      <w:pPr>
+        <w:rPr>
+          <w:lang w:val="en-US"/>
+        </w:rPr>
+      </w:pPr>
+      <w:r>
+        <w:t xml:space="preserve">Commit-Messages haben diese </w:t>
+      </w:r>
+      <w:proofErr w:type="spellStart"/>
+      <w:r>
+        <w:t>Stru</w:t>
+      </w:r>
+      <w:r>
+        <w:t>ctur</w:t>
+      </w:r>
+      <w:proofErr w:type="spellEnd"/>
+      <w:r>
+        <w:t xml:space="preserve">: </w:t>
+      </w:r>
+      <w:hyperlink w:anchor="_Commit_message:" w:history="1">
+        <w:r>
+          <w:rPr>
+            <w:rStyle w:val="Hyperlink"/>
+          </w:rPr>
+          <w:t xml:space="preserve">Commit </w:t>
+        </w:r>
+        <w:proofErr w:type="spellStart"/>
+        <w:r>
+          <w:rPr>
+            <w:rStyle w:val="Hyperlink"/>
+          </w:rPr>
+          <w:t>message</w:t>
+        </w:r>
+        <w:proofErr w:type="spellEnd"/>
+        <w:r>
+          <w:rPr>
+            <w:rStyle w:val="Hyperlink"/>
+          </w:rPr>
+          <w:t>:</w:t>
+        </w:r>
+      </w:hyperlink>
+    </w:p>
+    <w:p>
+      <w:pPr>
+        <w:rPr>
+          <w:lang w:val="en-US"/>
+        </w:rPr>
+      </w:pPr>
+    </w:p>
+    <w:p>
+      <w:pPr>
+        <w:pStyle w:val="berschrift2"/>
+        <w:rPr>
+          <w:lang w:val="en-US"/>
+        </w:rPr>
+      </w:pPr>
+      <w:r>
+        <w:rPr>
+          <w:lang w:val="en-US"/>
+        </w:rPr>
+        <w:t>Review</w:t>
+      </w:r>
+    </w:p>
+    <w:p>
+      <w:r>
+        <w:t xml:space="preserve">Es muss nicht jeder Commit </w:t>
+      </w:r>
+      <w:proofErr w:type="spellStart"/>
+      <w:r>
+        <w:t>reviewed</w:t>
+      </w:r>
+      <w:proofErr w:type="spellEnd"/>
+      <w:r>
+        <w:t xml:space="preserve"> wer</w:t>
+      </w:r>
+      <w:r>
+        <w:t xml:space="preserve">den. Zumindest vor jedem </w:t>
+      </w:r>
+      <w:proofErr w:type="spellStart"/>
+      <w:r>
+        <w:t>Merge</w:t>
+      </w:r>
+      <w:proofErr w:type="spellEnd"/>
+      <w:r>
+        <w:t xml:space="preserve"> in „</w:t>
+      </w:r>
+      <w:proofErr w:type="spellStart"/>
+      <w:r>
+        <w:t>main</w:t>
+      </w:r>
+      <w:proofErr w:type="spellEnd"/>
+      <w:r>
+        <w:t>“ ist Review erforderlich.</w:t>
+      </w:r>
+    </w:p>
+    <w:p/>
+    <w:p/>
+    <w:p>
+      <w:pPr>
+        <w:pStyle w:val="berschrift2"/>
+        <w:rPr>
+          <w:lang w:val="en-US"/>
+        </w:rPr>
+      </w:pPr>
+      <w:r>
+        <w:rPr>
+          <w:lang w:val="en-US"/>
+        </w:rPr>
+        <w:t>Testing</w:t>
+      </w:r>
+    </w:p>
+    <w:p>
+      <w:pPr>
+        <w:pStyle w:val="berschrift3"/>
+      </w:pPr>
+      <w:r>
+        <w:t>Unit</w:t>
+      </w:r>
+      <w:r>
+        <w:t xml:space="preserve"> Tests</w:t>
+      </w:r>
+    </w:p>
+    <w:p>
+      <w:r>
+        <w:t>Pro Method sind mindestens zwei Unit Tests zu schrieben. Es sind positive und negative Testfälle zu schreiben.</w:t>
+      </w:r>
+    </w:p>
+    <w:p>
+      <w:r>
+        <w:t xml:space="preserve">Test müssen automatisch bei jedem feature </w:t>
+      </w:r>
+      <w:proofErr w:type="spellStart"/>
+      <w:r>
+        <w:t>branch</w:t>
+      </w:r>
+      <w:proofErr w:type="spellEnd"/>
+      <w:r>
+        <w:t xml:space="preserve"> push ausgeführt werden.</w:t>
+      </w:r>
+    </w:p>
     <w:p/>
     <w:sectPr>
       <w:pgSz w:w="11906" w:h="16838"/>
@@ -2615,6 +3783,9 @@
   </w:num>
   <w:num w:numId="14" w16cid:durableId="597569415">
     <w:abstractNumId w:val="11"/>
+  </w:num>
+  <w:num w:numId="15" w16cid:durableId="1233613663">
+    <w:abstractNumId w:val="10"/>
   </w:num>
 </w:numbering>
 </file>
@@ -3078,7 +4249,6 @@
     <w:next w:val="Standard"/>
     <w:link w:val="berschrift3Zchn"/>
     <w:uiPriority w:val="9"/>
-    <w:semiHidden/>
     <w:unhideWhenUsed/>
     <w:qFormat/>
     <w:rsid w:val="006B25DC"/>
@@ -3256,7 +4426,6 @@
   <w:style w:type="character" w:default="1" w:styleId="Absatz-Standardschriftart">
     <w:name w:val="Default Paragraph Font"/>
     <w:uiPriority w:val="1"/>
-    <w:semiHidden/>
     <w:unhideWhenUsed/>
   </w:style>
   <w:style w:type="table" w:default="1" w:styleId="NormaleTabelle">
@@ -3311,7 +4480,6 @@
     <w:basedOn w:val="Absatz-Standardschriftart"/>
     <w:link w:val="berschrift3"/>
     <w:uiPriority w:val="9"/>
-    <w:semiHidden/>
     <w:rsid w:val="006B25DC"/>
     <w:rPr>
       <w:rFonts w:eastAsiaTheme="majorEastAsia" w:cstheme="majorBidi"/>

</xml_diff>

<commit_message>
doc-104: continued Worlflow (Review)
</commit_message>
<xml_diff>
--- a/Dokumentation/Dukumentation TicTacToe.docx
+++ b/Dokumentation/Dukumentation TicTacToe.docx
@@ -77,6 +77,11 @@
       </w:r>
     </w:p>
     <w:p>
+      <w:pPr>
+        <w:rPr>
+          <w:lang w:val="en-US"/>
+        </w:rPr>
+      </w:pPr>
       <w:hyperlink r:id="rId5" w:history="1">
         <w:r>
           <w:rPr>
@@ -87,7 +92,13 @@
         </w:r>
       </w:hyperlink>
     </w:p>
-    <w:p/>
+    <w:p>
+      <w:pPr>
+        <w:rPr>
+          <w:lang w:val="en-US"/>
+        </w:rPr>
+      </w:pPr>
+    </w:p>
     <w:p>
       <w:r>
         <w:t xml:space="preserve">Dem Projekt sind zwei Repositories zugeordnet – siehe: </w:t>
@@ -1567,6 +1578,9 @@
     <w:p/>
     <w:p>
       <w:r>
+        <w:rPr>
+          <w:noProof/>
+        </w:rPr>
         <w:drawing>
           <wp:inline distT="0" distB="0" distL="0" distR="0" wp14:anchorId="4F0FAC85" wp14:editId="4F9625F1">
             <wp:extent cx="5327924" cy="3245017"/>
@@ -1652,6 +1666,9 @@
     </w:p>
     <w:p>
       <w:r>
+        <w:rPr>
+          <w:noProof/>
+        </w:rPr>
         <w:drawing>
           <wp:inline distT="0" distB="0" distL="0" distR="0" wp14:anchorId="4CC12143" wp14:editId="3B208949">
             <wp:extent cx="5760720" cy="2535555"/>
@@ -1695,13 +1712,7 @@
       </w:pPr>
       <w:r>
         <w:lastRenderedPageBreak/>
-        <w:t xml:space="preserve">Issues anlegen (über </w:t>
-      </w:r>
-      <w:r>
-        <w:t>Projekt</w:t>
-      </w:r>
-      <w:r>
-        <w:t>)</w:t>
+        <w:t>Issues anlegen (über Projekt)</w:t>
       </w:r>
     </w:p>
     <w:p>
@@ -1739,6 +1750,9 @@
     </w:p>
     <w:p>
       <w:r>
+        <w:rPr>
+          <w:noProof/>
+        </w:rPr>
         <w:drawing>
           <wp:inline distT="0" distB="0" distL="0" distR="0" wp14:anchorId="616D9C10" wp14:editId="05B4CFC5">
             <wp:extent cx="3003704" cy="1949550"/>
@@ -1779,6 +1793,9 @@
     <w:p/>
     <w:p>
       <w:r>
+        <w:rPr>
+          <w:noProof/>
+        </w:rPr>
         <w:drawing>
           <wp:inline distT="0" distB="0" distL="0" distR="0" wp14:anchorId="333506E1" wp14:editId="6E5EB52D">
             <wp:extent cx="5760720" cy="4459605"/>
@@ -1822,10 +1839,7 @@
         <w:pStyle w:val="berschrift3"/>
       </w:pPr>
       <w:r>
-        <w:t xml:space="preserve">Issues </w:t>
-      </w:r>
-      <w:r>
-        <w:t>in ein Repository verschieben</w:t>
+        <w:t>Issues in ein Repository verschieben</w:t>
       </w:r>
     </w:p>
     <w:p>
@@ -1835,6 +1849,9 @@
     </w:p>
     <w:p>
       <w:r>
+        <w:rPr>
+          <w:noProof/>
+        </w:rPr>
         <w:lastRenderedPageBreak/>
         <w:drawing>
           <wp:inline distT="0" distB="0" distL="0" distR="0" wp14:anchorId="2B60B8BC" wp14:editId="47062DB2">
@@ -1997,10 +2014,7 @@
       </w:r>
       <w:proofErr w:type="spellEnd"/>
       <w:r>
-        <w:t xml:space="preserve"> – Verschieben von „</w:t>
-      </w:r>
-      <w:r>
-        <w:t>docu-104/</w:t>
+        <w:t xml:space="preserve"> – Verschieben von „docu-104/</w:t>
       </w:r>
       <w:proofErr w:type="spellStart"/>
       <w:r>
@@ -2022,6 +2036,9 @@
     <w:p/>
     <w:p>
       <w:r>
+        <w:rPr>
+          <w:noProof/>
+        </w:rPr>
         <w:drawing>
           <wp:inline distT="0" distB="0" distL="0" distR="0" wp14:anchorId="17CEDEE0" wp14:editId="3B70054E">
             <wp:extent cx="5760720" cy="3058795"/>
@@ -2138,6 +2155,7 @@
       </w:pPr>
       <w:r>
         <w:rPr>
+          <w:noProof/>
           <w:u w:val="single"/>
           <w:lang w:val="en-US"/>
         </w:rPr>
@@ -2226,17 +2244,49 @@
         <w:rPr>
           <w:i/>
           <w:iCs/>
-          <w:lang w:val="en-US"/>
-        </w:rPr>
-      </w:pPr>
+        </w:rPr>
+      </w:pPr>
+      <w:proofErr w:type="spellStart"/>
       <w:r>
         <w:rPr>
           <w:i/>
           <w:iCs/>
-          <w:lang w:val="en-US"/>
-        </w:rPr>
-        <w:t>git checkout main</w:t>
-      </w:r>
+        </w:rPr>
+        <w:t>git</w:t>
+      </w:r>
+      <w:proofErr w:type="spellEnd"/>
+      <w:r>
+        <w:rPr>
+          <w:i/>
+          <w:iCs/>
+        </w:rPr>
+        <w:t xml:space="preserve"> </w:t>
+      </w:r>
+      <w:proofErr w:type="spellStart"/>
+      <w:r>
+        <w:rPr>
+          <w:i/>
+          <w:iCs/>
+        </w:rPr>
+        <w:t>checkout</w:t>
+      </w:r>
+      <w:proofErr w:type="spellEnd"/>
+      <w:r>
+        <w:rPr>
+          <w:i/>
+          <w:iCs/>
+        </w:rPr>
+        <w:t xml:space="preserve"> </w:t>
+      </w:r>
+      <w:proofErr w:type="spellStart"/>
+      <w:r>
+        <w:rPr>
+          <w:i/>
+          <w:iCs/>
+        </w:rPr>
+        <w:t>main</w:t>
+      </w:r>
+      <w:proofErr w:type="spellEnd"/>
     </w:p>
     <w:p>
       <w:pPr>
@@ -2455,7 +2505,13 @@
     </w:p>
     <w:p>
       <w:r>
-        <w:t xml:space="preserve">Es muss nicht jeder Commit </w:t>
+        <w:t xml:space="preserve">Es muss </w:t>
+      </w:r>
+      <w:r>
+        <w:t xml:space="preserve">NICHT </w:t>
+      </w:r>
+      <w:r>
+        <w:t xml:space="preserve">jeder Commit </w:t>
       </w:r>
       <w:proofErr w:type="spellStart"/>
       <w:r>
@@ -2483,6 +2539,142 @@
       <w:proofErr w:type="spellEnd"/>
       <w:r>
         <w:t>“ ist Review erforderlich.</w:t>
+      </w:r>
+      <w:r>
+        <w:t xml:space="preserve"> Der Review Prozess wird über GitHub Projects abgebildet</w:t>
+      </w:r>
+    </w:p>
+    <w:p/>
+    <w:p>
+      <w:pPr>
+        <w:rPr>
+          <w:u w:val="single"/>
+        </w:rPr>
+      </w:pPr>
+      <w:proofErr w:type="spellStart"/>
+      <w:r>
+        <w:rPr>
+          <w:u w:val="single"/>
+        </w:rPr>
+        <w:t>Issue</w:t>
+      </w:r>
+      <w:proofErr w:type="spellEnd"/>
+      <w:r>
+        <w:rPr>
+          <w:u w:val="single"/>
+        </w:rPr>
+        <w:t xml:space="preserve"> nach “In review” versch</w:t>
+      </w:r>
+      <w:r>
+        <w:rPr>
+          <w:u w:val="single"/>
+        </w:rPr>
+        <w:t>ieben</w:t>
+      </w:r>
+    </w:p>
+    <w:p>
+      <w:r>
+        <w:rPr>
+          <w:noProof/>
+        </w:rPr>
+        <w:drawing>
+          <wp:inline distT="0" distB="0" distL="0" distR="0" wp14:anchorId="4ACFB6E7" wp14:editId="5AEE3C8F">
+            <wp:extent cx="5760720" cy="1933575"/>
+            <wp:effectExtent l="0" t="0" r="0" b="9525"/>
+            <wp:docPr id="1863188656" name="Grafik 1" descr="Ein Bild, das Text, Screenshot, Schrift, Software enthält.&#10;&#10;KI-generierte Inhalte können fehlerhaft sein."/>
+            <wp:cNvGraphicFramePr>
+              <a:graphicFrameLocks xmlns:a="http://schemas.openxmlformats.org/drawingml/2006/main" noChangeAspect="1"/>
+            </wp:cNvGraphicFramePr>
+            <a:graphic xmlns:a="http://schemas.openxmlformats.org/drawingml/2006/main">
+              <a:graphicData uri="http://schemas.openxmlformats.org/drawingml/2006/picture">
+                <pic:pic xmlns:pic="http://schemas.openxmlformats.org/drawingml/2006/picture">
+                  <pic:nvPicPr>
+                    <pic:cNvPr id="1863188656" name="Grafik 1" descr="Ein Bild, das Text, Screenshot, Schrift, Software enthält.&#10;&#10;KI-generierte Inhalte können fehlerhaft sein."/>
+                    <pic:cNvPicPr/>
+                  </pic:nvPicPr>
+                  <pic:blipFill>
+                    <a:blip r:embed="rId15"/>
+                    <a:stretch>
+                      <a:fillRect/>
+                    </a:stretch>
+                  </pic:blipFill>
+                  <pic:spPr>
+                    <a:xfrm>
+                      <a:off x="0" y="0"/>
+                      <a:ext cx="5760720" cy="1933575"/>
+                    </a:xfrm>
+                    <a:prstGeom prst="rect">
+                      <a:avLst/>
+                    </a:prstGeom>
+                  </pic:spPr>
+                </pic:pic>
+              </a:graphicData>
+            </a:graphic>
+          </wp:inline>
+        </w:drawing>
+      </w:r>
+    </w:p>
+    <w:p>
+      <w:pPr>
+        <w:rPr>
+          <w:u w:val="single"/>
+        </w:rPr>
+      </w:pPr>
+      <w:r>
+        <w:rPr>
+          <w:u w:val="single"/>
+        </w:rPr>
+        <w:t xml:space="preserve">Und über Kommentare mit den Teammitgliedern </w:t>
+      </w:r>
+      <w:r>
+        <w:rPr>
+          <w:u w:val="single"/>
+        </w:rPr>
+        <w:t>kommunizieren</w:t>
+      </w:r>
+    </w:p>
+    <w:p/>
+    <w:p>
+      <w:r>
+        <w:rPr>
+          <w:noProof/>
+        </w:rPr>
+        <w:lastRenderedPageBreak/>
+        <w:drawing>
+          <wp:inline distT="0" distB="0" distL="0" distR="0" wp14:anchorId="0F8F96BD" wp14:editId="36A7FE3D">
+            <wp:extent cx="5512083" cy="1593932"/>
+            <wp:effectExtent l="0" t="0" r="0" b="6350"/>
+            <wp:docPr id="1010055077" name="Grafik 1" descr="Ein Bild, das Text, Schrift, Screenshot, Zahl enthält.&#10;&#10;KI-generierte Inhalte können fehlerhaft sein."/>
+            <wp:cNvGraphicFramePr>
+              <a:graphicFrameLocks xmlns:a="http://schemas.openxmlformats.org/drawingml/2006/main" noChangeAspect="1"/>
+            </wp:cNvGraphicFramePr>
+            <a:graphic xmlns:a="http://schemas.openxmlformats.org/drawingml/2006/main">
+              <a:graphicData uri="http://schemas.openxmlformats.org/drawingml/2006/picture">
+                <pic:pic xmlns:pic="http://schemas.openxmlformats.org/drawingml/2006/picture">
+                  <pic:nvPicPr>
+                    <pic:cNvPr id="1010055077" name="Grafik 1" descr="Ein Bild, das Text, Schrift, Screenshot, Zahl enthält.&#10;&#10;KI-generierte Inhalte können fehlerhaft sein."/>
+                    <pic:cNvPicPr/>
+                  </pic:nvPicPr>
+                  <pic:blipFill>
+                    <a:blip r:embed="rId16"/>
+                    <a:stretch>
+                      <a:fillRect/>
+                    </a:stretch>
+                  </pic:blipFill>
+                  <pic:spPr>
+                    <a:xfrm>
+                      <a:off x="0" y="0"/>
+                      <a:ext cx="5512083" cy="1593932"/>
+                    </a:xfrm>
+                    <a:prstGeom prst="rect">
+                      <a:avLst/>
+                    </a:prstGeom>
+                  </pic:spPr>
+                </pic:pic>
+              </a:graphicData>
+            </a:graphic>
+          </wp:inline>
+        </w:drawing>
       </w:r>
     </w:p>
     <w:p/>
@@ -4426,6 +4618,7 @@
   <w:style w:type="character" w:default="1" w:styleId="Absatz-Standardschriftart">
     <w:name w:val="Default Paragraph Font"/>
     <w:uiPriority w:val="1"/>
+    <w:semiHidden/>
     <w:unhideWhenUsed/>
   </w:style>
   <w:style w:type="table" w:default="1" w:styleId="NormaleTabelle">

</xml_diff>

<commit_message>
docu-104: added content to chapter Testing
</commit_message>
<xml_diff>
--- a/Dokumentation/Dukumentation TicTacToe.docx
+++ b/Dokumentation/Dukumentation TicTacToe.docx
@@ -82,7 +82,7 @@
           <w:lang w:val="en-US"/>
         </w:rPr>
       </w:pPr>
-      <w:hyperlink r:id="rId5" w:history="1">
+      <w:hyperlink r:id="rId6" w:history="1">
         <w:r>
           <w:rPr>
             <w:rStyle w:val="Hyperlink"/>
@@ -718,12 +718,14 @@
           <w:lang w:val="en-US"/>
         </w:rPr>
       </w:pPr>
+      <w:bookmarkStart w:id="0" w:name="_Ref218534535"/>
       <w:r>
         <w:rPr>
           <w:lang w:val="en-US"/>
         </w:rPr>
         <w:t>Branches</w:t>
       </w:r>
+      <w:bookmarkEnd w:id="0"/>
     </w:p>
     <w:p>
       <w:r>
@@ -848,8 +850,8 @@
           <w:lang w:val="en-US"/>
         </w:rPr>
       </w:pPr>
-      <w:bookmarkStart w:id="0" w:name="_Commit_message:"/>
-      <w:bookmarkEnd w:id="0"/>
+      <w:bookmarkStart w:id="1" w:name="_Commit_message:"/>
+      <w:bookmarkEnd w:id="1"/>
       <w:proofErr w:type="gramStart"/>
       <w:r>
         <w:rPr>
@@ -1053,8 +1055,8 @@
           <w:lang w:val="en-US"/>
         </w:rPr>
       </w:pPr>
-      <w:bookmarkStart w:id="1" w:name="_Link_to_Git-Hub"/>
-      <w:bookmarkEnd w:id="1"/>
+      <w:bookmarkStart w:id="2" w:name="_Link_to_Git-Hub"/>
+      <w:bookmarkEnd w:id="2"/>
       <w:r>
         <w:rPr>
           <w:lang w:val="en-US"/>
@@ -1074,7 +1076,7 @@
           <w:lang w:val="en-US"/>
         </w:rPr>
       </w:pPr>
-      <w:hyperlink r:id="rId6" w:history="1">
+      <w:hyperlink r:id="rId7" w:history="1">
         <w:r>
           <w:rPr>
             <w:rStyle w:val="Hyperlink"/>
@@ -1103,7 +1105,7 @@
       </w:r>
     </w:p>
     <w:p>
-      <w:hyperlink r:id="rId7" w:history="1">
+      <w:hyperlink r:id="rId8" w:history="1">
         <w:r>
           <w:rPr>
             <w:rStyle w:val="Hyperlink"/>
@@ -1597,7 +1599,7 @@
                     <pic:cNvPicPr/>
                   </pic:nvPicPr>
                   <pic:blipFill>
-                    <a:blip r:embed="rId8"/>
+                    <a:blip r:embed="rId9"/>
                     <a:stretch>
                       <a:fillRect/>
                     </a:stretch>
@@ -1685,7 +1687,7 @@
                     <pic:cNvPicPr/>
                   </pic:nvPicPr>
                   <pic:blipFill>
-                    <a:blip r:embed="rId9"/>
+                    <a:blip r:embed="rId10"/>
                     <a:stretch>
                       <a:fillRect/>
                     </a:stretch>
@@ -1769,7 +1771,7 @@
                     <pic:cNvPicPr/>
                   </pic:nvPicPr>
                   <pic:blipFill>
-                    <a:blip r:embed="rId10"/>
+                    <a:blip r:embed="rId11"/>
                     <a:stretch>
                       <a:fillRect/>
                     </a:stretch>
@@ -1812,7 +1814,7 @@
                     <pic:cNvPicPr/>
                   </pic:nvPicPr>
                   <pic:blipFill>
-                    <a:blip r:embed="rId11"/>
+                    <a:blip r:embed="rId12"/>
                     <a:stretch>
                       <a:fillRect/>
                     </a:stretch>
@@ -1869,7 +1871,7 @@
                     <pic:cNvPicPr/>
                   </pic:nvPicPr>
                   <pic:blipFill>
-                    <a:blip r:embed="rId12"/>
+                    <a:blip r:embed="rId13"/>
                     <a:stretch>
                       <a:fillRect/>
                     </a:stretch>
@@ -2055,7 +2057,7 @@
                     <pic:cNvPicPr/>
                   </pic:nvPicPr>
                   <pic:blipFill>
-                    <a:blip r:embed="rId13"/>
+                    <a:blip r:embed="rId14"/>
                     <a:stretch>
                       <a:fillRect/>
                     </a:stretch>
@@ -2175,7 +2177,7 @@
                     <pic:cNvPicPr/>
                   </pic:nvPicPr>
                   <pic:blipFill>
-                    <a:blip r:embed="rId14"/>
+                    <a:blip r:embed="rId15"/>
                     <a:stretch>
                       <a:fillRect/>
                     </a:stretch>
@@ -2593,7 +2595,7 @@
                     <pic:cNvPicPr/>
                   </pic:nvPicPr>
                   <pic:blipFill>
-                    <a:blip r:embed="rId15"/>
+                    <a:blip r:embed="rId16"/>
                     <a:stretch>
                       <a:fillRect/>
                     </a:stretch>
@@ -2656,7 +2658,7 @@
                     <pic:cNvPicPr/>
                   </pic:nvPicPr>
                   <pic:blipFill>
-                    <a:blip r:embed="rId16"/>
+                    <a:blip r:embed="rId17"/>
                     <a:stretch>
                       <a:fillRect/>
                     </a:stretch>
@@ -2709,19 +2711,319 @@
         <w:t>Pro Method sind mindestens zwei Unit Tests zu schrieben. Es sind positive und negative Testfälle zu schreiben.</w:t>
       </w:r>
     </w:p>
-    <w:p>
-      <w:r>
-        <w:t xml:space="preserve">Test müssen automatisch bei jedem feature </w:t>
-      </w:r>
-      <w:proofErr w:type="spellStart"/>
-      <w:r>
-        <w:t>branch</w:t>
-      </w:r>
-      <w:proofErr w:type="spellEnd"/>
-      <w:r>
-        <w:t xml:space="preserve"> push ausgeführt werden.</w:t>
-      </w:r>
-    </w:p>
+    <w:p/>
+    <w:p>
+      <w:r>
+        <w:t xml:space="preserve">Pro Klasse wird eine Testklasse erzeugt, Die Testmethoden </w:t>
+      </w:r>
+      <w:proofErr w:type="gramStart"/>
+      <w:r>
+        <w:t>können</w:t>
+      </w:r>
+      <w:proofErr w:type="gramEnd"/>
+      <w:r>
+        <w:t xml:space="preserve"> wie die Methoden in der Klasse heißen (und dort </w:t>
+      </w:r>
+      <w:proofErr w:type="gramStart"/>
+      <w:r>
+        <w:t>mehrere Test</w:t>
+      </w:r>
+      <w:proofErr w:type="gramEnd"/>
+      <w:r>
+        <w:t xml:space="preserve"> enthalten) oder auch spezifischer Namen haben und jeweils nur einen Test für diese Methode durchführen.</w:t>
+      </w:r>
+    </w:p>
+    <w:p/>
+    <w:p>
+      <w:r>
+        <w:t xml:space="preserve">Bespiel: Klasse </w:t>
+      </w:r>
+      <w:proofErr w:type="gramStart"/>
+      <w:r>
+        <w:t>Board(</w:t>
+      </w:r>
+      <w:proofErr w:type="gramEnd"/>
+      <w:r>
+        <w:t xml:space="preserve">Test) – Methode </w:t>
+      </w:r>
+      <w:proofErr w:type="spellStart"/>
+      <w:r>
+        <w:t>isCellEmpty</w:t>
+      </w:r>
+      <w:proofErr w:type="spellEnd"/>
+      <w:r>
+        <w:t>:</w:t>
+      </w:r>
+    </w:p>
+    <w:p/>
+    <w:p>
+      <w:r>
+        <w:drawing>
+          <wp:inline distT="0" distB="0" distL="0" distR="0" wp14:anchorId="4FA12ED8" wp14:editId="72396614">
+            <wp:extent cx="4778387" cy="4352799"/>
+            <wp:effectExtent l="0" t="0" r="3175" b="0"/>
+            <wp:docPr id="1318977991" name="Grafik 1" descr="Ein Bild, das Text, Screenshot, Software, Multimedia-Software enthält.&#10;&#10;KI-generierte Inhalte können fehlerhaft sein."/>
+            <wp:cNvGraphicFramePr>
+              <a:graphicFrameLocks xmlns:a="http://schemas.openxmlformats.org/drawingml/2006/main" noChangeAspect="1"/>
+            </wp:cNvGraphicFramePr>
+            <a:graphic xmlns:a="http://schemas.openxmlformats.org/drawingml/2006/main">
+              <a:graphicData uri="http://schemas.openxmlformats.org/drawingml/2006/picture">
+                <pic:pic xmlns:pic="http://schemas.openxmlformats.org/drawingml/2006/picture">
+                  <pic:nvPicPr>
+                    <pic:cNvPr id="1318977991" name="Grafik 1" descr="Ein Bild, das Text, Screenshot, Software, Multimedia-Software enthält.&#10;&#10;KI-generierte Inhalte können fehlerhaft sein."/>
+                    <pic:cNvPicPr/>
+                  </pic:nvPicPr>
+                  <pic:blipFill>
+                    <a:blip r:embed="rId18"/>
+                    <a:stretch>
+                      <a:fillRect/>
+                    </a:stretch>
+                  </pic:blipFill>
+                  <pic:spPr>
+                    <a:xfrm>
+                      <a:off x="0" y="0"/>
+                      <a:ext cx="4780607" cy="4354821"/>
+                    </a:xfrm>
+                    <a:prstGeom prst="rect">
+                      <a:avLst/>
+                    </a:prstGeom>
+                  </pic:spPr>
+                </pic:pic>
+              </a:graphicData>
+            </a:graphic>
+          </wp:inline>
+        </w:drawing>
+      </w:r>
+    </w:p>
+    <w:p/>
+    <w:p>
+      <w:pPr>
+        <w:pStyle w:val="berschrift3"/>
+      </w:pPr>
+      <w:proofErr w:type="gramStart"/>
+      <w:r>
+        <w:lastRenderedPageBreak/>
+        <w:t>CI Workflow</w:t>
+      </w:r>
+      <w:proofErr w:type="gramEnd"/>
+    </w:p>
+    <w:p>
+      <w:r>
+        <w:t xml:space="preserve">Der CI-Workflow ist über GitHub Actions abgebildet. </w:t>
+      </w:r>
+    </w:p>
+    <w:p>
+      <w:r>
+        <w:t xml:space="preserve">Test </w:t>
+      </w:r>
+      <w:r>
+        <w:t>werden</w:t>
+      </w:r>
+      <w:r>
+        <w:t xml:space="preserve"> automatisch bei jedem </w:t>
+      </w:r>
+      <w:r>
+        <w:t>B</w:t>
+      </w:r>
+      <w:r>
+        <w:t>ranch push</w:t>
+      </w:r>
+      <w:r>
+        <w:t xml:space="preserve"> (wenn er dem Bezeichnungsschema von </w:t>
+      </w:r>
+      <w:r>
+        <w:t xml:space="preserve"> </w:t>
+      </w:r>
+      <w:r>
+        <w:rPr>
+          <w:color w:val="227ACB"/>
+        </w:rPr>
+        <w:fldChar w:fldCharType="begin"/>
+      </w:r>
+      <w:r>
+        <w:rPr>
+          <w:color w:val="227ACB"/>
+        </w:rPr>
+        <w:instrText xml:space="preserve"> REF _Ref218534535 \r \h </w:instrText>
+      </w:r>
+      <w:r>
+        <w:rPr>
+          <w:color w:val="227ACB"/>
+        </w:rPr>
+      </w:r>
+      <w:r>
+        <w:rPr>
+          <w:color w:val="227ACB"/>
+        </w:rPr>
+        <w:fldChar w:fldCharType="separate"/>
+      </w:r>
+      <w:r>
+        <w:rPr>
+          <w:color w:val="227ACB"/>
+        </w:rPr>
+        <w:t>1.3</w:t>
+      </w:r>
+      <w:r>
+        <w:rPr>
+          <w:color w:val="227ACB"/>
+        </w:rPr>
+        <w:fldChar w:fldCharType="end"/>
+      </w:r>
+      <w:r>
+        <w:rPr>
+          <w:color w:val="227ACB"/>
+        </w:rPr>
+        <w:t xml:space="preserve"> </w:t>
+      </w:r>
+      <w:r>
+        <w:rPr>
+          <w:color w:val="227ACB"/>
+        </w:rPr>
+        <w:fldChar w:fldCharType="begin"/>
+      </w:r>
+      <w:r>
+        <w:rPr>
+          <w:color w:val="227ACB"/>
+        </w:rPr>
+        <w:instrText xml:space="preserve"> REF _Ref218534535 \h </w:instrText>
+      </w:r>
+      <w:r>
+        <w:rPr>
+          <w:color w:val="227ACB"/>
+        </w:rPr>
+      </w:r>
+      <w:r>
+        <w:rPr>
+          <w:color w:val="227ACB"/>
+        </w:rPr>
+        <w:fldChar w:fldCharType="separate"/>
+      </w:r>
+      <w:r>
+        <w:rPr>
+          <w:color w:val="227ACB"/>
+          <w:lang w:val="en-US"/>
+        </w:rPr>
+        <w:t>Branches</w:t>
+      </w:r>
+      <w:r>
+        <w:rPr>
+          <w:color w:val="227ACB"/>
+        </w:rPr>
+        <w:fldChar w:fldCharType="end"/>
+      </w:r>
+      <w:r>
+        <w:t xml:space="preserve"> entspricht) und bei jedem Pull Request auf „</w:t>
+      </w:r>
+      <w:proofErr w:type="spellStart"/>
+      <w:r>
+        <w:t>main</w:t>
+      </w:r>
+      <w:proofErr w:type="spellEnd"/>
+      <w:r>
+        <w:t xml:space="preserve">“ </w:t>
+      </w:r>
+      <w:r>
+        <w:t>ausgeführt</w:t>
+      </w:r>
+      <w:r>
+        <w:t>.</w:t>
+      </w:r>
+    </w:p>
+    <w:p/>
+    <w:p>
+      <w:r>
+        <w:t>Das Ergebnis unter Actions bei Auswahl des entsprechenden Workflows:</w:t>
+      </w:r>
+    </w:p>
+    <w:p/>
+    <w:p>
+      <w:pPr>
+        <w:rPr>
+          <w:u w:val="single"/>
+          <w:lang w:val="en-US"/>
+        </w:rPr>
+      </w:pPr>
+      <w:r>
+        <w:rPr>
+          <w:u w:val="single"/>
+          <w:lang w:val="en-US"/>
+        </w:rPr>
+        <w:t>Actions</w:t>
+      </w:r>
+      <w:r>
+        <w:rPr>
+          <w:u w:val="single"/>
+          <w:lang w:val="en-US"/>
+        </w:rPr>
+        <w:t xml:space="preserve">-&gt; </w:t>
+      </w:r>
+      <w:r>
+        <w:rPr>
+          <w:u w:val="single"/>
+          <w:lang w:val="en-US"/>
+        </w:rPr>
+        <w:t>Java CI with Maven</w:t>
+      </w:r>
+    </w:p>
+    <w:p>
+      <w:pPr>
+        <w:rPr>
+          <w:u w:val="single"/>
+          <w:lang w:val="en-US"/>
+        </w:rPr>
+      </w:pPr>
+    </w:p>
+    <w:p>
+      <w:pPr>
+        <w:rPr>
+          <w:u w:val="single"/>
+          <w:lang w:val="en-US"/>
+        </w:rPr>
+      </w:pPr>
+      <w:r>
+        <w:rPr>
+          <w:u w:val="single"/>
+          <w:lang w:val="en-US"/>
+        </w:rPr>
+        <w:drawing>
+          <wp:inline distT="0" distB="0" distL="0" distR="0" wp14:anchorId="14A19054" wp14:editId="61E480FA">
+            <wp:extent cx="5760720" cy="1278255"/>
+            <wp:effectExtent l="0" t="0" r="0" b="0"/>
+            <wp:docPr id="1700218121" name="Grafik 1" descr="Ein Bild, das Text, Schrift, Zahl, Reihe enthält.&#10;&#10;KI-generierte Inhalte können fehlerhaft sein."/>
+            <wp:cNvGraphicFramePr>
+              <a:graphicFrameLocks xmlns:a="http://schemas.openxmlformats.org/drawingml/2006/main" noChangeAspect="1"/>
+            </wp:cNvGraphicFramePr>
+            <a:graphic xmlns:a="http://schemas.openxmlformats.org/drawingml/2006/main">
+              <a:graphicData uri="http://schemas.openxmlformats.org/drawingml/2006/picture">
+                <pic:pic xmlns:pic="http://schemas.openxmlformats.org/drawingml/2006/picture">
+                  <pic:nvPicPr>
+                    <pic:cNvPr id="1700218121" name="Grafik 1" descr="Ein Bild, das Text, Schrift, Zahl, Reihe enthält.&#10;&#10;KI-generierte Inhalte können fehlerhaft sein."/>
+                    <pic:cNvPicPr/>
+                  </pic:nvPicPr>
+                  <pic:blipFill>
+                    <a:blip r:embed="rId19"/>
+                    <a:stretch>
+                      <a:fillRect/>
+                    </a:stretch>
+                  </pic:blipFill>
+                  <pic:spPr>
+                    <a:xfrm>
+                      <a:off x="0" y="0"/>
+                      <a:ext cx="5760720" cy="1278255"/>
+                    </a:xfrm>
+                    <a:prstGeom prst="rect">
+                      <a:avLst/>
+                    </a:prstGeom>
+                  </pic:spPr>
+                </pic:pic>
+              </a:graphicData>
+            </a:graphic>
+          </wp:inline>
+        </w:drawing>
+      </w:r>
+    </w:p>
+    <w:p/>
+    <w:p/>
     <w:p/>
     <w:sectPr>
       <w:pgSz w:w="11906" w:h="16838"/>
@@ -5249,4 +5551,16 @@
     </a:ext>
   </a:extLst>
 </a:theme>
+</file>
+
+<file path=customXml/item1.xml><?xml version="1.0" encoding="utf-8"?>
+<b:Sources xmlns:b="http://schemas.openxmlformats.org/officeDocument/2006/bibliography" xmlns="http://schemas.openxmlformats.org/officeDocument/2006/bibliography" SelectedStyle="\APASixthEditionOfficeOnline.xsl" StyleName="APA" Version="6"/>
+</file>
+
+<file path=customXml/itemProps1.xml><?xml version="1.0" encoding="utf-8"?>
+<ds:datastoreItem xmlns:ds="http://schemas.openxmlformats.org/officeDocument/2006/customXml" ds:itemID="{D3913F70-1474-461E-BA9A-B97DB916D32D}">
+  <ds:schemaRefs>
+    <ds:schemaRef ds:uri="http://schemas.openxmlformats.org/officeDocument/2006/bibliography"/>
+  </ds:schemaRefs>
+</ds:datastoreItem>
 </file>
</xml_diff>

<commit_message>
duco-104: added chapter CD - Workflow
</commit_message>
<xml_diff>
--- a/Dokumentation/Dukumentation TicTacToe.docx
+++ b/Dokumentation/Dukumentation TicTacToe.docx
@@ -108,35 +108,7 @@
           <w:rPr>
             <w:rStyle w:val="Hyperlink"/>
           </w:rPr>
-          <w:t xml:space="preserve">Link </w:t>
-        </w:r>
-        <w:proofErr w:type="spellStart"/>
-        <w:r>
-          <w:rPr>
-            <w:rStyle w:val="Hyperlink"/>
-          </w:rPr>
-          <w:t>to</w:t>
-        </w:r>
-        <w:proofErr w:type="spellEnd"/>
-        <w:r>
-          <w:rPr>
-            <w:rStyle w:val="Hyperlink"/>
-          </w:rPr>
-          <w:t xml:space="preserve"> </w:t>
-        </w:r>
-        <w:proofErr w:type="spellStart"/>
-        <w:r>
-          <w:rPr>
-            <w:rStyle w:val="Hyperlink"/>
-          </w:rPr>
-          <w:t>Git</w:t>
-        </w:r>
-        <w:proofErr w:type="spellEnd"/>
-        <w:r>
-          <w:rPr>
-            <w:rStyle w:val="Hyperlink"/>
-          </w:rPr>
-          <w:t>-Hub Repository</w:t>
+          <w:t>Link to Git-Hub Repository</w:t>
         </w:r>
       </w:hyperlink>
     </w:p>
@@ -168,15 +140,7 @@
         <w:t>anban-</w:t>
       </w:r>
       <w:r>
-        <w:t xml:space="preserve">Zettel“ in </w:t>
-      </w:r>
-      <w:proofErr w:type="spellStart"/>
-      <w:r>
-        <w:t>Github</w:t>
-      </w:r>
-      <w:proofErr w:type="spellEnd"/>
-      <w:r>
-        <w:t xml:space="preserve"> Project bezeichnet</w:t>
+        <w:t>Zettel“ in Github Project bezeichnet</w:t>
       </w:r>
     </w:p>
     <w:p/>
@@ -190,14 +154,7 @@
         <w:rPr>
           <w:lang w:val="en-US"/>
         </w:rPr>
-        <w:t xml:space="preserve">Items </w:t>
-      </w:r>
-      <w:proofErr w:type="spellStart"/>
-      <w:r>
-        <w:rPr>
-          <w:lang w:val="en-US"/>
-        </w:rPr>
-        <w:t>sin</w:t>
+        <w:t>Items sin</w:t>
       </w:r>
       <w:r>
         <w:rPr>
@@ -205,26 +162,11 @@
         </w:rPr>
         <w:t>d</w:t>
       </w:r>
-      <w:proofErr w:type="spellEnd"/>
-      <w:r>
-        <w:rPr>
-          <w:lang w:val="en-US"/>
-        </w:rPr>
-        <w:t xml:space="preserve"> </w:t>
-      </w:r>
-      <w:proofErr w:type="spellStart"/>
-      <w:r>
-        <w:rPr>
-          <w:lang w:val="en-US"/>
-        </w:rPr>
-        <w:t>als</w:t>
-      </w:r>
-      <w:proofErr w:type="spellEnd"/>
-      <w:r>
-        <w:rPr>
-          <w:lang w:val="en-US"/>
-        </w:rPr>
-        <w:t xml:space="preserve"> </w:t>
+      <w:r>
+        <w:rPr>
+          <w:lang w:val="en-US"/>
+        </w:rPr>
+        <w:t xml:space="preserve"> als </w:t>
       </w:r>
       <w:r>
         <w:rPr>
@@ -318,16 +260,8 @@
         <w:rPr>
           <w:lang w:val="en-US"/>
         </w:rPr>
-        <w:t xml:space="preserve"> </w:t>
-      </w:r>
-      <w:proofErr w:type="spellStart"/>
-      <w:r>
-        <w:rPr>
-          <w:lang w:val="en-US"/>
-        </w:rPr>
-        <w:t>organisiert</w:t>
-      </w:r>
-      <w:proofErr w:type="spellEnd"/>
+        <w:t xml:space="preserve"> organisiert</w:t>
+      </w:r>
       <w:r>
         <w:rPr>
           <w:lang w:val="en-US"/>
@@ -389,23 +323,7 @@
           <w:b/>
           <w:bCs/>
         </w:rPr>
-        <w:t xml:space="preserve">wird für die </w:t>
-      </w:r>
-      <w:proofErr w:type="spellStart"/>
-      <w:r>
-        <w:rPr>
-          <w:b/>
-          <w:bCs/>
-        </w:rPr>
-        <w:t>Branches</w:t>
-      </w:r>
-      <w:proofErr w:type="spellEnd"/>
-      <w:r>
-        <w:rPr>
-          <w:b/>
-          <w:bCs/>
-        </w:rPr>
-        <w:t xml:space="preserve"> verwendet</w:t>
+        <w:t>wird für die Branches verwendet</w:t>
       </w:r>
     </w:p>
     <w:p>
@@ -423,21 +341,8 @@
         <w:t>-</w:t>
       </w:r>
       <w:r>
-        <w:t>1/</w:t>
-      </w:r>
-      <w:proofErr w:type="spellStart"/>
-      <w:r>
-        <w:t>make</w:t>
-      </w:r>
-      <w:proofErr w:type="spellEnd"/>
-      <w:r>
-        <w:t>-game-</w:t>
-      </w:r>
-      <w:proofErr w:type="spellStart"/>
-      <w:r>
-        <w:t>move</w:t>
-      </w:r>
-      <w:proofErr w:type="spellEnd"/>
+        <w:t>1/make-game-move</w:t>
+      </w:r>
     </w:p>
     <w:p>
       <w:pPr>
@@ -454,13 +359,8 @@
         <w:t>-</w:t>
       </w:r>
       <w:r>
-        <w:t>2/see-game-</w:t>
-      </w:r>
-      <w:proofErr w:type="spellStart"/>
-      <w:r>
-        <w:t>state</w:t>
-      </w:r>
-      <w:proofErr w:type="spellEnd"/>
+        <w:t>2/see-game-state</w:t>
+      </w:r>
     </w:p>
     <w:p>
       <w:pPr>
@@ -477,13 +377,8 @@
         <w:t>-</w:t>
       </w:r>
       <w:r>
-        <w:t>3/game-end-</w:t>
-      </w:r>
-      <w:proofErr w:type="spellStart"/>
-      <w:r>
-        <w:t>notification</w:t>
-      </w:r>
-      <w:proofErr w:type="spellEnd"/>
+        <w:t>3/game-end-notification</w:t>
+      </w:r>
     </w:p>
     <w:p>
       <w:pPr>
@@ -500,15 +395,7 @@
         <w:t>-</w:t>
       </w:r>
       <w:r>
-        <w:t>4/</w:t>
-      </w:r>
-      <w:proofErr w:type="spellStart"/>
-      <w:r>
-        <w:t>replay</w:t>
-      </w:r>
-      <w:proofErr w:type="spellEnd"/>
-      <w:r>
-        <w:t>-game</w:t>
+        <w:t>4/replay-game</w:t>
       </w:r>
     </w:p>
     <w:p/>
@@ -518,17 +405,8 @@
           <w:b/>
           <w:bCs/>
         </w:rPr>
-        <w:t xml:space="preserve">Bezeichnung für Tasks und </w:t>
-      </w:r>
-      <w:proofErr w:type="spellStart"/>
-      <w:r>
-        <w:rPr>
-          <w:b/>
-          <w:bCs/>
-        </w:rPr>
-        <w:t>Subtasks</w:t>
-      </w:r>
-      <w:proofErr w:type="spellEnd"/>
+        <w:t>Bezeichnung für Tasks und Subtasks</w:t>
+      </w:r>
       <w:r>
         <w:t xml:space="preserve"> – </w:t>
       </w:r>
@@ -587,16 +465,11 @@
           <w:numId w:val="11"/>
         </w:numPr>
       </w:pPr>
-      <w:proofErr w:type="spellStart"/>
       <w:r>
         <w:t>ref</w:t>
       </w:r>
       <w:r>
-        <w:t>act</w:t>
-      </w:r>
-      <w:proofErr w:type="spellEnd"/>
-      <w:r>
-        <w:t>-/</w:t>
+        <w:t>act-/</w:t>
       </w:r>
     </w:p>
     <w:p>
@@ -607,11 +480,9 @@
           <w:numId w:val="11"/>
         </w:numPr>
       </w:pPr>
-      <w:proofErr w:type="spellStart"/>
       <w:r>
         <w:t>docu</w:t>
       </w:r>
-      <w:proofErr w:type="spellEnd"/>
       <w:r>
         <w:t>-/</w:t>
       </w:r>
@@ -634,13 +505,8 @@
       <w:r>
         <w:t xml:space="preserve"> (nicht je Element) fortlaufend und beginnt mit 100, </w:t>
       </w:r>
-      <w:proofErr w:type="spellStart"/>
-      <w:r>
-        <w:t>z.b.</w:t>
-      </w:r>
-      <w:proofErr w:type="spellEnd"/>
-      <w:r>
-        <w:t xml:space="preserve"> </w:t>
+      <w:r>
+        <w:t xml:space="preserve">z.b. </w:t>
       </w:r>
     </w:p>
     <w:p>
@@ -666,11 +532,9 @@
       <w:r>
         <w:t>-</w:t>
       </w:r>
-      <w:proofErr w:type="spellStart"/>
       <w:r>
         <w:t>documentation</w:t>
       </w:r>
-      <w:proofErr w:type="spellEnd"/>
     </w:p>
     <w:p>
       <w:pPr>
@@ -693,15 +557,7 @@
     <w:p/>
     <w:p>
       <w:r>
-        <w:t>Tasks /</w:t>
-      </w:r>
-      <w:proofErr w:type="spellStart"/>
-      <w:r>
-        <w:t>Subtasks</w:t>
-      </w:r>
-      <w:proofErr w:type="spellEnd"/>
-      <w:r>
-        <w:t>/Issues können (müssen</w:t>
+        <w:t>Tasks /Subtasks/Issues können (müssen</w:t>
       </w:r>
       <w:r>
         <w:t xml:space="preserve"> aber nicht) Bezug zu anderen Items haben. Dann ist dies </w:t>
@@ -745,15 +601,7 @@
         <w:t xml:space="preserve">. </w:t>
       </w:r>
       <w:r>
-        <w:t xml:space="preserve">Es kann aber auch andere </w:t>
-      </w:r>
-      <w:proofErr w:type="spellStart"/>
-      <w:r>
-        <w:t>Branches</w:t>
-      </w:r>
-      <w:proofErr w:type="spellEnd"/>
-      <w:r>
-        <w:t xml:space="preserve"> geben, falls das inhaltlich Sinn macht, z.B.</w:t>
+        <w:t>Es kann aber auch andere Branches geben, falls das inhaltlich Sinn macht, z.B.</w:t>
       </w:r>
     </w:p>
     <w:p/>
@@ -824,15 +672,7 @@
         <w:t>Sollen dieselben Namen haben w</w:t>
       </w:r>
       <w:r>
-        <w:t>ie die Tasks (</w:t>
-      </w:r>
-      <w:proofErr w:type="spellStart"/>
-      <w:r>
-        <w:t>Subtasks</w:t>
-      </w:r>
-      <w:proofErr w:type="spellEnd"/>
-      <w:r>
-        <w:t>)</w:t>
+        <w:t>ie die Tasks (Subtasks)</w:t>
       </w:r>
     </w:p>
     <w:p>
@@ -852,99 +692,30 @@
       </w:pPr>
       <w:bookmarkStart w:id="1" w:name="_Commit_message:"/>
       <w:bookmarkEnd w:id="1"/>
-      <w:proofErr w:type="gramStart"/>
       <w:r>
         <w:rPr>
           <w:lang w:val="en-US"/>
         </w:rPr>
         <w:lastRenderedPageBreak/>
-        <w:t>Commit message</w:t>
-      </w:r>
-      <w:proofErr w:type="gramEnd"/>
-      <w:r>
-        <w:rPr>
-          <w:lang w:val="en-US"/>
-        </w:rPr>
-        <w:t>:</w:t>
-      </w:r>
-    </w:p>
-    <w:p>
-      <w:r>
-        <w:t xml:space="preserve">Abkürzung als </w:t>
-      </w:r>
-      <w:proofErr w:type="spellStart"/>
-      <w:r>
-        <w:t>Refernez</w:t>
-      </w:r>
-      <w:proofErr w:type="spellEnd"/>
-      <w:r>
-        <w:t xml:space="preserve"> plus k</w:t>
-      </w:r>
-      <w:r>
-        <w:t xml:space="preserve">urze Beschreibung – „fix, </w:t>
-      </w:r>
-      <w:proofErr w:type="spellStart"/>
-      <w:r>
-        <w:t>added</w:t>
-      </w:r>
-      <w:proofErr w:type="spellEnd"/>
-      <w:r>
-        <w:t xml:space="preserve">, </w:t>
-      </w:r>
-      <w:proofErr w:type="spellStart"/>
-      <w:r>
-        <w:t>updated</w:t>
-      </w:r>
-      <w:proofErr w:type="spellEnd"/>
-      <w:r>
-        <w:t xml:space="preserve">, </w:t>
-      </w:r>
-      <w:proofErr w:type="spellStart"/>
-      <w:r>
-        <w:t>changed</w:t>
-      </w:r>
-      <w:proofErr w:type="spellEnd"/>
-      <w:r>
-        <w:t xml:space="preserve">, </w:t>
-      </w:r>
-      <w:proofErr w:type="spellStart"/>
-      <w:r>
-        <w:t>removed</w:t>
-      </w:r>
-      <w:proofErr w:type="spellEnd"/>
-      <w:r>
-        <w:t>“ verwenden!</w:t>
-      </w:r>
-    </w:p>
-    <w:p>
-      <w:r>
-        <w:t xml:space="preserve">Es kann zu einer Referenzbezeichnung mehrere </w:t>
-      </w:r>
-      <w:proofErr w:type="spellStart"/>
-      <w:r>
-        <w:t>commit</w:t>
-      </w:r>
-      <w:proofErr w:type="spellEnd"/>
-      <w:r>
-        <w:t xml:space="preserve"> </w:t>
-      </w:r>
-      <w:proofErr w:type="spellStart"/>
-      <w:r>
-        <w:t>messages</w:t>
-      </w:r>
-      <w:proofErr w:type="spellEnd"/>
-      <w:r>
-        <w:t xml:space="preserve"> geben</w:t>
-      </w:r>
-    </w:p>
-    <w:p>
-      <w:proofErr w:type="spellStart"/>
-      <w:r>
-        <w:t>Bsp</w:t>
-      </w:r>
-      <w:proofErr w:type="spellEnd"/>
-      <w:r>
-        <w:t>:</w:t>
+        <w:t>Commit message:</w:t>
+      </w:r>
+    </w:p>
+    <w:p>
+      <w:r>
+        <w:t>Abkürzung als Refernez plus k</w:t>
+      </w:r>
+      <w:r>
+        <w:t>urze Beschreibung – „fix, added, updated, changed, removed“ verwenden!</w:t>
+      </w:r>
+    </w:p>
+    <w:p>
+      <w:r>
+        <w:t>Es kann zu einer Referenzbezeichnung mehrere commit messages geben</w:t>
+      </w:r>
+    </w:p>
+    <w:p>
+      <w:r>
+        <w:t>Bsp:</w:t>
       </w:r>
     </w:p>
     <w:p>
@@ -956,21 +727,14 @@
         </w:numPr>
       </w:pPr>
       <w:r>
-        <w:t xml:space="preserve">duco-100: </w:t>
-      </w:r>
-      <w:proofErr w:type="spellStart"/>
-      <w:r>
-        <w:t>started</w:t>
-      </w:r>
-      <w:proofErr w:type="spellEnd"/>
-      <w:r>
-        <w:t xml:space="preserve"> </w:t>
-      </w:r>
-      <w:proofErr w:type="spellStart"/>
-      <w:r>
-        <w:t>documentation</w:t>
-      </w:r>
-      <w:proofErr w:type="spellEnd"/>
+        <w:t>d</w:t>
+      </w:r>
+      <w:r>
+        <w:t>ocu</w:t>
+      </w:r>
+      <w:r>
+        <w:t>-100: started documentation</w:t>
+      </w:r>
     </w:p>
     <w:p>
       <w:pPr>
@@ -987,7 +751,19 @@
         <w:rPr>
           <w:lang w:val="en-US"/>
         </w:rPr>
-        <w:t>duco-100: added new chapter s</w:t>
+        <w:t>d</w:t>
+      </w:r>
+      <w:r>
+        <w:rPr>
+          <w:lang w:val="en-US"/>
+        </w:rPr>
+        <w:t>ocu</w:t>
+      </w:r>
+      <w:r>
+        <w:rPr>
+          <w:lang w:val="en-US"/>
+        </w:rPr>
+        <w:t>-100: added new chapter s</w:t>
       </w:r>
       <w:r>
         <w:rPr>
@@ -1191,27 +967,13 @@
         <w:rPr>
           <w:lang w:val="en-US"/>
         </w:rPr>
-        <w:t xml:space="preserve">Required </w:t>
-      </w:r>
-      <w:proofErr w:type="gramStart"/>
-      <w:r>
-        <w:rPr>
-          <w:lang w:val="en-US"/>
-        </w:rPr>
-        <w:t>approvals</w:t>
-      </w:r>
-      <w:r>
-        <w:rPr>
-          <w:lang w:val="en-US"/>
-        </w:rPr>
-        <w:t xml:space="preserve"> :</w:t>
-      </w:r>
-      <w:proofErr w:type="gramEnd"/>
-      <w:r>
-        <w:rPr>
-          <w:lang w:val="en-US"/>
-        </w:rPr>
-        <w:t xml:space="preserve"> #1</w:t>
+        <w:t>Required approvals</w:t>
+      </w:r>
+      <w:r>
+        <w:rPr>
+          <w:lang w:val="en-US"/>
+        </w:rPr>
+        <w:t xml:space="preserve"> : #1</w:t>
       </w:r>
     </w:p>
     <w:p>
@@ -1229,21 +991,7 @@
         <w:rPr>
           <w:lang w:val="en-US"/>
         </w:rPr>
-        <w:t xml:space="preserve">Do not </w:t>
-      </w:r>
-      <w:proofErr w:type="gramStart"/>
-      <w:r>
-        <w:rPr>
-          <w:lang w:val="en-US"/>
-        </w:rPr>
-        <w:t>allow bypassing</w:t>
-      </w:r>
-      <w:proofErr w:type="gramEnd"/>
-      <w:r>
-        <w:rPr>
-          <w:lang w:val="en-US"/>
-        </w:rPr>
-        <w:t xml:space="preserve"> the above settings</w:t>
+        <w:t>Do not allow bypassing the above settings</w:t>
       </w:r>
     </w:p>
     <w:p>
@@ -1300,21 +1048,7 @@
         <w:rPr>
           <w:lang w:val="en-US"/>
         </w:rPr>
-        <w:t xml:space="preserve">Every </w:t>
-      </w:r>
-      <w:proofErr w:type="gramStart"/>
-      <w:r>
-        <w:rPr>
-          <w:lang w:val="en-US"/>
-        </w:rPr>
-        <w:t>merge</w:t>
-      </w:r>
-      <w:proofErr w:type="gramEnd"/>
-      <w:r>
-        <w:rPr>
-          <w:lang w:val="en-US"/>
-        </w:rPr>
-        <w:t xml:space="preserve"> request needs one approval</w:t>
+        <w:t>Every merge request needs one approval</w:t>
       </w:r>
     </w:p>
     <w:p>
@@ -1326,59 +1060,17 @@
         </w:numPr>
       </w:pPr>
       <w:r>
-        <w:t xml:space="preserve">Jar </w:t>
-      </w:r>
-      <w:proofErr w:type="spellStart"/>
-      <w:r>
-        <w:t>files</w:t>
-      </w:r>
-      <w:proofErr w:type="spellEnd"/>
-      <w:r>
-        <w:t xml:space="preserve"> müssen </w:t>
-      </w:r>
-      <w:r>
-        <w:t xml:space="preserve">in jedem </w:t>
-      </w:r>
-      <w:proofErr w:type="spellStart"/>
-      <w:r>
-        <w:t>merge</w:t>
-      </w:r>
-      <w:proofErr w:type="spellEnd"/>
-      <w:r>
-        <w:t xml:space="preserve"> in den </w:t>
-      </w:r>
-      <w:proofErr w:type="spellStart"/>
-      <w:r>
-        <w:t>main</w:t>
-      </w:r>
-      <w:proofErr w:type="spellEnd"/>
-      <w:r>
-        <w:t xml:space="preserve"> </w:t>
-      </w:r>
-      <w:proofErr w:type="spellStart"/>
-      <w:r>
-        <w:t>branch</w:t>
-      </w:r>
-      <w:proofErr w:type="spellEnd"/>
-      <w:r>
-        <w:t xml:space="preserve"> inkludiert werden</w:t>
+        <w:t xml:space="preserve">Jar files müssen </w:t>
+      </w:r>
+      <w:r>
+        <w:t>in jedem merge in den main branch inkludiert werden</w:t>
       </w:r>
       <w:r>
         <w:t xml:space="preserve"> (Ausnahme: </w:t>
       </w:r>
-      <w:proofErr w:type="spellStart"/>
-      <w:r>
-        <w:t>docs</w:t>
-      </w:r>
-      <w:proofErr w:type="spellEnd"/>
-      <w:r>
-        <w:t>-and-</w:t>
-      </w:r>
-      <w:proofErr w:type="spellStart"/>
-      <w:r>
-        <w:t>requirements</w:t>
-      </w:r>
-      <w:proofErr w:type="spellEnd"/>
+      <w:r>
+        <w:t>docs-and-requirements</w:t>
+      </w:r>
       <w:r>
         <w:t xml:space="preserve"> – Branch)</w:t>
       </w:r>
@@ -1392,15 +1084,7 @@
         </w:numPr>
       </w:pPr>
       <w:r>
-        <w:t xml:space="preserve">Tests müssen automatisch für jeden feature </w:t>
-      </w:r>
-      <w:proofErr w:type="spellStart"/>
-      <w:r>
-        <w:t>branch</w:t>
-      </w:r>
-      <w:proofErr w:type="spellEnd"/>
-      <w:r>
-        <w:t xml:space="preserve"> push ausgeführt werden</w:t>
+        <w:t>Tests müssen automatisch für jeden feature branch push ausgeführt werden</w:t>
       </w:r>
     </w:p>
     <w:p/>
@@ -1421,15 +1105,7 @@
         <w:t>Der Workflow wird nicht anhand eines Features (zu große Ein</w:t>
       </w:r>
       <w:r>
-        <w:t>heit</w:t>
-      </w:r>
-      <w:proofErr w:type="gramStart"/>
-      <w:r>
-        <w:t>)</w:t>
-      </w:r>
-      <w:proofErr w:type="gramEnd"/>
-      <w:r>
-        <w:t xml:space="preserve"> sondern anhand von Tasks beschrieben</w:t>
+        <w:t>heit) sondern anhand von Tasks beschrieben</w:t>
       </w:r>
     </w:p>
     <w:p/>
@@ -1440,19 +1116,11 @@
           <w:lang w:val="en-US"/>
         </w:rPr>
       </w:pPr>
-      <w:proofErr w:type="spellStart"/>
-      <w:r>
-        <w:rPr>
-          <w:lang w:val="en-US"/>
-        </w:rPr>
-        <w:t>Erstellen</w:t>
-      </w:r>
-      <w:proofErr w:type="spellEnd"/>
-      <w:r>
-        <w:rPr>
-          <w:lang w:val="en-US"/>
-        </w:rPr>
-        <w:t xml:space="preserve"> von Issues </w:t>
+      <w:r>
+        <w:rPr>
+          <w:lang w:val="en-US"/>
+        </w:rPr>
+        <w:t xml:space="preserve">Erstellen von Issues </w:t>
       </w:r>
       <w:r>
         <w:rPr>
@@ -1476,37 +1144,13 @@
         <w:t xml:space="preserve"> Repository oder als Item im Project erstellt werden. Das Projekt ist standardmäßig mit </w:t>
       </w:r>
       <w:r>
-        <w:t xml:space="preserve">dem „Coding </w:t>
-      </w:r>
-      <w:proofErr w:type="spellStart"/>
-      <w:r>
-        <w:t>repo</w:t>
-      </w:r>
-      <w:proofErr w:type="spellEnd"/>
-      <w:r>
-        <w:t xml:space="preserve">“ </w:t>
-      </w:r>
-      <w:proofErr w:type="gramStart"/>
-      <w:r>
-        <w:t>verbunden</w:t>
+        <w:t>dem „Coding repo“ verbunden</w:t>
       </w:r>
       <w:r>
         <w:t xml:space="preserve"> </w:t>
       </w:r>
       <w:r>
-        <w:t>,</w:t>
-      </w:r>
-      <w:proofErr w:type="gramEnd"/>
-      <w:r>
-        <w:t xml:space="preserve"> </w:t>
-      </w:r>
-      <w:proofErr w:type="spellStart"/>
-      <w:r>
-        <w:t>dh</w:t>
-      </w:r>
-      <w:proofErr w:type="spellEnd"/>
-      <w:r>
-        <w:t xml:space="preserve">. hier werden Issues und Items automatisch </w:t>
+        <w:t xml:space="preserve">, dh. hier werden Issues und Items automatisch </w:t>
       </w:r>
       <w:r>
         <w:t>gegenseitig zugeordnet</w:t>
@@ -1515,43 +1159,19 @@
     <w:p>
       <w:r>
         <w:lastRenderedPageBreak/>
-        <w:t>Für das „</w:t>
-      </w:r>
-      <w:proofErr w:type="spellStart"/>
-      <w:r>
-        <w:t>Doku_Repo</w:t>
-      </w:r>
-      <w:proofErr w:type="spellEnd"/>
-      <w:r>
-        <w:t xml:space="preserve">“ </w:t>
+        <w:t xml:space="preserve">Für das „Doku_Repo“ </w:t>
       </w:r>
       <w:r>
         <w:t>ist</w:t>
       </w:r>
       <w:r>
-        <w:t xml:space="preserve"> es wichtig, die Issues / Items direkt im PROJEKT zu erstellen (es wird vorher mit # das richtige Repository ausgewählt), da sonst die Issues nicht im Projekt </w:t>
-      </w:r>
-      <w:proofErr w:type="gramStart"/>
-      <w:r>
-        <w:t>auf scheinen</w:t>
-      </w:r>
-      <w:proofErr w:type="gramEnd"/>
-      <w:r>
-        <w:t>.</w:t>
+        <w:t xml:space="preserve"> es wichtig, die Issues / Items direkt im PROJEKT zu erstellen (es wird vorher mit # das richtige Repository ausgewählt), da sonst die Issues nicht im Projekt auf scheinen.</w:t>
       </w:r>
     </w:p>
     <w:p/>
     <w:p>
       <w:r>
-        <w:t>Das Issues kann entweder beim Erstellen einem (oder mehreren Personen) zugeordnet werden, oder es wird sich später „selbstständig“ vom Kanban-</w:t>
-      </w:r>
-      <w:proofErr w:type="spellStart"/>
-      <w:r>
-        <w:t>Baord</w:t>
-      </w:r>
-      <w:proofErr w:type="spellEnd"/>
-      <w:r>
-        <w:t xml:space="preserve"> genommen.</w:t>
+        <w:t>Das Issues kann entweder beim Erstellen einem (oder mehreren Personen) zugeordnet werden, oder es wird sich später „selbstständig“ vom Kanban-Baord genommen.</w:t>
       </w:r>
     </w:p>
     <w:p/>
@@ -1566,15 +1186,7 @@
         <w:t xml:space="preserve">abels – die Labels </w:t>
       </w:r>
       <w:r>
-        <w:t>sind ident mit den Bezeichnungen für Features und Tasks (zusätzliches gibt es noch ein „</w:t>
-      </w:r>
-      <w:proofErr w:type="spellStart"/>
-      <w:r>
-        <w:t>duplicate</w:t>
-      </w:r>
-      <w:proofErr w:type="spellEnd"/>
-      <w:r>
-        <w:t>“ Label)</w:t>
+        <w:t>sind ident mit den Bezeichnungen für Features und Tasks (zusätzliches gibt es noch ein „duplicate“ Label)</w:t>
       </w:r>
     </w:p>
     <w:p/>
@@ -1725,15 +1337,7 @@
         <w:t>ABER beim “Doku-Repo” i</w:t>
       </w:r>
       <w:r>
-        <w:t xml:space="preserve">st </w:t>
-      </w:r>
-      <w:proofErr w:type="gramStart"/>
-      <w:r>
-        <w:t>vorher  das</w:t>
-      </w:r>
-      <w:proofErr w:type="gramEnd"/>
-      <w:r>
-        <w:t xml:space="preserve"> Repo auszuwählen (mit # in der + Add item Leiste)</w:t>
+        <w:t>st vorher  das Repo auszuwählen (mit # in der + Add item Leiste)</w:t>
       </w:r>
     </w:p>
     <w:p/>
@@ -1900,33 +1504,11 @@
           <w:lang w:val="en-US"/>
         </w:rPr>
       </w:pPr>
-      <w:proofErr w:type="spellStart"/>
-      <w:r>
-        <w:rPr>
-          <w:lang w:val="en-US"/>
-        </w:rPr>
-        <w:t>Arbeiten</w:t>
-      </w:r>
-      <w:proofErr w:type="spellEnd"/>
-      <w:r>
-        <w:rPr>
-          <w:lang w:val="en-US"/>
-        </w:rPr>
-        <w:t xml:space="preserve"> </w:t>
-      </w:r>
-      <w:proofErr w:type="spellStart"/>
-      <w:r>
-        <w:rPr>
-          <w:lang w:val="en-US"/>
-        </w:rPr>
-        <w:t>mit</w:t>
-      </w:r>
-      <w:proofErr w:type="spellEnd"/>
-      <w:r>
-        <w:rPr>
-          <w:lang w:val="en-US"/>
-        </w:rPr>
-        <w:t xml:space="preserve"> Status</w:t>
+      <w:r>
+        <w:rPr>
+          <w:lang w:val="en-US"/>
+        </w:rPr>
+        <w:t>Arbeiten mit Status</w:t>
       </w:r>
     </w:p>
     <w:p>
@@ -1954,14 +1536,12 @@
       <w:r>
         <w:t xml:space="preserve">n </w:t>
       </w:r>
-      <w:proofErr w:type="spellStart"/>
       <w:r>
         <w:t>p</w:t>
       </w:r>
       <w:r>
         <w:t>rogress</w:t>
       </w:r>
-      <w:proofErr w:type="spellEnd"/>
       <w:r>
         <w:t>“</w:t>
       </w:r>
@@ -1989,11 +1569,9 @@
       <w:r>
         <w:t>„</w:t>
       </w:r>
-      <w:proofErr w:type="spellStart"/>
       <w:r>
         <w:t>Done</w:t>
       </w:r>
-      <w:proofErr w:type="spellEnd"/>
       <w:r>
         <w:t>“</w:t>
       </w:r>
@@ -2010,29 +1588,8 @@
       </w:r>
     </w:p>
     <w:p>
-      <w:proofErr w:type="spellStart"/>
-      <w:r>
-        <w:t>Bsp</w:t>
-      </w:r>
-      <w:proofErr w:type="spellEnd"/>
-      <w:r>
-        <w:t xml:space="preserve"> – Verschieben von „docu-104/</w:t>
-      </w:r>
-      <w:proofErr w:type="spellStart"/>
-      <w:r>
-        <w:t>ongoing</w:t>
-      </w:r>
-      <w:proofErr w:type="spellEnd"/>
-      <w:r>
-        <w:t xml:space="preserve"> </w:t>
-      </w:r>
-      <w:proofErr w:type="spellStart"/>
-      <w:r>
-        <w:t>documentation</w:t>
-      </w:r>
-      <w:proofErr w:type="spellEnd"/>
-      <w:r>
-        <w:t>“ zu „in Progress“</w:t>
+      <w:r>
+        <w:t>Bsp – Verschieben von „docu-104/ongoing documentation“ zu „in Progress“</w:t>
       </w:r>
     </w:p>
     <w:p/>
@@ -2099,23 +1656,7 @@
         <w:t>Issues können entweder in b</w:t>
       </w:r>
       <w:r>
-        <w:t xml:space="preserve">estehenden </w:t>
-      </w:r>
-      <w:proofErr w:type="spellStart"/>
-      <w:r>
-        <w:t>Branches</w:t>
-      </w:r>
-      <w:proofErr w:type="spellEnd"/>
-      <w:r>
-        <w:t xml:space="preserve"> abgearbeitet werden, oder es kann ein neuer Branch passend zum </w:t>
-      </w:r>
-      <w:proofErr w:type="spellStart"/>
-      <w:r>
-        <w:t>Issue</w:t>
-      </w:r>
-      <w:proofErr w:type="spellEnd"/>
-      <w:r>
-        <w:t xml:space="preserve"> erstellt werden.</w:t>
+        <w:t>estehenden Branches abgearbeitet werden, oder es kann ein neuer Branch passend zum Issue erstellt werden.</w:t>
       </w:r>
     </w:p>
     <w:p/>
@@ -2208,37 +1749,13 @@
     </w:p>
     <w:p>
       <w:r>
-        <w:t xml:space="preserve">Lokal auf der </w:t>
-      </w:r>
-      <w:proofErr w:type="spellStart"/>
-      <w:r>
-        <w:t>Console</w:t>
-      </w:r>
-      <w:proofErr w:type="spellEnd"/>
-      <w:r>
-        <w:t xml:space="preserve"> auf </w:t>
-      </w:r>
-      <w:proofErr w:type="spellStart"/>
-      <w:r>
-        <w:t>main</w:t>
-      </w:r>
-      <w:proofErr w:type="spellEnd"/>
-      <w:r>
-        <w:t xml:space="preserve"> wechseln. </w:t>
+        <w:t xml:space="preserve">Lokal auf der Console auf main wechseln. </w:t>
       </w:r>
       <w:r>
         <w:t>p</w:t>
       </w:r>
       <w:r>
-        <w:t xml:space="preserve">ullen und in den </w:t>
-      </w:r>
-      <w:proofErr w:type="spellStart"/>
-      <w:r>
-        <w:t>nenbranch</w:t>
-      </w:r>
-      <w:proofErr w:type="spellEnd"/>
-      <w:r>
-        <w:t xml:space="preserve"> wechseln</w:t>
+        <w:t>ullen und in den nenbranch wechseln</w:t>
       </w:r>
     </w:p>
     <w:p>
@@ -2248,175 +1765,57 @@
           <w:iCs/>
         </w:rPr>
       </w:pPr>
-      <w:proofErr w:type="spellStart"/>
       <w:r>
         <w:rPr>
           <w:i/>
           <w:iCs/>
         </w:rPr>
-        <w:t>git</w:t>
-      </w:r>
-      <w:proofErr w:type="spellEnd"/>
-      <w:r>
+        <w:t>git checkout main</w:t>
+      </w:r>
+    </w:p>
+    <w:p>
+      <w:pPr>
         <w:rPr>
           <w:i/>
           <w:iCs/>
         </w:rPr>
-        <w:t xml:space="preserve"> </w:t>
-      </w:r>
-      <w:proofErr w:type="spellStart"/>
+      </w:pPr>
       <w:r>
         <w:rPr>
           <w:i/>
           <w:iCs/>
         </w:rPr>
-        <w:t>checkout</w:t>
-      </w:r>
-      <w:proofErr w:type="spellEnd"/>
-      <w:r>
+        <w:t>git pull (zum downloaden der neuen branch)</w:t>
+      </w:r>
+    </w:p>
+    <w:p>
+      <w:pPr>
         <w:rPr>
           <w:i/>
           <w:iCs/>
         </w:rPr>
-        <w:t xml:space="preserve"> </w:t>
-      </w:r>
-      <w:proofErr w:type="spellStart"/>
+      </w:pPr>
       <w:r>
         <w:rPr>
           <w:i/>
           <w:iCs/>
         </w:rPr>
-        <w:t>main</w:t>
-      </w:r>
-      <w:proofErr w:type="spellEnd"/>
-    </w:p>
-    <w:p>
-      <w:pPr>
+        <w:t>git checkout ne</w:t>
+      </w:r>
+      <w:r>
         <w:rPr>
           <w:i/>
           <w:iCs/>
         </w:rPr>
-      </w:pPr>
-      <w:proofErr w:type="spellStart"/>
+        <w:t>w</w:t>
+      </w:r>
       <w:r>
         <w:rPr>
           <w:i/>
           <w:iCs/>
         </w:rPr>
-        <w:t>git</w:t>
-      </w:r>
-      <w:proofErr w:type="spellEnd"/>
-      <w:r>
-        <w:rPr>
-          <w:i/>
-          <w:iCs/>
-        </w:rPr>
-        <w:t xml:space="preserve"> pull (</w:t>
-      </w:r>
-      <w:proofErr w:type="gramStart"/>
-      <w:r>
-        <w:rPr>
-          <w:i/>
-          <w:iCs/>
-        </w:rPr>
-        <w:t xml:space="preserve">zum </w:t>
-      </w:r>
-      <w:proofErr w:type="spellStart"/>
-      <w:r>
-        <w:rPr>
-          <w:i/>
-          <w:iCs/>
-        </w:rPr>
-        <w:t>downloaden</w:t>
-      </w:r>
-      <w:proofErr w:type="spellEnd"/>
-      <w:proofErr w:type="gramEnd"/>
-      <w:r>
-        <w:rPr>
-          <w:i/>
-          <w:iCs/>
-        </w:rPr>
-        <w:t xml:space="preserve"> der neuen </w:t>
-      </w:r>
-      <w:proofErr w:type="spellStart"/>
-      <w:r>
-        <w:rPr>
-          <w:i/>
-          <w:iCs/>
-        </w:rPr>
         <w:t>branch</w:t>
       </w:r>
-      <w:proofErr w:type="spellEnd"/>
-      <w:r>
-        <w:rPr>
-          <w:i/>
-          <w:iCs/>
-        </w:rPr>
-        <w:t>)</w:t>
-      </w:r>
-    </w:p>
-    <w:p>
-      <w:pPr>
-        <w:rPr>
-          <w:i/>
-          <w:iCs/>
-        </w:rPr>
-      </w:pPr>
-      <w:proofErr w:type="spellStart"/>
-      <w:r>
-        <w:rPr>
-          <w:i/>
-          <w:iCs/>
-        </w:rPr>
-        <w:t>git</w:t>
-      </w:r>
-      <w:proofErr w:type="spellEnd"/>
-      <w:r>
-        <w:rPr>
-          <w:i/>
-          <w:iCs/>
-        </w:rPr>
-        <w:t xml:space="preserve"> </w:t>
-      </w:r>
-      <w:proofErr w:type="spellStart"/>
-      <w:r>
-        <w:rPr>
-          <w:i/>
-          <w:iCs/>
-        </w:rPr>
-        <w:t>checkout</w:t>
-      </w:r>
-      <w:proofErr w:type="spellEnd"/>
-      <w:r>
-        <w:rPr>
-          <w:i/>
-          <w:iCs/>
-        </w:rPr>
-        <w:t xml:space="preserve"> </w:t>
-      </w:r>
-      <w:proofErr w:type="spellStart"/>
-      <w:r>
-        <w:rPr>
-          <w:i/>
-          <w:iCs/>
-        </w:rPr>
-        <w:t>ne</w:t>
-      </w:r>
-      <w:r>
-        <w:rPr>
-          <w:i/>
-          <w:iCs/>
-        </w:rPr>
-        <w:t>w</w:t>
-      </w:r>
-      <w:r>
-        <w:rPr>
-          <w:i/>
-          <w:iCs/>
-        </w:rPr>
-        <w:t>branch</w:t>
-      </w:r>
-      <w:proofErr w:type="spellEnd"/>
     </w:p>
     <w:p>
       <w:pPr>
@@ -2432,32 +1831,25 @@
           <w:lang w:val="en-US"/>
         </w:rPr>
       </w:pPr>
-      <w:proofErr w:type="gramStart"/>
       <w:r>
         <w:rPr>
           <w:lang w:val="en-US"/>
         </w:rPr>
         <w:t>Commits</w:t>
       </w:r>
-      <w:proofErr w:type="gramEnd"/>
-    </w:p>
-    <w:p>
-      <w:pPr>
-        <w:rPr>
-          <w:lang w:val="en-US"/>
-        </w:rPr>
-      </w:pPr>
-      <w:r>
-        <w:t xml:space="preserve">Commit-Messages haben diese </w:t>
-      </w:r>
-      <w:proofErr w:type="spellStart"/>
-      <w:r>
-        <w:t>Stru</w:t>
+    </w:p>
+    <w:p>
+      <w:pPr>
+        <w:rPr>
+          <w:lang w:val="en-US"/>
+        </w:rPr>
+      </w:pPr>
+      <w:r>
+        <w:t>Commit-Messages haben diese Stru</w:t>
       </w:r>
       <w:r>
         <w:t>ctur</w:t>
       </w:r>
-      <w:proofErr w:type="spellEnd"/>
       <w:r>
         <w:t xml:space="preserve">: </w:t>
       </w:r>
@@ -2466,21 +1858,7 @@
           <w:rPr>
             <w:rStyle w:val="Hyperlink"/>
           </w:rPr>
-          <w:t xml:space="preserve">Commit </w:t>
-        </w:r>
-        <w:proofErr w:type="spellStart"/>
-        <w:r>
-          <w:rPr>
-            <w:rStyle w:val="Hyperlink"/>
-          </w:rPr>
-          <w:t>message</w:t>
-        </w:r>
-        <w:proofErr w:type="spellEnd"/>
-        <w:r>
-          <w:rPr>
-            <w:rStyle w:val="Hyperlink"/>
-          </w:rPr>
-          <w:t>:</w:t>
+          <w:t>Commit message:</w:t>
         </w:r>
       </w:hyperlink>
     </w:p>
@@ -2513,34 +1891,10 @@
         <w:t xml:space="preserve">NICHT </w:t>
       </w:r>
       <w:r>
-        <w:t xml:space="preserve">jeder Commit </w:t>
-      </w:r>
-      <w:proofErr w:type="spellStart"/>
-      <w:r>
-        <w:t>reviewed</w:t>
-      </w:r>
-      <w:proofErr w:type="spellEnd"/>
-      <w:r>
-        <w:t xml:space="preserve"> wer</w:t>
-      </w:r>
-      <w:r>
-        <w:t xml:space="preserve">den. Zumindest vor jedem </w:t>
-      </w:r>
-      <w:proofErr w:type="spellStart"/>
-      <w:r>
-        <w:t>Merge</w:t>
-      </w:r>
-      <w:proofErr w:type="spellEnd"/>
-      <w:r>
-        <w:t xml:space="preserve"> in „</w:t>
-      </w:r>
-      <w:proofErr w:type="spellStart"/>
-      <w:r>
-        <w:t>main</w:t>
-      </w:r>
-      <w:proofErr w:type="spellEnd"/>
-      <w:r>
-        <w:t>“ ist Review erforderlich.</w:t>
+        <w:t>jeder Commit reviewed wer</w:t>
+      </w:r>
+      <w:r>
+        <w:t>den. Zumindest vor jedem Merge in „main“ ist Review erforderlich.</w:t>
       </w:r>
       <w:r>
         <w:t xml:space="preserve"> Der Review Prozess wird über GitHub Projects abgebildet</w:t>
@@ -2553,19 +1907,11 @@
           <w:u w:val="single"/>
         </w:rPr>
       </w:pPr>
-      <w:proofErr w:type="spellStart"/>
       <w:r>
         <w:rPr>
           <w:u w:val="single"/>
         </w:rPr>
-        <w:t>Issue</w:t>
-      </w:r>
-      <w:proofErr w:type="spellEnd"/>
-      <w:r>
-        <w:rPr>
-          <w:u w:val="single"/>
-        </w:rPr>
-        <w:t xml:space="preserve"> nach “In review” versch</w:t>
+        <w:t>Issue nach “In review” versch</w:t>
       </w:r>
       <w:r>
         <w:rPr>
@@ -2714,50 +2060,21 @@
     <w:p/>
     <w:p>
       <w:r>
-        <w:t xml:space="preserve">Pro Klasse wird eine Testklasse erzeugt, Die Testmethoden </w:t>
-      </w:r>
-      <w:proofErr w:type="gramStart"/>
-      <w:r>
-        <w:t>können</w:t>
-      </w:r>
-      <w:proofErr w:type="gramEnd"/>
-      <w:r>
-        <w:t xml:space="preserve"> wie die Methoden in der Klasse heißen (und dort </w:t>
-      </w:r>
-      <w:proofErr w:type="gramStart"/>
-      <w:r>
-        <w:t>mehrere Test</w:t>
-      </w:r>
-      <w:proofErr w:type="gramEnd"/>
-      <w:r>
-        <w:t xml:space="preserve"> enthalten) oder auch spezifischer Namen haben und jeweils nur einen Test für diese Methode durchführen.</w:t>
+        <w:t>Pro Klasse wird eine Testklasse erzeugt, Die Testmethoden können wie die Methoden in der Klasse heißen (und dort mehrere Test enthalten) oder auch spezifischer Namen haben und jeweils nur einen Test für diese Methode durchführen.</w:t>
       </w:r>
     </w:p>
     <w:p/>
     <w:p>
       <w:r>
-        <w:t xml:space="preserve">Bespiel: Klasse </w:t>
-      </w:r>
-      <w:proofErr w:type="gramStart"/>
-      <w:r>
-        <w:t>Board(</w:t>
-      </w:r>
-      <w:proofErr w:type="gramEnd"/>
-      <w:r>
-        <w:t xml:space="preserve">Test) – Methode </w:t>
-      </w:r>
-      <w:proofErr w:type="spellStart"/>
-      <w:r>
-        <w:t>isCellEmpty</w:t>
-      </w:r>
-      <w:proofErr w:type="spellEnd"/>
-      <w:r>
-        <w:t>:</w:t>
+        <w:t>Bespiel: Klasse Board(Test) – Methode isCellEmpty:</w:t>
       </w:r>
     </w:p>
     <w:p/>
     <w:p>
       <w:r>
+        <w:rPr>
+          <w:noProof/>
+        </w:rPr>
         <w:drawing>
           <wp:inline distT="0" distB="0" distL="0" distR="0" wp14:anchorId="4FA12ED8" wp14:editId="72396614">
             <wp:extent cx="4778387" cy="4352799"/>
@@ -2800,12 +2117,10 @@
       <w:pPr>
         <w:pStyle w:val="berschrift3"/>
       </w:pPr>
-      <w:proofErr w:type="gramStart"/>
       <w:r>
         <w:lastRenderedPageBreak/>
         <w:t>CI Workflow</w:t>
       </w:r>
-      <w:proofErr w:type="gramEnd"/>
     </w:p>
     <w:p>
       <w:r>
@@ -2912,15 +2227,7 @@
         <w:fldChar w:fldCharType="end"/>
       </w:r>
       <w:r>
-        <w:t xml:space="preserve"> entspricht) und bei jedem Pull Request auf „</w:t>
-      </w:r>
-      <w:proofErr w:type="spellStart"/>
-      <w:r>
-        <w:t>main</w:t>
-      </w:r>
-      <w:proofErr w:type="spellEnd"/>
-      <w:r>
-        <w:t xml:space="preserve">“ </w:t>
+        <w:t xml:space="preserve"> entspricht) und bei jedem Pull Request auf „main“ </w:t>
       </w:r>
       <w:r>
         <w:t>ausgeführt</w:t>
@@ -2982,6 +2289,7 @@
       </w:pPr>
       <w:r>
         <w:rPr>
+          <w:noProof/>
           <w:u w:val="single"/>
           <w:lang w:val="en-US"/>
         </w:rPr>
@@ -3023,8 +2331,214 @@
       </w:r>
     </w:p>
     <w:p/>
+    <w:p>
+      <w:pPr>
+        <w:pStyle w:val="berschrift3"/>
+      </w:pPr>
+      <w:r>
+        <w:t>CD</w:t>
+      </w:r>
+      <w:r>
+        <w:t xml:space="preserve"> Workflow</w:t>
+      </w:r>
+    </w:p>
     <w:p/>
+    <w:p>
+      <w:r>
+        <w:t xml:space="preserve">Der </w:t>
+      </w:r>
+      <w:r>
+        <w:t>CD</w:t>
+      </w:r>
+      <w:r>
+        <w:t xml:space="preserve">-Workflow ist über GitHub Actions abgebildet. </w:t>
+      </w:r>
+    </w:p>
+    <w:p>
+      <w:r>
+        <w:t>Bei</w:t>
+      </w:r>
+      <w:r>
+        <w:t xml:space="preserve"> jedem Pull</w:t>
+      </w:r>
+      <w:r>
+        <w:t xml:space="preserve"> </w:t>
+      </w:r>
+      <w:r>
+        <w:t xml:space="preserve">Request auf „main“ </w:t>
+      </w:r>
+      <w:r>
+        <w:t>wird eine .jar.Datei erstellt</w:t>
+      </w:r>
+      <w:r>
+        <w:t>.</w:t>
+      </w:r>
+    </w:p>
     <w:p/>
+    <w:p>
+      <w:r>
+        <w:t xml:space="preserve">Das Ergebnis ist entweder im </w:t>
+      </w:r>
+      <w:r>
+        <w:t>Pull Request</w:t>
+      </w:r>
+      <w:r>
+        <w:t xml:space="preserve"> oder unter </w:t>
+      </w:r>
+      <w:r>
+        <w:t>Actions bei Auswahl des entsprechenden Workflows</w:t>
+      </w:r>
+      <w:r>
+        <w:t xml:space="preserve"> zu sehen:</w:t>
+      </w:r>
+    </w:p>
+    <w:p/>
+    <w:p>
+      <w:pPr>
+        <w:rPr>
+          <w:u w:val="single"/>
+          <w:lang w:val="en-US"/>
+        </w:rPr>
+      </w:pPr>
+      <w:r>
+        <w:rPr>
+          <w:u w:val="single"/>
+          <w:lang w:val="en-US"/>
+        </w:rPr>
+        <w:t>Pull Request</w:t>
+      </w:r>
+    </w:p>
+    <w:p/>
+    <w:p>
+      <w:r>
+        <w:drawing>
+          <wp:inline distT="0" distB="0" distL="0" distR="0" wp14:anchorId="76E9E41A" wp14:editId="7A5113A2">
+            <wp:extent cx="5760720" cy="3667125"/>
+            <wp:effectExtent l="0" t="0" r="0" b="9525"/>
+            <wp:docPr id="209150133" name="Grafik 1" descr="Ein Bild, das Text, Screenshot, Zahl, Schrift enthält.&#10;&#10;KI-generierte Inhalte können fehlerhaft sein."/>
+            <wp:cNvGraphicFramePr>
+              <a:graphicFrameLocks xmlns:a="http://schemas.openxmlformats.org/drawingml/2006/main" noChangeAspect="1"/>
+            </wp:cNvGraphicFramePr>
+            <a:graphic xmlns:a="http://schemas.openxmlformats.org/drawingml/2006/main">
+              <a:graphicData uri="http://schemas.openxmlformats.org/drawingml/2006/picture">
+                <pic:pic xmlns:pic="http://schemas.openxmlformats.org/drawingml/2006/picture">
+                  <pic:nvPicPr>
+                    <pic:cNvPr id="209150133" name="Grafik 1" descr="Ein Bild, das Text, Screenshot, Zahl, Schrift enthält.&#10;&#10;KI-generierte Inhalte können fehlerhaft sein."/>
+                    <pic:cNvPicPr/>
+                  </pic:nvPicPr>
+                  <pic:blipFill>
+                    <a:blip r:embed="rId20"/>
+                    <a:stretch>
+                      <a:fillRect/>
+                    </a:stretch>
+                  </pic:blipFill>
+                  <pic:spPr>
+                    <a:xfrm>
+                      <a:off x="0" y="0"/>
+                      <a:ext cx="5760720" cy="3667125"/>
+                    </a:xfrm>
+                    <a:prstGeom prst="rect">
+                      <a:avLst/>
+                    </a:prstGeom>
+                  </pic:spPr>
+                </pic:pic>
+              </a:graphicData>
+            </a:graphic>
+          </wp:inline>
+        </w:drawing>
+      </w:r>
+    </w:p>
+    <w:p>
+      <w:pPr>
+        <w:rPr>
+          <w:u w:val="single"/>
+          <w:lang w:val="en-US"/>
+        </w:rPr>
+      </w:pPr>
+      <w:r>
+        <w:rPr>
+          <w:u w:val="single"/>
+          <w:lang w:val="en-US"/>
+        </w:rPr>
+        <w:lastRenderedPageBreak/>
+        <w:t>Actions</w:t>
+      </w:r>
+      <w:r>
+        <w:rPr>
+          <w:u w:val="single"/>
+          <w:lang w:val="en-US"/>
+        </w:rPr>
+        <w:t xml:space="preserve">-&gt; </w:t>
+      </w:r>
+      <w:r>
+        <w:rPr>
+          <w:u w:val="single"/>
+          <w:lang w:val="en-US"/>
+        </w:rPr>
+        <w:t xml:space="preserve">Java </w:t>
+      </w:r>
+      <w:r>
+        <w:rPr>
+          <w:u w:val="single"/>
+          <w:lang w:val="en-US"/>
+        </w:rPr>
+        <w:t>CD</w:t>
+      </w:r>
+      <w:r>
+        <w:rPr>
+          <w:u w:val="single"/>
+          <w:lang w:val="en-US"/>
+        </w:rPr>
+        <w:t xml:space="preserve"> </w:t>
+      </w:r>
+      <w:r>
+        <w:rPr>
+          <w:u w:val="single"/>
+          <w:lang w:val="en-US"/>
+        </w:rPr>
+        <w:t>builds jar</w:t>
+      </w:r>
+    </w:p>
+    <w:p/>
+    <w:p>
+      <w:r>
+        <w:drawing>
+          <wp:inline distT="0" distB="0" distL="0" distR="0" wp14:anchorId="21BC6BAD" wp14:editId="5D6A7D0F">
+            <wp:extent cx="5760720" cy="1501140"/>
+            <wp:effectExtent l="0" t="0" r="0" b="3810"/>
+            <wp:docPr id="1647934524" name="Grafik 1" descr="Ein Bild, das Text, Schrift, Reihe, Zahl enthält.&#10;&#10;KI-generierte Inhalte können fehlerhaft sein."/>
+            <wp:cNvGraphicFramePr>
+              <a:graphicFrameLocks xmlns:a="http://schemas.openxmlformats.org/drawingml/2006/main" noChangeAspect="1"/>
+            </wp:cNvGraphicFramePr>
+            <a:graphic xmlns:a="http://schemas.openxmlformats.org/drawingml/2006/main">
+              <a:graphicData uri="http://schemas.openxmlformats.org/drawingml/2006/picture">
+                <pic:pic xmlns:pic="http://schemas.openxmlformats.org/drawingml/2006/picture">
+                  <pic:nvPicPr>
+                    <pic:cNvPr id="1647934524" name="Grafik 1" descr="Ein Bild, das Text, Schrift, Reihe, Zahl enthält.&#10;&#10;KI-generierte Inhalte können fehlerhaft sein."/>
+                    <pic:cNvPicPr/>
+                  </pic:nvPicPr>
+                  <pic:blipFill>
+                    <a:blip r:embed="rId21"/>
+                    <a:stretch>
+                      <a:fillRect/>
+                    </a:stretch>
+                  </pic:blipFill>
+                  <pic:spPr>
+                    <a:xfrm>
+                      <a:off x="0" y="0"/>
+                      <a:ext cx="5760720" cy="1501140"/>
+                    </a:xfrm>
+                    <a:prstGeom prst="rect">
+                      <a:avLst/>
+                    </a:prstGeom>
+                  </pic:spPr>
+                </pic:pic>
+              </a:graphicData>
+            </a:graphic>
+          </wp:inline>
+        </w:drawing>
+      </w:r>
+    </w:p>
     <w:sectPr>
       <w:pgSz w:w="11906" w:h="16838"/>
       <w:pgMar w:top="1417" w:right="1417" w:bottom="1134" w:left="1417" w:header="708" w:footer="708" w:gutter="0"/>
@@ -4682,7 +4196,7 @@
   <w:style w:type="paragraph" w:default="1" w:styleId="Standard">
     <w:name w:val="Normal"/>
     <w:qFormat/>
-    <w:rsid w:val="00A75DEA"/>
+    <w:rsid w:val="00334EAA"/>
     <w:pPr>
       <w:spacing w:after="0"/>
     </w:pPr>

</xml_diff>

<commit_message>
duco-104: added chapter Sub-Issues
</commit_message>
<xml_diff>
--- a/Dokumentation/Dukumentation TicTacToe.docx
+++ b/Dokumentation/Dukumentation TicTacToe.docx
@@ -57,7 +57,11 @@
     <w:sdt>
       <w:sdtPr>
         <w:rPr>
-          <w:lang w:val="de-DE"/>
+          <w:rFonts w:asciiTheme="minorHAnsi" w:eastAsiaTheme="minorHAnsi" w:hAnsiTheme="minorHAnsi" w:cstheme="minorBidi"/>
+          <w:color w:val="auto"/>
+          <w:sz w:val="22"/>
+          <w:szCs w:val="22"/>
+          <w:lang w:val="de-DE" w:eastAsia="en-US"/>
         </w:rPr>
         <w:id w:val="-61175725"/>
         <w:docPartObj>
@@ -67,13 +71,8 @@
       </w:sdtPr>
       <w:sdtEndPr>
         <w:rPr>
-          <w:rFonts w:asciiTheme="minorHAnsi" w:eastAsiaTheme="minorHAnsi" w:hAnsiTheme="minorHAnsi" w:cstheme="minorBidi"/>
           <w:b/>
           <w:bCs/>
-          <w:color w:val="auto"/>
-          <w:sz w:val="22"/>
-          <w:szCs w:val="22"/>
-          <w:lang w:eastAsia="en-US"/>
         </w:rPr>
       </w:sdtEndPr>
       <w:sdtContent>
@@ -95,11 +94,17 @@
           <w:pPr>
             <w:pStyle w:val="Verzeichnis1"/>
             <w:tabs>
-              <w:tab w:val="left" w:pos="480"/>
+              <w:tab w:val="left" w:pos="440"/>
               <w:tab w:val="right" w:leader="dot" w:pos="9062"/>
             </w:tabs>
             <w:rPr>
+              <w:rFonts w:eastAsiaTheme="minorEastAsia"/>
               <w:noProof/>
+              <w:kern w:val="2"/>
+              <w:sz w:val="24"/>
+              <w:szCs w:val="24"/>
+              <w:lang w:eastAsia="de-AT"/>
+              <w14:ligatures w14:val="standardContextual"/>
             </w:rPr>
           </w:pPr>
           <w:r>
@@ -111,7 +116,7 @@
           <w:r>
             <w:fldChar w:fldCharType="separate"/>
           </w:r>
-          <w:hyperlink w:anchor="_Toc219469148" w:history="1">
+          <w:hyperlink w:anchor="_Toc220433867" w:history="1">
             <w:r>
               <w:rPr>
                 <w:rStyle w:val="Hyperlink"/>
@@ -122,7 +127,13 @@
             </w:r>
             <w:r>
               <w:rPr>
-                <w:noProof/>
+                <w:rFonts w:eastAsiaTheme="minorEastAsia"/>
+                <w:noProof/>
+                <w:kern w:val="2"/>
+                <w:sz w:val="24"/>
+                <w:szCs w:val="24"/>
+                <w:lang w:eastAsia="de-AT"/>
+                <w14:ligatures w14:val="standardContextual"/>
               </w:rPr>
               <w:tab/>
             </w:r>
@@ -153,7 +164,7 @@
                 <w:noProof/>
                 <w:webHidden/>
               </w:rPr>
-              <w:instrText xml:space="preserve"> PAGEREF _Toc219469148 \h </w:instrText>
+              <w:instrText xml:space="preserve"> PAGEREF _Toc220433867 \h </w:instrText>
             </w:r>
             <w:r>
               <w:rPr>
@@ -173,7 +184,7 @@
                 <w:noProof/>
                 <w:webHidden/>
               </w:rPr>
-              <w:t>1</w:t>
+              <w:t>2</w:t>
             </w:r>
             <w:r>
               <w:rPr>
@@ -192,10 +203,16 @@
               <w:tab w:val="right" w:leader="dot" w:pos="9062"/>
             </w:tabs>
             <w:rPr>
+              <w:rFonts w:eastAsiaTheme="minorEastAsia"/>
               <w:noProof/>
+              <w:kern w:val="2"/>
+              <w:sz w:val="24"/>
+              <w:szCs w:val="24"/>
+              <w:lang w:eastAsia="de-AT"/>
+              <w14:ligatures w14:val="standardContextual"/>
             </w:rPr>
           </w:pPr>
-          <w:hyperlink w:anchor="_Toc219469149" w:history="1">
+          <w:hyperlink w:anchor="_Toc220433868" w:history="1">
             <w:r>
               <w:rPr>
                 <w:rStyle w:val="Hyperlink"/>
@@ -206,7 +223,13 @@
             </w:r>
             <w:r>
               <w:rPr>
-                <w:noProof/>
+                <w:rFonts w:eastAsiaTheme="minorEastAsia"/>
+                <w:noProof/>
+                <w:kern w:val="2"/>
+                <w:sz w:val="24"/>
+                <w:szCs w:val="24"/>
+                <w:lang w:eastAsia="de-AT"/>
+                <w14:ligatures w14:val="standardContextual"/>
               </w:rPr>
               <w:tab/>
             </w:r>
@@ -237,7 +260,7 @@
                 <w:noProof/>
                 <w:webHidden/>
               </w:rPr>
-              <w:instrText xml:space="preserve"> PAGEREF _Toc219469149 \h </w:instrText>
+              <w:instrText xml:space="preserve"> PAGEREF _Toc220433868 \h </w:instrText>
             </w:r>
             <w:r>
               <w:rPr>
@@ -257,7 +280,7 @@
                 <w:noProof/>
                 <w:webHidden/>
               </w:rPr>
-              <w:t>1</w:t>
+              <w:t>2</w:t>
             </w:r>
             <w:r>
               <w:rPr>
@@ -276,10 +299,16 @@
               <w:tab w:val="right" w:leader="dot" w:pos="9062"/>
             </w:tabs>
             <w:rPr>
+              <w:rFonts w:eastAsiaTheme="minorEastAsia"/>
               <w:noProof/>
+              <w:kern w:val="2"/>
+              <w:sz w:val="24"/>
+              <w:szCs w:val="24"/>
+              <w:lang w:eastAsia="de-AT"/>
+              <w14:ligatures w14:val="standardContextual"/>
             </w:rPr>
           </w:pPr>
-          <w:hyperlink w:anchor="_Toc219469150" w:history="1">
+          <w:hyperlink w:anchor="_Toc220433869" w:history="1">
             <w:r>
               <w:rPr>
                 <w:rStyle w:val="Hyperlink"/>
@@ -290,7 +319,13 @@
             </w:r>
             <w:r>
               <w:rPr>
-                <w:noProof/>
+                <w:rFonts w:eastAsiaTheme="minorEastAsia"/>
+                <w:noProof/>
+                <w:kern w:val="2"/>
+                <w:sz w:val="24"/>
+                <w:szCs w:val="24"/>
+                <w:lang w:eastAsia="de-AT"/>
+                <w14:ligatures w14:val="standardContextual"/>
               </w:rPr>
               <w:tab/>
             </w:r>
@@ -321,7 +356,7 @@
                 <w:noProof/>
                 <w:webHidden/>
               </w:rPr>
-              <w:instrText xml:space="preserve"> PAGEREF _Toc219469150 \h </w:instrText>
+              <w:instrText xml:space="preserve"> PAGEREF _Toc220433869 \h </w:instrText>
             </w:r>
             <w:r>
               <w:rPr>
@@ -341,7 +376,7 @@
                 <w:noProof/>
                 <w:webHidden/>
               </w:rPr>
-              <w:t>1</w:t>
+              <w:t>2</w:t>
             </w:r>
             <w:r>
               <w:rPr>
@@ -360,10 +395,16 @@
               <w:tab w:val="right" w:leader="dot" w:pos="9062"/>
             </w:tabs>
             <w:rPr>
+              <w:rFonts w:eastAsiaTheme="minorEastAsia"/>
               <w:noProof/>
+              <w:kern w:val="2"/>
+              <w:sz w:val="24"/>
+              <w:szCs w:val="24"/>
+              <w:lang w:eastAsia="de-AT"/>
+              <w14:ligatures w14:val="standardContextual"/>
             </w:rPr>
           </w:pPr>
-          <w:hyperlink w:anchor="_Toc219469151" w:history="1">
+          <w:hyperlink w:anchor="_Toc220433870" w:history="1">
             <w:r>
               <w:rPr>
                 <w:rStyle w:val="Hyperlink"/>
@@ -374,7 +415,13 @@
             </w:r>
             <w:r>
               <w:rPr>
-                <w:noProof/>
+                <w:rFonts w:eastAsiaTheme="minorEastAsia"/>
+                <w:noProof/>
+                <w:kern w:val="2"/>
+                <w:sz w:val="24"/>
+                <w:szCs w:val="24"/>
+                <w:lang w:eastAsia="de-AT"/>
+                <w14:ligatures w14:val="standardContextual"/>
               </w:rPr>
               <w:tab/>
             </w:r>
@@ -405,7 +452,7 @@
                 <w:noProof/>
                 <w:webHidden/>
               </w:rPr>
-              <w:instrText xml:space="preserve"> PAGEREF _Toc219469151 \h </w:instrText>
+              <w:instrText xml:space="preserve"> PAGEREF _Toc220433870 \h </w:instrText>
             </w:r>
             <w:r>
               <w:rPr>
@@ -425,7 +472,7 @@
                 <w:noProof/>
                 <w:webHidden/>
               </w:rPr>
-              <w:t>1</w:t>
+              <w:t>2</w:t>
             </w:r>
             <w:r>
               <w:rPr>
@@ -444,10 +491,16 @@
               <w:tab w:val="right" w:leader="dot" w:pos="9062"/>
             </w:tabs>
             <w:rPr>
+              <w:rFonts w:eastAsiaTheme="minorEastAsia"/>
               <w:noProof/>
+              <w:kern w:val="2"/>
+              <w:sz w:val="24"/>
+              <w:szCs w:val="24"/>
+              <w:lang w:eastAsia="de-AT"/>
+              <w14:ligatures w14:val="standardContextual"/>
             </w:rPr>
           </w:pPr>
-          <w:hyperlink w:anchor="_Toc219469152" w:history="1">
+          <w:hyperlink w:anchor="_Toc220433871" w:history="1">
             <w:r>
               <w:rPr>
                 <w:rStyle w:val="Hyperlink"/>
@@ -458,7 +511,13 @@
             </w:r>
             <w:r>
               <w:rPr>
-                <w:noProof/>
+                <w:rFonts w:eastAsiaTheme="minorEastAsia"/>
+                <w:noProof/>
+                <w:kern w:val="2"/>
+                <w:sz w:val="24"/>
+                <w:szCs w:val="24"/>
+                <w:lang w:eastAsia="de-AT"/>
+                <w14:ligatures w14:val="standardContextual"/>
               </w:rPr>
               <w:tab/>
             </w:r>
@@ -489,7 +548,7 @@
                 <w:noProof/>
                 <w:webHidden/>
               </w:rPr>
-              <w:instrText xml:space="preserve"> PAGEREF _Toc219469152 \h </w:instrText>
+              <w:instrText xml:space="preserve"> PAGEREF _Toc220433871 \h </w:instrText>
             </w:r>
             <w:r>
               <w:rPr>
@@ -528,10 +587,16 @@
               <w:tab w:val="right" w:leader="dot" w:pos="9062"/>
             </w:tabs>
             <w:rPr>
+              <w:rFonts w:eastAsiaTheme="minorEastAsia"/>
               <w:noProof/>
+              <w:kern w:val="2"/>
+              <w:sz w:val="24"/>
+              <w:szCs w:val="24"/>
+              <w:lang w:eastAsia="de-AT"/>
+              <w14:ligatures w14:val="standardContextual"/>
             </w:rPr>
           </w:pPr>
-          <w:hyperlink w:anchor="_Toc219469153" w:history="1">
+          <w:hyperlink w:anchor="_Toc220433872" w:history="1">
             <w:r>
               <w:rPr>
                 <w:rStyle w:val="Hyperlink"/>
@@ -542,7 +607,13 @@
             </w:r>
             <w:r>
               <w:rPr>
-                <w:noProof/>
+                <w:rFonts w:eastAsiaTheme="minorEastAsia"/>
+                <w:noProof/>
+                <w:kern w:val="2"/>
+                <w:sz w:val="24"/>
+                <w:szCs w:val="24"/>
+                <w:lang w:eastAsia="de-AT"/>
+                <w14:ligatures w14:val="standardContextual"/>
               </w:rPr>
               <w:tab/>
             </w:r>
@@ -552,23 +623,7 @@
                 <w:noProof/>
                 <w:lang w:val="en-US"/>
               </w:rPr>
-              <w:t>Commit mess</w:t>
-            </w:r>
-            <w:r>
-              <w:rPr>
-                <w:rStyle w:val="Hyperlink"/>
-                <w:noProof/>
-                <w:lang w:val="en-US"/>
-              </w:rPr>
-              <w:t>a</w:t>
-            </w:r>
-            <w:r>
-              <w:rPr>
-                <w:rStyle w:val="Hyperlink"/>
-                <w:noProof/>
-                <w:lang w:val="en-US"/>
-              </w:rPr>
-              <w:t>ge:</w:t>
+              <w:t>Commit message</w:t>
             </w:r>
             <w:r>
               <w:rPr>
@@ -589,7 +644,7 @@
                 <w:noProof/>
                 <w:webHidden/>
               </w:rPr>
-              <w:instrText xml:space="preserve"> PAGEREF _Toc219469153 \h </w:instrText>
+              <w:instrText xml:space="preserve"> PAGEREF _Toc220433872 \h </w:instrText>
             </w:r>
             <w:r>
               <w:rPr>
@@ -609,7 +664,7 @@
                 <w:noProof/>
                 <w:webHidden/>
               </w:rPr>
-              <w:t>2</w:t>
+              <w:t>3</w:t>
             </w:r>
             <w:r>
               <w:rPr>
@@ -624,14 +679,20 @@
           <w:pPr>
             <w:pStyle w:val="Verzeichnis1"/>
             <w:tabs>
-              <w:tab w:val="left" w:pos="480"/>
+              <w:tab w:val="left" w:pos="440"/>
               <w:tab w:val="right" w:leader="dot" w:pos="9062"/>
             </w:tabs>
             <w:rPr>
+              <w:rFonts w:eastAsiaTheme="minorEastAsia"/>
               <w:noProof/>
+              <w:kern w:val="2"/>
+              <w:sz w:val="24"/>
+              <w:szCs w:val="24"/>
+              <w:lang w:eastAsia="de-AT"/>
+              <w14:ligatures w14:val="standardContextual"/>
             </w:rPr>
           </w:pPr>
-          <w:hyperlink w:anchor="_Toc219469154" w:history="1">
+          <w:hyperlink w:anchor="_Toc220433873" w:history="1">
             <w:r>
               <w:rPr>
                 <w:rStyle w:val="Hyperlink"/>
@@ -641,7 +702,13 @@
             </w:r>
             <w:r>
               <w:rPr>
-                <w:noProof/>
+                <w:rFonts w:eastAsiaTheme="minorEastAsia"/>
+                <w:noProof/>
+                <w:kern w:val="2"/>
+                <w:sz w:val="24"/>
+                <w:szCs w:val="24"/>
+                <w:lang w:eastAsia="de-AT"/>
+                <w14:ligatures w14:val="standardContextual"/>
               </w:rPr>
               <w:tab/>
             </w:r>
@@ -671,7 +738,7 @@
                 <w:noProof/>
                 <w:webHidden/>
               </w:rPr>
-              <w:instrText xml:space="preserve"> PAGEREF _Toc219469154 \h </w:instrText>
+              <w:instrText xml:space="preserve"> PAGEREF _Toc220433873 \h </w:instrText>
             </w:r>
             <w:r>
               <w:rPr>
@@ -691,7 +758,7 @@
                 <w:noProof/>
                 <w:webHidden/>
               </w:rPr>
-              <w:t>2</w:t>
+              <w:t>3</w:t>
             </w:r>
             <w:r>
               <w:rPr>
@@ -710,10 +777,16 @@
               <w:tab w:val="right" w:leader="dot" w:pos="9062"/>
             </w:tabs>
             <w:rPr>
+              <w:rFonts w:eastAsiaTheme="minorEastAsia"/>
               <w:noProof/>
+              <w:kern w:val="2"/>
+              <w:sz w:val="24"/>
+              <w:szCs w:val="24"/>
+              <w:lang w:eastAsia="de-AT"/>
+              <w14:ligatures w14:val="standardContextual"/>
             </w:rPr>
           </w:pPr>
-          <w:hyperlink w:anchor="_Toc219469161" w:history="1">
+          <w:hyperlink w:anchor="_Toc220433880" w:history="1">
             <w:r>
               <w:rPr>
                 <w:rStyle w:val="Hyperlink"/>
@@ -724,7 +797,13 @@
             </w:r>
             <w:r>
               <w:rPr>
-                <w:noProof/>
+                <w:rFonts w:eastAsiaTheme="minorEastAsia"/>
+                <w:noProof/>
+                <w:kern w:val="2"/>
+                <w:sz w:val="24"/>
+                <w:szCs w:val="24"/>
+                <w:lang w:eastAsia="de-AT"/>
+                <w14:ligatures w14:val="standardContextual"/>
               </w:rPr>
               <w:tab/>
             </w:r>
@@ -755,7 +834,7 @@
                 <w:noProof/>
                 <w:webHidden/>
               </w:rPr>
-              <w:instrText xml:space="preserve"> PAGEREF _Toc219469161 \h </w:instrText>
+              <w:instrText xml:space="preserve"> PAGEREF _Toc220433880 \h </w:instrText>
             </w:r>
             <w:r>
               <w:rPr>
@@ -775,7 +854,7 @@
                 <w:noProof/>
                 <w:webHidden/>
               </w:rPr>
-              <w:t>2</w:t>
+              <w:t>3</w:t>
             </w:r>
             <w:r>
               <w:rPr>
@@ -794,10 +873,16 @@
               <w:tab w:val="right" w:leader="dot" w:pos="9062"/>
             </w:tabs>
             <w:rPr>
+              <w:rFonts w:eastAsiaTheme="minorEastAsia"/>
               <w:noProof/>
+              <w:kern w:val="2"/>
+              <w:sz w:val="24"/>
+              <w:szCs w:val="24"/>
+              <w:lang w:eastAsia="de-AT"/>
+              <w14:ligatures w14:val="standardContextual"/>
             </w:rPr>
           </w:pPr>
-          <w:hyperlink w:anchor="_Toc219469162" w:history="1">
+          <w:hyperlink w:anchor="_Toc220433881" w:history="1">
             <w:r>
               <w:rPr>
                 <w:rStyle w:val="Hyperlink"/>
@@ -807,7 +892,13 @@
             </w:r>
             <w:r>
               <w:rPr>
-                <w:noProof/>
+                <w:rFonts w:eastAsiaTheme="minorEastAsia"/>
+                <w:noProof/>
+                <w:kern w:val="2"/>
+                <w:sz w:val="24"/>
+                <w:szCs w:val="24"/>
+                <w:lang w:eastAsia="de-AT"/>
+                <w14:ligatures w14:val="standardContextual"/>
               </w:rPr>
               <w:tab/>
             </w:r>
@@ -837,7 +928,7 @@
                 <w:noProof/>
                 <w:webHidden/>
               </w:rPr>
-              <w:instrText xml:space="preserve"> PAGEREF _Toc219469162 \h </w:instrText>
+              <w:instrText xml:space="preserve"> PAGEREF _Toc220433881 \h </w:instrText>
             </w:r>
             <w:r>
               <w:rPr>
@@ -857,7 +948,7 @@
                 <w:noProof/>
                 <w:webHidden/>
               </w:rPr>
-              <w:t>2</w:t>
+              <w:t>3</w:t>
             </w:r>
             <w:r>
               <w:rPr>
@@ -876,10 +967,16 @@
               <w:tab w:val="right" w:leader="dot" w:pos="9062"/>
             </w:tabs>
             <w:rPr>
+              <w:rFonts w:eastAsiaTheme="minorEastAsia"/>
               <w:noProof/>
+              <w:kern w:val="2"/>
+              <w:sz w:val="24"/>
+              <w:szCs w:val="24"/>
+              <w:lang w:eastAsia="de-AT"/>
+              <w14:ligatures w14:val="standardContextual"/>
             </w:rPr>
           </w:pPr>
-          <w:hyperlink w:anchor="_Toc219469163" w:history="1">
+          <w:hyperlink w:anchor="_Toc220433882" w:history="1">
             <w:r>
               <w:rPr>
                 <w:rStyle w:val="Hyperlink"/>
@@ -889,7 +986,13 @@
             </w:r>
             <w:r>
               <w:rPr>
-                <w:noProof/>
+                <w:rFonts w:eastAsiaTheme="minorEastAsia"/>
+                <w:noProof/>
+                <w:kern w:val="2"/>
+                <w:sz w:val="24"/>
+                <w:szCs w:val="24"/>
+                <w:lang w:eastAsia="de-AT"/>
+                <w14:ligatures w14:val="standardContextual"/>
               </w:rPr>
               <w:tab/>
             </w:r>
@@ -919,7 +1022,7 @@
                 <w:noProof/>
                 <w:webHidden/>
               </w:rPr>
-              <w:instrText xml:space="preserve"> PAGEREF _Toc219469163 \h </w:instrText>
+              <w:instrText xml:space="preserve"> PAGEREF _Toc220433882 \h </w:instrText>
             </w:r>
             <w:r>
               <w:rPr>
@@ -939,7 +1042,7 @@
                 <w:noProof/>
                 <w:webHidden/>
               </w:rPr>
-              <w:t>2</w:t>
+              <w:t>3</w:t>
             </w:r>
             <w:r>
               <w:rPr>
@@ -954,14 +1057,20 @@
           <w:pPr>
             <w:pStyle w:val="Verzeichnis1"/>
             <w:tabs>
-              <w:tab w:val="left" w:pos="480"/>
+              <w:tab w:val="left" w:pos="440"/>
               <w:tab w:val="right" w:leader="dot" w:pos="9062"/>
             </w:tabs>
             <w:rPr>
+              <w:rFonts w:eastAsiaTheme="minorEastAsia"/>
               <w:noProof/>
+              <w:kern w:val="2"/>
+              <w:sz w:val="24"/>
+              <w:szCs w:val="24"/>
+              <w:lang w:eastAsia="de-AT"/>
+              <w14:ligatures w14:val="standardContextual"/>
             </w:rPr>
           </w:pPr>
-          <w:hyperlink w:anchor="_Toc219469164" w:history="1">
+          <w:hyperlink w:anchor="_Toc220433883" w:history="1">
             <w:r>
               <w:rPr>
                 <w:rStyle w:val="Hyperlink"/>
@@ -971,7 +1080,13 @@
             </w:r>
             <w:r>
               <w:rPr>
-                <w:noProof/>
+                <w:rFonts w:eastAsiaTheme="minorEastAsia"/>
+                <w:noProof/>
+                <w:kern w:val="2"/>
+                <w:sz w:val="24"/>
+                <w:szCs w:val="24"/>
+                <w:lang w:eastAsia="de-AT"/>
+                <w14:ligatures w14:val="standardContextual"/>
               </w:rPr>
               <w:tab/>
             </w:r>
@@ -1001,7 +1116,7 @@
                 <w:noProof/>
                 <w:webHidden/>
               </w:rPr>
-              <w:instrText xml:space="preserve"> PAGEREF _Toc219469164 \h </w:instrText>
+              <w:instrText xml:space="preserve"> PAGEREF _Toc220433883 \h </w:instrText>
             </w:r>
             <w:r>
               <w:rPr>
@@ -1021,7 +1136,7 @@
                 <w:noProof/>
                 <w:webHidden/>
               </w:rPr>
-              <w:t>2</w:t>
+              <w:t>3</w:t>
             </w:r>
             <w:r>
               <w:rPr>
@@ -1040,10 +1155,16 @@
               <w:tab w:val="right" w:leader="dot" w:pos="9062"/>
             </w:tabs>
             <w:rPr>
+              <w:rFonts w:eastAsiaTheme="minorEastAsia"/>
               <w:noProof/>
+              <w:kern w:val="2"/>
+              <w:sz w:val="24"/>
+              <w:szCs w:val="24"/>
+              <w:lang w:eastAsia="de-AT"/>
+              <w14:ligatures w14:val="standardContextual"/>
             </w:rPr>
           </w:pPr>
-          <w:hyperlink w:anchor="_Toc219469165" w:history="1">
+          <w:hyperlink w:anchor="_Toc220433884" w:history="1">
             <w:r>
               <w:rPr>
                 <w:rStyle w:val="Hyperlink"/>
@@ -1054,7 +1175,13 @@
             </w:r>
             <w:r>
               <w:rPr>
-                <w:noProof/>
+                <w:rFonts w:eastAsiaTheme="minorEastAsia"/>
+                <w:noProof/>
+                <w:kern w:val="2"/>
+                <w:sz w:val="24"/>
+                <w:szCs w:val="24"/>
+                <w:lang w:eastAsia="de-AT"/>
+                <w14:ligatures w14:val="standardContextual"/>
               </w:rPr>
               <w:tab/>
             </w:r>
@@ -1085,7 +1212,7 @@
                 <w:noProof/>
                 <w:webHidden/>
               </w:rPr>
-              <w:instrText xml:space="preserve"> PAGEREF _Toc219469165 \h </w:instrText>
+              <w:instrText xml:space="preserve"> PAGEREF _Toc220433884 \h </w:instrText>
             </w:r>
             <w:r>
               <w:rPr>
@@ -1120,14 +1247,20 @@
           <w:pPr>
             <w:pStyle w:val="Verzeichnis3"/>
             <w:tabs>
-              <w:tab w:val="left" w:pos="1440"/>
+              <w:tab w:val="left" w:pos="1200"/>
               <w:tab w:val="right" w:leader="dot" w:pos="9062"/>
             </w:tabs>
             <w:rPr>
+              <w:rFonts w:eastAsiaTheme="minorEastAsia"/>
               <w:noProof/>
+              <w:kern w:val="2"/>
+              <w:sz w:val="24"/>
+              <w:szCs w:val="24"/>
+              <w:lang w:eastAsia="de-AT"/>
+              <w14:ligatures w14:val="standardContextual"/>
             </w:rPr>
           </w:pPr>
-          <w:hyperlink w:anchor="_Toc219469166" w:history="1">
+          <w:hyperlink w:anchor="_Toc220433885" w:history="1">
             <w:r>
               <w:rPr>
                 <w:rStyle w:val="Hyperlink"/>
@@ -1137,7 +1270,13 @@
             </w:r>
             <w:r>
               <w:rPr>
-                <w:noProof/>
+                <w:rFonts w:eastAsiaTheme="minorEastAsia"/>
+                <w:noProof/>
+                <w:kern w:val="2"/>
+                <w:sz w:val="24"/>
+                <w:szCs w:val="24"/>
+                <w:lang w:eastAsia="de-AT"/>
+                <w14:ligatures w14:val="standardContextual"/>
               </w:rPr>
               <w:tab/>
             </w:r>
@@ -1167,7 +1306,7 @@
                 <w:noProof/>
                 <w:webHidden/>
               </w:rPr>
-              <w:instrText xml:space="preserve"> PAGEREF _Toc219469166 \h </w:instrText>
+              <w:instrText xml:space="preserve"> PAGEREF _Toc220433885 \h </w:instrText>
             </w:r>
             <w:r>
               <w:rPr>
@@ -1187,7 +1326,7 @@
                 <w:noProof/>
                 <w:webHidden/>
               </w:rPr>
-              <w:t>3</w:t>
+              <w:t>4</w:t>
             </w:r>
             <w:r>
               <w:rPr>
@@ -1202,14 +1341,20 @@
           <w:pPr>
             <w:pStyle w:val="Verzeichnis3"/>
             <w:tabs>
-              <w:tab w:val="left" w:pos="1440"/>
+              <w:tab w:val="left" w:pos="1200"/>
               <w:tab w:val="right" w:leader="dot" w:pos="9062"/>
             </w:tabs>
             <w:rPr>
+              <w:rFonts w:eastAsiaTheme="minorEastAsia"/>
               <w:noProof/>
+              <w:kern w:val="2"/>
+              <w:sz w:val="24"/>
+              <w:szCs w:val="24"/>
+              <w:lang w:eastAsia="de-AT"/>
+              <w14:ligatures w14:val="standardContextual"/>
             </w:rPr>
           </w:pPr>
-          <w:hyperlink w:anchor="_Toc219469167" w:history="1">
+          <w:hyperlink w:anchor="_Toc220433886" w:history="1">
             <w:r>
               <w:rPr>
                 <w:rStyle w:val="Hyperlink"/>
@@ -1219,7 +1364,13 @@
             </w:r>
             <w:r>
               <w:rPr>
-                <w:noProof/>
+                <w:rFonts w:eastAsiaTheme="minorEastAsia"/>
+                <w:noProof/>
+                <w:kern w:val="2"/>
+                <w:sz w:val="24"/>
+                <w:szCs w:val="24"/>
+                <w:lang w:eastAsia="de-AT"/>
+                <w14:ligatures w14:val="standardContextual"/>
               </w:rPr>
               <w:tab/>
             </w:r>
@@ -1249,7 +1400,7 @@
                 <w:noProof/>
                 <w:webHidden/>
               </w:rPr>
-              <w:instrText xml:space="preserve"> PAGEREF _Toc219469167 \h </w:instrText>
+              <w:instrText xml:space="preserve"> PAGEREF _Toc220433886 \h </w:instrText>
             </w:r>
             <w:r>
               <w:rPr>
@@ -1269,7 +1420,7 @@
                 <w:noProof/>
                 <w:webHidden/>
               </w:rPr>
-              <w:t>4</w:t>
+              <w:t>5</w:t>
             </w:r>
             <w:r>
               <w:rPr>
@@ -1284,14 +1435,20 @@
           <w:pPr>
             <w:pStyle w:val="Verzeichnis3"/>
             <w:tabs>
-              <w:tab w:val="left" w:pos="1440"/>
+              <w:tab w:val="left" w:pos="1200"/>
               <w:tab w:val="right" w:leader="dot" w:pos="9062"/>
             </w:tabs>
             <w:rPr>
+              <w:rFonts w:eastAsiaTheme="minorEastAsia"/>
               <w:noProof/>
+              <w:kern w:val="2"/>
+              <w:sz w:val="24"/>
+              <w:szCs w:val="24"/>
+              <w:lang w:eastAsia="de-AT"/>
+              <w14:ligatures w14:val="standardContextual"/>
             </w:rPr>
           </w:pPr>
-          <w:hyperlink w:anchor="_Toc219469168" w:history="1">
+          <w:hyperlink w:anchor="_Toc220433887" w:history="1">
             <w:r>
               <w:rPr>
                 <w:rStyle w:val="Hyperlink"/>
@@ -1301,7 +1458,13 @@
             </w:r>
             <w:r>
               <w:rPr>
-                <w:noProof/>
+                <w:rFonts w:eastAsiaTheme="minorEastAsia"/>
+                <w:noProof/>
+                <w:kern w:val="2"/>
+                <w:sz w:val="24"/>
+                <w:szCs w:val="24"/>
+                <w:lang w:eastAsia="de-AT"/>
+                <w14:ligatures w14:val="standardContextual"/>
               </w:rPr>
               <w:tab/>
             </w:r>
@@ -1331,7 +1494,7 @@
                 <w:noProof/>
                 <w:webHidden/>
               </w:rPr>
-              <w:instrText xml:space="preserve"> PAGEREF _Toc219469168 \h </w:instrText>
+              <w:instrText xml:space="preserve"> PAGEREF _Toc220433887 \h </w:instrText>
             </w:r>
             <w:r>
               <w:rPr>
@@ -1370,10 +1533,16 @@
               <w:tab w:val="right" w:leader="dot" w:pos="9062"/>
             </w:tabs>
             <w:rPr>
+              <w:rFonts w:eastAsiaTheme="minorEastAsia"/>
               <w:noProof/>
+              <w:kern w:val="2"/>
+              <w:sz w:val="24"/>
+              <w:szCs w:val="24"/>
+              <w:lang w:eastAsia="de-AT"/>
+              <w14:ligatures w14:val="standardContextual"/>
             </w:rPr>
           </w:pPr>
-          <w:hyperlink w:anchor="_Toc219469169" w:history="1">
+          <w:hyperlink w:anchor="_Toc220433888" w:history="1">
             <w:r>
               <w:rPr>
                 <w:rStyle w:val="Hyperlink"/>
@@ -1384,7 +1553,13 @@
             </w:r>
             <w:r>
               <w:rPr>
-                <w:noProof/>
+                <w:rFonts w:eastAsiaTheme="minorEastAsia"/>
+                <w:noProof/>
+                <w:kern w:val="2"/>
+                <w:sz w:val="24"/>
+                <w:szCs w:val="24"/>
+                <w:lang w:eastAsia="de-AT"/>
+                <w14:ligatures w14:val="standardContextual"/>
               </w:rPr>
               <w:tab/>
             </w:r>
@@ -1394,7 +1569,7 @@
                 <w:noProof/>
                 <w:lang w:val="en-US"/>
               </w:rPr>
-              <w:t>Arbeiten mit Status</w:t>
+              <w:t>Sub-Issues erstellen</w:t>
             </w:r>
             <w:r>
               <w:rPr>
@@ -1415,7 +1590,7 @@
                 <w:noProof/>
                 <w:webHidden/>
               </w:rPr>
-              <w:instrText xml:space="preserve"> PAGEREF _Toc219469169 \h </w:instrText>
+              <w:instrText xml:space="preserve"> PAGEREF _Toc220433888 \h </w:instrText>
             </w:r>
             <w:r>
               <w:rPr>
@@ -1454,10 +1629,16 @@
               <w:tab w:val="right" w:leader="dot" w:pos="9062"/>
             </w:tabs>
             <w:rPr>
+              <w:rFonts w:eastAsiaTheme="minorEastAsia"/>
               <w:noProof/>
+              <w:kern w:val="2"/>
+              <w:sz w:val="24"/>
+              <w:szCs w:val="24"/>
+              <w:lang w:eastAsia="de-AT"/>
+              <w14:ligatures w14:val="standardContextual"/>
             </w:rPr>
           </w:pPr>
-          <w:hyperlink w:anchor="_Toc219469170" w:history="1">
+          <w:hyperlink w:anchor="_Toc220433889" w:history="1">
             <w:r>
               <w:rPr>
                 <w:rStyle w:val="Hyperlink"/>
@@ -1468,7 +1649,13 @@
             </w:r>
             <w:r>
               <w:rPr>
-                <w:noProof/>
+                <w:rFonts w:eastAsiaTheme="minorEastAsia"/>
+                <w:noProof/>
+                <w:kern w:val="2"/>
+                <w:sz w:val="24"/>
+                <w:szCs w:val="24"/>
+                <w:lang w:eastAsia="de-AT"/>
+                <w14:ligatures w14:val="standardContextual"/>
               </w:rPr>
               <w:tab/>
             </w:r>
@@ -1478,7 +1665,7 @@
                 <w:noProof/>
                 <w:lang w:val="en-US"/>
               </w:rPr>
-              <w:t>Branches</w:t>
+              <w:t>Arbeiten mit Status</w:t>
             </w:r>
             <w:r>
               <w:rPr>
@@ -1499,7 +1686,7 @@
                 <w:noProof/>
                 <w:webHidden/>
               </w:rPr>
-              <w:instrText xml:space="preserve"> PAGEREF _Toc219469170 \h </w:instrText>
+              <w:instrText xml:space="preserve"> PAGEREF _Toc220433889 \h </w:instrText>
             </w:r>
             <w:r>
               <w:rPr>
@@ -1538,10 +1725,16 @@
               <w:tab w:val="right" w:leader="dot" w:pos="9062"/>
             </w:tabs>
             <w:rPr>
+              <w:rFonts w:eastAsiaTheme="minorEastAsia"/>
               <w:noProof/>
+              <w:kern w:val="2"/>
+              <w:sz w:val="24"/>
+              <w:szCs w:val="24"/>
+              <w:lang w:eastAsia="de-AT"/>
+              <w14:ligatures w14:val="standardContextual"/>
             </w:rPr>
           </w:pPr>
-          <w:hyperlink w:anchor="_Toc219469171" w:history="1">
+          <w:hyperlink w:anchor="_Toc220433890" w:history="1">
             <w:r>
               <w:rPr>
                 <w:rStyle w:val="Hyperlink"/>
@@ -1552,7 +1745,13 @@
             </w:r>
             <w:r>
               <w:rPr>
-                <w:noProof/>
+                <w:rFonts w:eastAsiaTheme="minorEastAsia"/>
+                <w:noProof/>
+                <w:kern w:val="2"/>
+                <w:sz w:val="24"/>
+                <w:szCs w:val="24"/>
+                <w:lang w:eastAsia="de-AT"/>
+                <w14:ligatures w14:val="standardContextual"/>
               </w:rPr>
               <w:tab/>
             </w:r>
@@ -1562,7 +1761,7 @@
                 <w:noProof/>
                 <w:lang w:val="en-US"/>
               </w:rPr>
-              <w:t>Commits</w:t>
+              <w:t>Branches</w:t>
             </w:r>
             <w:r>
               <w:rPr>
@@ -1583,7 +1782,7 @@
                 <w:noProof/>
                 <w:webHidden/>
               </w:rPr>
-              <w:instrText xml:space="preserve"> PAGEREF _Toc219469171 \h </w:instrText>
+              <w:instrText xml:space="preserve"> PAGEREF _Toc220433890 \h </w:instrText>
             </w:r>
             <w:r>
               <w:rPr>
@@ -1622,10 +1821,16 @@
               <w:tab w:val="right" w:leader="dot" w:pos="9062"/>
             </w:tabs>
             <w:rPr>
+              <w:rFonts w:eastAsiaTheme="minorEastAsia"/>
               <w:noProof/>
+              <w:kern w:val="2"/>
+              <w:sz w:val="24"/>
+              <w:szCs w:val="24"/>
+              <w:lang w:eastAsia="de-AT"/>
+              <w14:ligatures w14:val="standardContextual"/>
             </w:rPr>
           </w:pPr>
-          <w:hyperlink w:anchor="_Toc219469172" w:history="1">
+          <w:hyperlink w:anchor="_Toc220433891" w:history="1">
             <w:r>
               <w:rPr>
                 <w:rStyle w:val="Hyperlink"/>
@@ -1636,7 +1841,13 @@
             </w:r>
             <w:r>
               <w:rPr>
-                <w:noProof/>
+                <w:rFonts w:eastAsiaTheme="minorEastAsia"/>
+                <w:noProof/>
+                <w:kern w:val="2"/>
+                <w:sz w:val="24"/>
+                <w:szCs w:val="24"/>
+                <w:lang w:eastAsia="de-AT"/>
+                <w14:ligatures w14:val="standardContextual"/>
               </w:rPr>
               <w:tab/>
             </w:r>
@@ -1646,7 +1857,7 @@
                 <w:noProof/>
                 <w:lang w:val="en-US"/>
               </w:rPr>
-              <w:t>Review</w:t>
+              <w:t>Commits</w:t>
             </w:r>
             <w:r>
               <w:rPr>
@@ -1667,7 +1878,7 @@
                 <w:noProof/>
                 <w:webHidden/>
               </w:rPr>
-              <w:instrText xml:space="preserve"> PAGEREF _Toc219469172 \h </w:instrText>
+              <w:instrText xml:space="preserve"> PAGEREF _Toc220433891 \h </w:instrText>
             </w:r>
             <w:r>
               <w:rPr>
@@ -1687,7 +1898,7 @@
                 <w:noProof/>
                 <w:webHidden/>
               </w:rPr>
-              <w:t>7</w:t>
+              <w:t>8</w:t>
             </w:r>
             <w:r>
               <w:rPr>
@@ -1706,10 +1917,16 @@
               <w:tab w:val="right" w:leader="dot" w:pos="9062"/>
             </w:tabs>
             <w:rPr>
+              <w:rFonts w:eastAsiaTheme="minorEastAsia"/>
               <w:noProof/>
+              <w:kern w:val="2"/>
+              <w:sz w:val="24"/>
+              <w:szCs w:val="24"/>
+              <w:lang w:eastAsia="de-AT"/>
+              <w14:ligatures w14:val="standardContextual"/>
             </w:rPr>
           </w:pPr>
-          <w:hyperlink w:anchor="_Toc219469173" w:history="1">
+          <w:hyperlink w:anchor="_Toc220433892" w:history="1">
             <w:r>
               <w:rPr>
                 <w:rStyle w:val="Hyperlink"/>
@@ -1720,7 +1937,13 @@
             </w:r>
             <w:r>
               <w:rPr>
-                <w:noProof/>
+                <w:rFonts w:eastAsiaTheme="minorEastAsia"/>
+                <w:noProof/>
+                <w:kern w:val="2"/>
+                <w:sz w:val="24"/>
+                <w:szCs w:val="24"/>
+                <w:lang w:eastAsia="de-AT"/>
+                <w14:ligatures w14:val="standardContextual"/>
               </w:rPr>
               <w:tab/>
             </w:r>
@@ -1730,7 +1953,7 @@
                 <w:noProof/>
                 <w:lang w:val="en-US"/>
               </w:rPr>
-              <w:t>Testing</w:t>
+              <w:t>Review</w:t>
             </w:r>
             <w:r>
               <w:rPr>
@@ -1751,7 +1974,7 @@
                 <w:noProof/>
                 <w:webHidden/>
               </w:rPr>
-              <w:instrText xml:space="preserve"> PAGEREF _Toc219469173 \h </w:instrText>
+              <w:instrText xml:space="preserve"> PAGEREF _Toc220433892 \h </w:instrText>
             </w:r>
             <w:r>
               <w:rPr>
@@ -1772,170 +1995,6 @@
                 <w:webHidden/>
               </w:rPr>
               <w:t>8</w:t>
-            </w:r>
-            <w:r>
-              <w:rPr>
-                <w:noProof/>
-                <w:webHidden/>
-              </w:rPr>
-              <w:fldChar w:fldCharType="end"/>
-            </w:r>
-          </w:hyperlink>
-        </w:p>
-        <w:p>
-          <w:pPr>
-            <w:pStyle w:val="Verzeichnis3"/>
-            <w:tabs>
-              <w:tab w:val="left" w:pos="1440"/>
-              <w:tab w:val="right" w:leader="dot" w:pos="9062"/>
-            </w:tabs>
-            <w:rPr>
-              <w:noProof/>
-            </w:rPr>
-          </w:pPr>
-          <w:hyperlink w:anchor="_Toc219469174" w:history="1">
-            <w:r>
-              <w:rPr>
-                <w:rStyle w:val="Hyperlink"/>
-                <w:noProof/>
-              </w:rPr>
-              <w:t>3.6.1</w:t>
-            </w:r>
-            <w:r>
-              <w:rPr>
-                <w:noProof/>
-              </w:rPr>
-              <w:tab/>
-            </w:r>
-            <w:r>
-              <w:rPr>
-                <w:rStyle w:val="Hyperlink"/>
-                <w:noProof/>
-              </w:rPr>
-              <w:t>Unit Tests</w:t>
-            </w:r>
-            <w:r>
-              <w:rPr>
-                <w:noProof/>
-                <w:webHidden/>
-              </w:rPr>
-              <w:tab/>
-            </w:r>
-            <w:r>
-              <w:rPr>
-                <w:noProof/>
-                <w:webHidden/>
-              </w:rPr>
-              <w:fldChar w:fldCharType="begin"/>
-            </w:r>
-            <w:r>
-              <w:rPr>
-                <w:noProof/>
-                <w:webHidden/>
-              </w:rPr>
-              <w:instrText xml:space="preserve"> PAGEREF _Toc219469174 \h </w:instrText>
-            </w:r>
-            <w:r>
-              <w:rPr>
-                <w:noProof/>
-                <w:webHidden/>
-              </w:rPr>
-            </w:r>
-            <w:r>
-              <w:rPr>
-                <w:noProof/>
-                <w:webHidden/>
-              </w:rPr>
-              <w:fldChar w:fldCharType="separate"/>
-            </w:r>
-            <w:r>
-              <w:rPr>
-                <w:noProof/>
-                <w:webHidden/>
-              </w:rPr>
-              <w:t>8</w:t>
-            </w:r>
-            <w:r>
-              <w:rPr>
-                <w:noProof/>
-                <w:webHidden/>
-              </w:rPr>
-              <w:fldChar w:fldCharType="end"/>
-            </w:r>
-          </w:hyperlink>
-        </w:p>
-        <w:p>
-          <w:pPr>
-            <w:pStyle w:val="Verzeichnis3"/>
-            <w:tabs>
-              <w:tab w:val="left" w:pos="1440"/>
-              <w:tab w:val="right" w:leader="dot" w:pos="9062"/>
-            </w:tabs>
-            <w:rPr>
-              <w:noProof/>
-            </w:rPr>
-          </w:pPr>
-          <w:hyperlink w:anchor="_Toc219469175" w:history="1">
-            <w:r>
-              <w:rPr>
-                <w:rStyle w:val="Hyperlink"/>
-                <w:noProof/>
-              </w:rPr>
-              <w:t>3.6.2</w:t>
-            </w:r>
-            <w:r>
-              <w:rPr>
-                <w:noProof/>
-              </w:rPr>
-              <w:tab/>
-            </w:r>
-            <w:r>
-              <w:rPr>
-                <w:rStyle w:val="Hyperlink"/>
-                <w:noProof/>
-              </w:rPr>
-              <w:t>CI Workflow</w:t>
-            </w:r>
-            <w:r>
-              <w:rPr>
-                <w:noProof/>
-                <w:webHidden/>
-              </w:rPr>
-              <w:tab/>
-            </w:r>
-            <w:r>
-              <w:rPr>
-                <w:noProof/>
-                <w:webHidden/>
-              </w:rPr>
-              <w:fldChar w:fldCharType="begin"/>
-            </w:r>
-            <w:r>
-              <w:rPr>
-                <w:noProof/>
-                <w:webHidden/>
-              </w:rPr>
-              <w:instrText xml:space="preserve"> PAGEREF _Toc219469175 \h </w:instrText>
-            </w:r>
-            <w:r>
-              <w:rPr>
-                <w:noProof/>
-                <w:webHidden/>
-              </w:rPr>
-            </w:r>
-            <w:r>
-              <w:rPr>
-                <w:noProof/>
-                <w:webHidden/>
-              </w:rPr>
-              <w:fldChar w:fldCharType="separate"/>
-            </w:r>
-            <w:r>
-              <w:rPr>
-                <w:noProof/>
-                <w:webHidden/>
-              </w:rPr>
-              <w:t>9</w:t>
             </w:r>
             <w:r>
               <w:rPr>
@@ -1954,10 +2013,16 @@
               <w:tab w:val="right" w:leader="dot" w:pos="9062"/>
             </w:tabs>
             <w:rPr>
+              <w:rFonts w:eastAsiaTheme="minorEastAsia"/>
               <w:noProof/>
+              <w:kern w:val="2"/>
+              <w:sz w:val="24"/>
+              <w:szCs w:val="24"/>
+              <w:lang w:eastAsia="de-AT"/>
+              <w14:ligatures w14:val="standardContextual"/>
             </w:rPr>
           </w:pPr>
-          <w:hyperlink w:anchor="_Toc219469176" w:history="1">
+          <w:hyperlink w:anchor="_Toc220433893" w:history="1">
             <w:r>
               <w:rPr>
                 <w:rStyle w:val="Hyperlink"/>
@@ -1968,7 +2033,13 @@
             </w:r>
             <w:r>
               <w:rPr>
-                <w:noProof/>
+                <w:rFonts w:eastAsiaTheme="minorEastAsia"/>
+                <w:noProof/>
+                <w:kern w:val="2"/>
+                <w:sz w:val="24"/>
+                <w:szCs w:val="24"/>
+                <w:lang w:eastAsia="de-AT"/>
+                <w14:ligatures w14:val="standardContextual"/>
               </w:rPr>
               <w:tab/>
             </w:r>
@@ -1978,7 +2049,7 @@
                 <w:noProof/>
                 <w:lang w:val="en-US"/>
               </w:rPr>
-              <w:t>Deployment</w:t>
+              <w:t>Testing</w:t>
             </w:r>
             <w:r>
               <w:rPr>
@@ -1999,7 +2070,7 @@
                 <w:noProof/>
                 <w:webHidden/>
               </w:rPr>
-              <w:instrText xml:space="preserve"> PAGEREF _Toc219469176 \h </w:instrText>
+              <w:instrText xml:space="preserve"> PAGEREF _Toc220433893 \h </w:instrText>
             </w:r>
             <w:r>
               <w:rPr>
@@ -2034,14 +2105,20 @@
           <w:pPr>
             <w:pStyle w:val="Verzeichnis3"/>
             <w:tabs>
-              <w:tab w:val="left" w:pos="1440"/>
+              <w:tab w:val="left" w:pos="1200"/>
               <w:tab w:val="right" w:leader="dot" w:pos="9062"/>
             </w:tabs>
             <w:rPr>
+              <w:rFonts w:eastAsiaTheme="minorEastAsia"/>
               <w:noProof/>
+              <w:kern w:val="2"/>
+              <w:sz w:val="24"/>
+              <w:szCs w:val="24"/>
+              <w:lang w:eastAsia="de-AT"/>
+              <w14:ligatures w14:val="standardContextual"/>
             </w:rPr>
           </w:pPr>
-          <w:hyperlink w:anchor="_Toc219469177" w:history="1">
+          <w:hyperlink w:anchor="_Toc220433894" w:history="1">
             <w:r>
               <w:rPr>
                 <w:rStyle w:val="Hyperlink"/>
@@ -2051,7 +2128,13 @@
             </w:r>
             <w:r>
               <w:rPr>
-                <w:noProof/>
+                <w:rFonts w:eastAsiaTheme="minorEastAsia"/>
+                <w:noProof/>
+                <w:kern w:val="2"/>
+                <w:sz w:val="24"/>
+                <w:szCs w:val="24"/>
+                <w:lang w:eastAsia="de-AT"/>
+                <w14:ligatures w14:val="standardContextual"/>
               </w:rPr>
               <w:tab/>
             </w:r>
@@ -2060,7 +2143,7 @@
                 <w:rStyle w:val="Hyperlink"/>
                 <w:noProof/>
               </w:rPr>
-              <w:t>CD Workflow</w:t>
+              <w:t>Unit Tests</w:t>
             </w:r>
             <w:r>
               <w:rPr>
@@ -2081,7 +2164,7 @@
                 <w:noProof/>
                 <w:webHidden/>
               </w:rPr>
-              <w:instrText xml:space="preserve"> PAGEREF _Toc219469177 \h </w:instrText>
+              <w:instrText xml:space="preserve"> PAGEREF _Toc220433894 \h </w:instrText>
             </w:r>
             <w:r>
               <w:rPr>
@@ -2116,14 +2199,20 @@
           <w:pPr>
             <w:pStyle w:val="Verzeichnis3"/>
             <w:tabs>
-              <w:tab w:val="left" w:pos="1440"/>
+              <w:tab w:val="left" w:pos="1200"/>
               <w:tab w:val="right" w:leader="dot" w:pos="9062"/>
             </w:tabs>
             <w:rPr>
+              <w:rFonts w:eastAsiaTheme="minorEastAsia"/>
               <w:noProof/>
+              <w:kern w:val="2"/>
+              <w:sz w:val="24"/>
+              <w:szCs w:val="24"/>
+              <w:lang w:eastAsia="de-AT"/>
+              <w14:ligatures w14:val="standardContextual"/>
             </w:rPr>
           </w:pPr>
-          <w:hyperlink w:anchor="_Toc219469178" w:history="1">
+          <w:hyperlink w:anchor="_Toc220433895" w:history="1">
             <w:r>
               <w:rPr>
                 <w:rStyle w:val="Hyperlink"/>
@@ -2133,7 +2222,13 @@
             </w:r>
             <w:r>
               <w:rPr>
-                <w:noProof/>
+                <w:rFonts w:eastAsiaTheme="minorEastAsia"/>
+                <w:noProof/>
+                <w:kern w:val="2"/>
+                <w:sz w:val="24"/>
+                <w:szCs w:val="24"/>
+                <w:lang w:eastAsia="de-AT"/>
+                <w14:ligatures w14:val="standardContextual"/>
               </w:rPr>
               <w:tab/>
             </w:r>
@@ -2142,6 +2237,290 @@
                 <w:rStyle w:val="Hyperlink"/>
                 <w:noProof/>
               </w:rPr>
+              <w:t>CI Workflow</w:t>
+            </w:r>
+            <w:r>
+              <w:rPr>
+                <w:noProof/>
+                <w:webHidden/>
+              </w:rPr>
+              <w:tab/>
+            </w:r>
+            <w:r>
+              <w:rPr>
+                <w:noProof/>
+                <w:webHidden/>
+              </w:rPr>
+              <w:fldChar w:fldCharType="begin"/>
+            </w:r>
+            <w:r>
+              <w:rPr>
+                <w:noProof/>
+                <w:webHidden/>
+              </w:rPr>
+              <w:instrText xml:space="preserve"> PAGEREF _Toc220433895 \h </w:instrText>
+            </w:r>
+            <w:r>
+              <w:rPr>
+                <w:noProof/>
+                <w:webHidden/>
+              </w:rPr>
+            </w:r>
+            <w:r>
+              <w:rPr>
+                <w:noProof/>
+                <w:webHidden/>
+              </w:rPr>
+              <w:fldChar w:fldCharType="separate"/>
+            </w:r>
+            <w:r>
+              <w:rPr>
+                <w:noProof/>
+                <w:webHidden/>
+              </w:rPr>
+              <w:t>10</w:t>
+            </w:r>
+            <w:r>
+              <w:rPr>
+                <w:noProof/>
+                <w:webHidden/>
+              </w:rPr>
+              <w:fldChar w:fldCharType="end"/>
+            </w:r>
+          </w:hyperlink>
+        </w:p>
+        <w:p>
+          <w:pPr>
+            <w:pStyle w:val="Verzeichnis2"/>
+            <w:tabs>
+              <w:tab w:val="left" w:pos="960"/>
+              <w:tab w:val="right" w:leader="dot" w:pos="9062"/>
+            </w:tabs>
+            <w:rPr>
+              <w:rFonts w:eastAsiaTheme="minorEastAsia"/>
+              <w:noProof/>
+              <w:kern w:val="2"/>
+              <w:sz w:val="24"/>
+              <w:szCs w:val="24"/>
+              <w:lang w:eastAsia="de-AT"/>
+              <w14:ligatures w14:val="standardContextual"/>
+            </w:rPr>
+          </w:pPr>
+          <w:hyperlink w:anchor="_Toc220433896" w:history="1">
+            <w:r>
+              <w:rPr>
+                <w:rStyle w:val="Hyperlink"/>
+                <w:noProof/>
+                <w:lang w:val="en-US"/>
+              </w:rPr>
+              <w:t>3.8</w:t>
+            </w:r>
+            <w:r>
+              <w:rPr>
+                <w:rFonts w:eastAsiaTheme="minorEastAsia"/>
+                <w:noProof/>
+                <w:kern w:val="2"/>
+                <w:sz w:val="24"/>
+                <w:szCs w:val="24"/>
+                <w:lang w:eastAsia="de-AT"/>
+                <w14:ligatures w14:val="standardContextual"/>
+              </w:rPr>
+              <w:tab/>
+            </w:r>
+            <w:r>
+              <w:rPr>
+                <w:rStyle w:val="Hyperlink"/>
+                <w:noProof/>
+                <w:lang w:val="en-US"/>
+              </w:rPr>
+              <w:t>Deployment</w:t>
+            </w:r>
+            <w:r>
+              <w:rPr>
+                <w:noProof/>
+                <w:webHidden/>
+              </w:rPr>
+              <w:tab/>
+            </w:r>
+            <w:r>
+              <w:rPr>
+                <w:noProof/>
+                <w:webHidden/>
+              </w:rPr>
+              <w:fldChar w:fldCharType="begin"/>
+            </w:r>
+            <w:r>
+              <w:rPr>
+                <w:noProof/>
+                <w:webHidden/>
+              </w:rPr>
+              <w:instrText xml:space="preserve"> PAGEREF _Toc220433896 \h </w:instrText>
+            </w:r>
+            <w:r>
+              <w:rPr>
+                <w:noProof/>
+                <w:webHidden/>
+              </w:rPr>
+            </w:r>
+            <w:r>
+              <w:rPr>
+                <w:noProof/>
+                <w:webHidden/>
+              </w:rPr>
+              <w:fldChar w:fldCharType="separate"/>
+            </w:r>
+            <w:r>
+              <w:rPr>
+                <w:noProof/>
+                <w:webHidden/>
+              </w:rPr>
+              <w:t>10</w:t>
+            </w:r>
+            <w:r>
+              <w:rPr>
+                <w:noProof/>
+                <w:webHidden/>
+              </w:rPr>
+              <w:fldChar w:fldCharType="end"/>
+            </w:r>
+          </w:hyperlink>
+        </w:p>
+        <w:p>
+          <w:pPr>
+            <w:pStyle w:val="Verzeichnis3"/>
+            <w:tabs>
+              <w:tab w:val="left" w:pos="1200"/>
+              <w:tab w:val="right" w:leader="dot" w:pos="9062"/>
+            </w:tabs>
+            <w:rPr>
+              <w:rFonts w:eastAsiaTheme="minorEastAsia"/>
+              <w:noProof/>
+              <w:kern w:val="2"/>
+              <w:sz w:val="24"/>
+              <w:szCs w:val="24"/>
+              <w:lang w:eastAsia="de-AT"/>
+              <w14:ligatures w14:val="standardContextual"/>
+            </w:rPr>
+          </w:pPr>
+          <w:hyperlink w:anchor="_Toc220433897" w:history="1">
+            <w:r>
+              <w:rPr>
+                <w:rStyle w:val="Hyperlink"/>
+                <w:noProof/>
+              </w:rPr>
+              <w:t>3.8.1</w:t>
+            </w:r>
+            <w:r>
+              <w:rPr>
+                <w:rFonts w:eastAsiaTheme="minorEastAsia"/>
+                <w:noProof/>
+                <w:kern w:val="2"/>
+                <w:sz w:val="24"/>
+                <w:szCs w:val="24"/>
+                <w:lang w:eastAsia="de-AT"/>
+                <w14:ligatures w14:val="standardContextual"/>
+              </w:rPr>
+              <w:tab/>
+            </w:r>
+            <w:r>
+              <w:rPr>
+                <w:rStyle w:val="Hyperlink"/>
+                <w:noProof/>
+              </w:rPr>
+              <w:t>CD Workflow</w:t>
+            </w:r>
+            <w:r>
+              <w:rPr>
+                <w:noProof/>
+                <w:webHidden/>
+              </w:rPr>
+              <w:tab/>
+            </w:r>
+            <w:r>
+              <w:rPr>
+                <w:noProof/>
+                <w:webHidden/>
+              </w:rPr>
+              <w:fldChar w:fldCharType="begin"/>
+            </w:r>
+            <w:r>
+              <w:rPr>
+                <w:noProof/>
+                <w:webHidden/>
+              </w:rPr>
+              <w:instrText xml:space="preserve"> PAGEREF _Toc220433897 \h </w:instrText>
+            </w:r>
+            <w:r>
+              <w:rPr>
+                <w:noProof/>
+                <w:webHidden/>
+              </w:rPr>
+            </w:r>
+            <w:r>
+              <w:rPr>
+                <w:noProof/>
+                <w:webHidden/>
+              </w:rPr>
+              <w:fldChar w:fldCharType="separate"/>
+            </w:r>
+            <w:r>
+              <w:rPr>
+                <w:noProof/>
+                <w:webHidden/>
+              </w:rPr>
+              <w:t>10</w:t>
+            </w:r>
+            <w:r>
+              <w:rPr>
+                <w:noProof/>
+                <w:webHidden/>
+              </w:rPr>
+              <w:fldChar w:fldCharType="end"/>
+            </w:r>
+          </w:hyperlink>
+        </w:p>
+        <w:p>
+          <w:pPr>
+            <w:pStyle w:val="Verzeichnis3"/>
+            <w:tabs>
+              <w:tab w:val="left" w:pos="1200"/>
+              <w:tab w:val="right" w:leader="dot" w:pos="9062"/>
+            </w:tabs>
+            <w:rPr>
+              <w:rFonts w:eastAsiaTheme="minorEastAsia"/>
+              <w:noProof/>
+              <w:kern w:val="2"/>
+              <w:sz w:val="24"/>
+              <w:szCs w:val="24"/>
+              <w:lang w:eastAsia="de-AT"/>
+              <w14:ligatures w14:val="standardContextual"/>
+            </w:rPr>
+          </w:pPr>
+          <w:hyperlink w:anchor="_Toc220433898" w:history="1">
+            <w:r>
+              <w:rPr>
+                <w:rStyle w:val="Hyperlink"/>
+                <w:noProof/>
+              </w:rPr>
+              <w:t>3.8.2</w:t>
+            </w:r>
+            <w:r>
+              <w:rPr>
+                <w:rFonts w:eastAsiaTheme="minorEastAsia"/>
+                <w:noProof/>
+                <w:kern w:val="2"/>
+                <w:sz w:val="24"/>
+                <w:szCs w:val="24"/>
+                <w:lang w:eastAsia="de-AT"/>
+                <w14:ligatures w14:val="standardContextual"/>
+              </w:rPr>
+              <w:tab/>
+            </w:r>
+            <w:r>
+              <w:rPr>
+                <w:rStyle w:val="Hyperlink"/>
+                <w:noProof/>
+              </w:rPr>
               <w:t>Jar-Datei herunterladen</w:t>
             </w:r>
             <w:r>
@@ -2163,7 +2542,7 @@
                 <w:noProof/>
                 <w:webHidden/>
               </w:rPr>
-              <w:instrText xml:space="preserve"> PAGEREF _Toc219469178 \h </w:instrText>
+              <w:instrText xml:space="preserve"> PAGEREF _Toc220433898 \h </w:instrText>
             </w:r>
             <w:r>
               <w:rPr>
@@ -2183,7 +2562,7 @@
                 <w:noProof/>
                 <w:webHidden/>
               </w:rPr>
-              <w:t>10</w:t>
+              <w:t>11</w:t>
             </w:r>
             <w:r>
               <w:rPr>
@@ -2229,7 +2608,6 @@
           <w:lang w:val="en-US"/>
         </w:rPr>
       </w:pPr>
-      <w:bookmarkStart w:id="0" w:name="_Toc219469148"/>
       <w:r>
         <w:rPr>
           <w:lang w:val="en-US"/>
@@ -2248,6 +2626,7 @@
           <w:lang w:val="en-US"/>
         </w:rPr>
       </w:pPr>
+      <w:bookmarkStart w:id="0" w:name="_Toc220433867"/>
       <w:r>
         <w:rPr>
           <w:lang w:val="en-US"/>
@@ -2300,7 +2679,7 @@
           <w:lang w:val="en-US"/>
         </w:rPr>
       </w:pPr>
-      <w:bookmarkStart w:id="1" w:name="_Toc219469149"/>
+      <w:bookmarkStart w:id="1" w:name="_Toc220433868"/>
       <w:r>
         <w:rPr>
           <w:lang w:val="en-US"/>
@@ -2386,7 +2765,7 @@
           <w:lang w:val="en-US"/>
         </w:rPr>
       </w:pPr>
-      <w:bookmarkStart w:id="2" w:name="_Toc219469150"/>
+      <w:bookmarkStart w:id="2" w:name="_Toc220433869"/>
       <w:r>
         <w:rPr>
           <w:lang w:val="en-US"/>
@@ -2961,7 +3340,7 @@
         </w:rPr>
       </w:pPr>
       <w:bookmarkStart w:id="3" w:name="_Ref218534535"/>
-      <w:bookmarkStart w:id="4" w:name="_Toc219469151"/>
+      <w:bookmarkStart w:id="4" w:name="_Toc220433870"/>
       <w:r>
         <w:rPr>
           <w:lang w:val="en-US"/>
@@ -3044,7 +3423,7 @@
           <w:lang w:val="en-US"/>
         </w:rPr>
       </w:pPr>
-      <w:bookmarkStart w:id="5" w:name="_Toc219469152"/>
+      <w:bookmarkStart w:id="5" w:name="_Toc220433871"/>
       <w:r>
         <w:rPr>
           <w:lang w:val="en-US"/>
@@ -3097,7 +3476,7 @@
         </w:rPr>
       </w:pPr>
       <w:bookmarkStart w:id="6" w:name="_Commit_message:"/>
-      <w:bookmarkStart w:id="7" w:name="_Toc219469153"/>
+      <w:bookmarkStart w:id="7" w:name="_Toc220433872"/>
       <w:bookmarkEnd w:id="6"/>
       <w:r>
         <w:rPr>
@@ -3302,7 +3681,7 @@
           <w:numId w:val="7"/>
         </w:numPr>
       </w:pPr>
-      <w:bookmarkStart w:id="8" w:name="_Toc219469154"/>
+      <w:bookmarkStart w:id="8" w:name="_Toc220433873"/>
       <w:r>
         <w:t>Festlegungen GitHub Repos</w:t>
       </w:r>
@@ -3331,8 +3710,10 @@
       </w:pPr>
       <w:bookmarkStart w:id="9" w:name="_Link_to_Git-Hub"/>
       <w:bookmarkStart w:id="10" w:name="_Toc219469155"/>
+      <w:bookmarkStart w:id="11" w:name="_Toc220433874"/>
       <w:bookmarkEnd w:id="9"/>
       <w:bookmarkEnd w:id="10"/>
+      <w:bookmarkEnd w:id="11"/>
     </w:p>
     <w:p>
       <w:pPr>
@@ -3355,8 +3736,10 @@
           <w:lang w:val="en-US"/>
         </w:rPr>
       </w:pPr>
-      <w:bookmarkStart w:id="11" w:name="_Toc219469156"/>
-      <w:bookmarkEnd w:id="11"/>
+      <w:bookmarkStart w:id="12" w:name="_Toc219469156"/>
+      <w:bookmarkStart w:id="13" w:name="_Toc220433875"/>
+      <w:bookmarkEnd w:id="12"/>
+      <w:bookmarkEnd w:id="13"/>
     </w:p>
     <w:p>
       <w:pPr>
@@ -3379,8 +3762,10 @@
           <w:lang w:val="en-US"/>
         </w:rPr>
       </w:pPr>
-      <w:bookmarkStart w:id="12" w:name="_Toc219469157"/>
-      <w:bookmarkEnd w:id="12"/>
+      <w:bookmarkStart w:id="14" w:name="_Toc219469157"/>
+      <w:bookmarkStart w:id="15" w:name="_Toc220433876"/>
+      <w:bookmarkEnd w:id="14"/>
+      <w:bookmarkEnd w:id="15"/>
     </w:p>
     <w:p>
       <w:pPr>
@@ -3403,8 +3788,10 @@
           <w:lang w:val="en-US"/>
         </w:rPr>
       </w:pPr>
-      <w:bookmarkStart w:id="13" w:name="_Toc219469158"/>
-      <w:bookmarkEnd w:id="13"/>
+      <w:bookmarkStart w:id="16" w:name="_Toc219469158"/>
+      <w:bookmarkStart w:id="17" w:name="_Toc220433877"/>
+      <w:bookmarkEnd w:id="16"/>
+      <w:bookmarkEnd w:id="17"/>
     </w:p>
     <w:p>
       <w:pPr>
@@ -3427,8 +3814,10 @@
           <w:lang w:val="en-US"/>
         </w:rPr>
       </w:pPr>
-      <w:bookmarkStart w:id="14" w:name="_Toc219469159"/>
-      <w:bookmarkEnd w:id="14"/>
+      <w:bookmarkStart w:id="18" w:name="_Toc219469159"/>
+      <w:bookmarkStart w:id="19" w:name="_Toc220433878"/>
+      <w:bookmarkEnd w:id="18"/>
+      <w:bookmarkEnd w:id="19"/>
     </w:p>
     <w:p>
       <w:pPr>
@@ -3451,8 +3840,10 @@
           <w:lang w:val="en-US"/>
         </w:rPr>
       </w:pPr>
-      <w:bookmarkStart w:id="15" w:name="_Toc219469160"/>
-      <w:bookmarkEnd w:id="15"/>
+      <w:bookmarkStart w:id="20" w:name="_Toc219469160"/>
+      <w:bookmarkStart w:id="21" w:name="_Toc220433879"/>
+      <w:bookmarkEnd w:id="20"/>
+      <w:bookmarkEnd w:id="21"/>
     </w:p>
     <w:p>
       <w:pPr>
@@ -3461,14 +3852,14 @@
           <w:lang w:val="en-US"/>
         </w:rPr>
       </w:pPr>
-      <w:bookmarkStart w:id="16" w:name="_Toc219469161"/>
+      <w:bookmarkStart w:id="22" w:name="_Toc220433880"/>
       <w:r>
         <w:rPr>
           <w:lang w:val="en-US"/>
         </w:rPr>
         <w:t>Link to Git-Hub Repository</w:t>
       </w:r>
-      <w:bookmarkEnd w:id="16"/>
+      <w:bookmarkEnd w:id="22"/>
     </w:p>
     <w:p>
       <w:pPr>
@@ -3539,11 +3930,11 @@
       <w:pPr>
         <w:pStyle w:val="berschrift2"/>
       </w:pPr>
-      <w:bookmarkStart w:id="17" w:name="_Toc219469162"/>
+      <w:bookmarkStart w:id="23" w:name="_Toc220433881"/>
       <w:r>
         <w:t>Einstellungen</w:t>
       </w:r>
-      <w:bookmarkEnd w:id="17"/>
+      <w:bookmarkEnd w:id="23"/>
     </w:p>
     <w:p>
       <w:pPr>
@@ -3659,11 +4050,11 @@
       <w:pPr>
         <w:pStyle w:val="berschrift2"/>
       </w:pPr>
-      <w:bookmarkStart w:id="18" w:name="_Toc219469163"/>
+      <w:bookmarkStart w:id="24" w:name="_Toc220433882"/>
       <w:r>
         <w:t>Regeln</w:t>
       </w:r>
-      <w:bookmarkEnd w:id="18"/>
+      <w:bookmarkEnd w:id="24"/>
     </w:p>
     <w:p>
       <w:pPr>
@@ -3816,11 +4207,11 @@
           <w:numId w:val="7"/>
         </w:numPr>
       </w:pPr>
-      <w:bookmarkStart w:id="19" w:name="_Toc219469164"/>
+      <w:bookmarkStart w:id="25" w:name="_Toc220433883"/>
       <w:r>
         <w:t>Workflow</w:t>
       </w:r>
-      <w:bookmarkEnd w:id="19"/>
+      <w:bookmarkEnd w:id="25"/>
     </w:p>
     <w:p>
       <w:r>
@@ -3850,7 +4241,7 @@
           <w:lang w:val="en-US"/>
         </w:rPr>
       </w:pPr>
-      <w:bookmarkStart w:id="20" w:name="_Toc219469165"/>
+      <w:bookmarkStart w:id="26" w:name="_Toc220433884"/>
       <w:proofErr w:type="spellStart"/>
       <w:r>
         <w:rPr>
@@ -3871,7 +4262,7 @@
         </w:rPr>
         <w:t>(Items)</w:t>
       </w:r>
-      <w:bookmarkEnd w:id="20"/>
+      <w:bookmarkEnd w:id="26"/>
     </w:p>
     <w:p>
       <w:pPr>
@@ -4041,11 +4432,11 @@
           <w:numId w:val="7"/>
         </w:numPr>
       </w:pPr>
-      <w:bookmarkStart w:id="21" w:name="_Toc219469166"/>
+      <w:bookmarkStart w:id="27" w:name="_Toc220433885"/>
       <w:r>
         <w:t>Issues anlegen (über Repository)</w:t>
       </w:r>
-      <w:bookmarkEnd w:id="21"/>
+      <w:bookmarkEnd w:id="27"/>
     </w:p>
     <w:p>
       <w:r>
@@ -4134,12 +4525,12 @@
           <w:numId w:val="7"/>
         </w:numPr>
       </w:pPr>
-      <w:bookmarkStart w:id="22" w:name="_Toc219469167"/>
+      <w:bookmarkStart w:id="28" w:name="_Toc220433886"/>
       <w:r>
         <w:lastRenderedPageBreak/>
         <w:t>Issues anlegen (über Projekt)</w:t>
       </w:r>
-      <w:bookmarkEnd w:id="22"/>
+      <w:bookmarkEnd w:id="28"/>
     </w:p>
     <w:p>
       <w:r>
@@ -4268,11 +4659,11 @@
           <w:numId w:val="7"/>
         </w:numPr>
       </w:pPr>
-      <w:bookmarkStart w:id="23" w:name="_Toc219469168"/>
+      <w:bookmarkStart w:id="29" w:name="_Toc220433887"/>
       <w:r>
         <w:t>Issues in ein Repository verschieben</w:t>
       </w:r>
-      <w:bookmarkEnd w:id="23"/>
+      <w:bookmarkEnd w:id="29"/>
     </w:p>
     <w:p>
       <w:r>
@@ -4334,12 +4725,442 @@
           <w:lang w:val="en-US"/>
         </w:rPr>
       </w:pPr>
-      <w:bookmarkStart w:id="24" w:name="_Toc219469169"/>
+      <w:bookmarkStart w:id="30" w:name="_Toc220433888"/>
+      <w:r>
+        <w:rPr>
+          <w:lang w:val="en-US"/>
+        </w:rPr>
+        <w:t xml:space="preserve">Sub-Issues </w:t>
+      </w:r>
       <w:proofErr w:type="spellStart"/>
       <w:r>
         <w:rPr>
           <w:lang w:val="en-US"/>
         </w:rPr>
+        <w:t>erstellen</w:t>
+      </w:r>
+      <w:bookmarkEnd w:id="30"/>
+      <w:proofErr w:type="spellEnd"/>
+    </w:p>
+    <w:p>
+      <w:pPr>
+        <w:rPr>
+          <w:lang w:val="en-US"/>
+        </w:rPr>
+      </w:pPr>
+      <w:r>
+        <w:rPr>
+          <w:lang w:val="en-US"/>
+        </w:rPr>
+        <w:t xml:space="preserve">Issues </w:t>
+      </w:r>
+      <w:proofErr w:type="spellStart"/>
+      <w:r>
+        <w:rPr>
+          <w:lang w:val="en-US"/>
+        </w:rPr>
+        <w:t>können</w:t>
+      </w:r>
+      <w:proofErr w:type="spellEnd"/>
+      <w:r>
+        <w:rPr>
+          <w:lang w:val="en-US"/>
+        </w:rPr>
+        <w:t xml:space="preserve"> </w:t>
+      </w:r>
+      <w:proofErr w:type="spellStart"/>
+      <w:r>
+        <w:rPr>
+          <w:lang w:val="en-US"/>
+        </w:rPr>
+        <w:t>im</w:t>
+      </w:r>
+      <w:proofErr w:type="spellEnd"/>
+      <w:r>
+        <w:rPr>
+          <w:lang w:val="en-US"/>
+        </w:rPr>
+        <w:t xml:space="preserve"> Projekt </w:t>
+      </w:r>
+      <w:proofErr w:type="spellStart"/>
+      <w:r>
+        <w:rPr>
+          <w:lang w:val="en-US"/>
+        </w:rPr>
+        <w:t>über</w:t>
+      </w:r>
+      <w:proofErr w:type="spellEnd"/>
+      <w:r>
+        <w:rPr>
+          <w:lang w:val="en-US"/>
+        </w:rPr>
+        <w:t xml:space="preserve"> Relationships a</w:t>
+      </w:r>
+      <w:proofErr w:type="spellStart"/>
+      <w:r>
+        <w:rPr>
+          <w:lang w:val="en-US"/>
+        </w:rPr>
+        <w:t>ls</w:t>
+      </w:r>
+      <w:proofErr w:type="spellEnd"/>
+      <w:r>
+        <w:rPr>
+          <w:lang w:val="en-US"/>
+        </w:rPr>
+        <w:t xml:space="preserve"> Sub-Issue </w:t>
+      </w:r>
+      <w:proofErr w:type="spellStart"/>
+      <w:r>
+        <w:rPr>
+          <w:lang w:val="en-US"/>
+        </w:rPr>
+        <w:t>einem</w:t>
+      </w:r>
+      <w:proofErr w:type="spellEnd"/>
+      <w:r>
+        <w:rPr>
+          <w:lang w:val="en-US"/>
+        </w:rPr>
+        <w:t xml:space="preserve"> </w:t>
+      </w:r>
+      <w:proofErr w:type="spellStart"/>
+      <w:r>
+        <w:rPr>
+          <w:lang w:val="en-US"/>
+        </w:rPr>
+        <w:t>anderen</w:t>
+      </w:r>
+      <w:proofErr w:type="spellEnd"/>
+      <w:r>
+        <w:rPr>
+          <w:lang w:val="en-US"/>
+        </w:rPr>
+        <w:t xml:space="preserve"> </w:t>
+      </w:r>
+      <w:proofErr w:type="spellStart"/>
+      <w:r>
+        <w:rPr>
+          <w:lang w:val="en-US"/>
+        </w:rPr>
+        <w:t>Isssu</w:t>
+      </w:r>
+      <w:proofErr w:type="spellEnd"/>
+      <w:r>
+        <w:rPr>
+          <w:lang w:val="en-US"/>
+        </w:rPr>
+        <w:t xml:space="preserve"> </w:t>
+      </w:r>
+      <w:proofErr w:type="spellStart"/>
+      <w:r>
+        <w:rPr>
+          <w:lang w:val="en-US"/>
+        </w:rPr>
+        <w:t>zugeordnet</w:t>
+      </w:r>
+      <w:proofErr w:type="spellEnd"/>
+      <w:r>
+        <w:rPr>
+          <w:lang w:val="en-US"/>
+        </w:rPr>
+        <w:t xml:space="preserve"> </w:t>
+      </w:r>
+      <w:proofErr w:type="spellStart"/>
+      <w:r>
+        <w:rPr>
+          <w:lang w:val="en-US"/>
+        </w:rPr>
+        <w:t>werden</w:t>
+      </w:r>
+      <w:proofErr w:type="spellEnd"/>
+      <w:r>
+        <w:rPr>
+          <w:lang w:val="en-US"/>
+        </w:rPr>
+        <w:t>.</w:t>
+      </w:r>
+    </w:p>
+    <w:p>
+      <w:pPr>
+        <w:rPr>
+          <w:lang w:val="en-US"/>
+        </w:rPr>
+      </w:pPr>
+    </w:p>
+    <w:p>
+      <w:pPr>
+        <w:rPr>
+          <w:lang w:val="en-US"/>
+        </w:rPr>
+      </w:pPr>
+      <w:r>
+        <w:rPr>
+          <w:lang w:val="en-US"/>
+        </w:rPr>
+        <w:drawing>
+          <wp:inline distT="0" distB="0" distL="0" distR="0" wp14:anchorId="4123127D" wp14:editId="76485940">
+            <wp:extent cx="5760720" cy="3024505"/>
+            <wp:effectExtent l="0" t="0" r="0" b="4445"/>
+            <wp:docPr id="2043855478" name="Grafik 1" descr="Ein Bild, das Text, Screenshot, Schrift, Zahl enthält.&#10;&#10;KI-generierte Inhalte können fehlerhaft sein."/>
+            <wp:cNvGraphicFramePr>
+              <a:graphicFrameLocks xmlns:a="http://schemas.openxmlformats.org/drawingml/2006/main" noChangeAspect="1"/>
+            </wp:cNvGraphicFramePr>
+            <a:graphic xmlns:a="http://schemas.openxmlformats.org/drawingml/2006/main">
+              <a:graphicData uri="http://schemas.openxmlformats.org/drawingml/2006/picture">
+                <pic:pic xmlns:pic="http://schemas.openxmlformats.org/drawingml/2006/picture">
+                  <pic:nvPicPr>
+                    <pic:cNvPr id="2043855478" name="Grafik 1" descr="Ein Bild, das Text, Screenshot, Schrift, Zahl enthält.&#10;&#10;KI-generierte Inhalte können fehlerhaft sein."/>
+                    <pic:cNvPicPr/>
+                  </pic:nvPicPr>
+                  <pic:blipFill>
+                    <a:blip r:embed="rId16"/>
+                    <a:stretch>
+                      <a:fillRect/>
+                    </a:stretch>
+                  </pic:blipFill>
+                  <pic:spPr>
+                    <a:xfrm>
+                      <a:off x="0" y="0"/>
+                      <a:ext cx="5760720" cy="3024505"/>
+                    </a:xfrm>
+                    <a:prstGeom prst="rect">
+                      <a:avLst/>
+                    </a:prstGeom>
+                  </pic:spPr>
+                </pic:pic>
+              </a:graphicData>
+            </a:graphic>
+          </wp:inline>
+        </w:drawing>
+      </w:r>
+    </w:p>
+    <w:p>
+      <w:pPr>
+        <w:rPr>
+          <w:lang w:val="en-US"/>
+        </w:rPr>
+      </w:pPr>
+    </w:p>
+    <w:p>
+      <w:pPr>
+        <w:rPr>
+          <w:lang w:val="en-US"/>
+        </w:rPr>
+      </w:pPr>
+      <w:proofErr w:type="spellStart"/>
+      <w:r>
+        <w:rPr>
+          <w:lang w:val="en-US"/>
+        </w:rPr>
+        <w:t>Im</w:t>
+      </w:r>
+      <w:proofErr w:type="spellEnd"/>
+      <w:r>
+        <w:rPr>
+          <w:lang w:val="en-US"/>
+        </w:rPr>
+        <w:t xml:space="preserve"> Board </w:t>
+      </w:r>
+      <w:proofErr w:type="spellStart"/>
+      <w:r>
+        <w:rPr>
+          <w:lang w:val="en-US"/>
+        </w:rPr>
+        <w:t>erkennt</w:t>
+      </w:r>
+      <w:proofErr w:type="spellEnd"/>
+      <w:r>
+        <w:rPr>
+          <w:lang w:val="en-US"/>
+        </w:rPr>
+        <w:t xml:space="preserve"> man auf den Cards, </w:t>
+      </w:r>
+      <w:proofErr w:type="spellStart"/>
+      <w:r>
+        <w:rPr>
+          <w:lang w:val="en-US"/>
+        </w:rPr>
+        <w:t>wieviele</w:t>
+      </w:r>
+      <w:proofErr w:type="spellEnd"/>
+      <w:r>
+        <w:rPr>
+          <w:lang w:val="en-US"/>
+        </w:rPr>
+        <w:t xml:space="preserve"> Sub-Issues es </w:t>
+      </w:r>
+      <w:proofErr w:type="spellStart"/>
+      <w:r>
+        <w:rPr>
+          <w:lang w:val="en-US"/>
+        </w:rPr>
+        <w:t>zu</w:t>
+      </w:r>
+      <w:proofErr w:type="spellEnd"/>
+      <w:r>
+        <w:rPr>
+          <w:lang w:val="en-US"/>
+        </w:rPr>
+        <w:t xml:space="preserve"> </w:t>
+      </w:r>
+      <w:proofErr w:type="spellStart"/>
+      <w:r>
+        <w:rPr>
+          <w:lang w:val="en-US"/>
+        </w:rPr>
+        <w:t>einem</w:t>
+      </w:r>
+      <w:proofErr w:type="spellEnd"/>
+      <w:r>
+        <w:rPr>
+          <w:lang w:val="en-US"/>
+        </w:rPr>
+        <w:t xml:space="preserve"> Issue </w:t>
+      </w:r>
+      <w:proofErr w:type="spellStart"/>
+      <w:r>
+        <w:rPr>
+          <w:lang w:val="en-US"/>
+        </w:rPr>
+        <w:t>gibt</w:t>
+      </w:r>
+      <w:proofErr w:type="spellEnd"/>
+      <w:r>
+        <w:rPr>
+          <w:lang w:val="en-US"/>
+        </w:rPr>
+        <w:t xml:space="preserve">, und </w:t>
+      </w:r>
+      <w:proofErr w:type="spellStart"/>
+      <w:r>
+        <w:rPr>
+          <w:lang w:val="en-US"/>
+        </w:rPr>
+        <w:t>wieviele</w:t>
+      </w:r>
+      <w:proofErr w:type="spellEnd"/>
+      <w:r>
+        <w:rPr>
+          <w:lang w:val="en-US"/>
+        </w:rPr>
+        <w:t xml:space="preserve"> </w:t>
+      </w:r>
+      <w:proofErr w:type="spellStart"/>
+      <w:r>
+        <w:rPr>
+          <w:lang w:val="en-US"/>
+        </w:rPr>
+        <w:t>davon</w:t>
+      </w:r>
+      <w:proofErr w:type="spellEnd"/>
+      <w:r>
+        <w:rPr>
+          <w:lang w:val="en-US"/>
+        </w:rPr>
+        <w:t xml:space="preserve"> </w:t>
+      </w:r>
+      <w:proofErr w:type="spellStart"/>
+      <w:r>
+        <w:rPr>
+          <w:lang w:val="en-US"/>
+        </w:rPr>
+        <w:t>schon</w:t>
+      </w:r>
+      <w:proofErr w:type="spellEnd"/>
+      <w:r>
+        <w:rPr>
+          <w:lang w:val="en-US"/>
+        </w:rPr>
+        <w:t xml:space="preserve"> auf “done” </w:t>
+      </w:r>
+      <w:proofErr w:type="spellStart"/>
+      <w:r>
+        <w:rPr>
+          <w:lang w:val="en-US"/>
+        </w:rPr>
+        <w:t>sind</w:t>
+      </w:r>
+      <w:proofErr w:type="spellEnd"/>
+      <w:r>
+        <w:rPr>
+          <w:lang w:val="en-US"/>
+        </w:rPr>
+        <w:t>:</w:t>
+      </w:r>
+    </w:p>
+    <w:p>
+      <w:pPr>
+        <w:rPr>
+          <w:lang w:val="en-US"/>
+        </w:rPr>
+      </w:pPr>
+      <w:r>
+        <w:rPr>
+          <w:lang w:val="en-US"/>
+        </w:rPr>
+        <w:lastRenderedPageBreak/>
+        <w:drawing>
+          <wp:inline distT="0" distB="0" distL="0" distR="0" wp14:anchorId="34A0D661" wp14:editId="6949B629">
+            <wp:extent cx="5760720" cy="2987040"/>
+            <wp:effectExtent l="0" t="0" r="0" b="3810"/>
+            <wp:docPr id="2092715683" name="Grafik 1" descr="Ein Bild, das Text, Screenshot, Schrift, Zahl enthält.&#10;&#10;KI-generierte Inhalte können fehlerhaft sein."/>
+            <wp:cNvGraphicFramePr>
+              <a:graphicFrameLocks xmlns:a="http://schemas.openxmlformats.org/drawingml/2006/main" noChangeAspect="1"/>
+            </wp:cNvGraphicFramePr>
+            <a:graphic xmlns:a="http://schemas.openxmlformats.org/drawingml/2006/main">
+              <a:graphicData uri="http://schemas.openxmlformats.org/drawingml/2006/picture">
+                <pic:pic xmlns:pic="http://schemas.openxmlformats.org/drawingml/2006/picture">
+                  <pic:nvPicPr>
+                    <pic:cNvPr id="2092715683" name="Grafik 1" descr="Ein Bild, das Text, Screenshot, Schrift, Zahl enthält.&#10;&#10;KI-generierte Inhalte können fehlerhaft sein."/>
+                    <pic:cNvPicPr/>
+                  </pic:nvPicPr>
+                  <pic:blipFill>
+                    <a:blip r:embed="rId17"/>
+                    <a:stretch>
+                      <a:fillRect/>
+                    </a:stretch>
+                  </pic:blipFill>
+                  <pic:spPr>
+                    <a:xfrm>
+                      <a:off x="0" y="0"/>
+                      <a:ext cx="5760720" cy="2987040"/>
+                    </a:xfrm>
+                    <a:prstGeom prst="rect">
+                      <a:avLst/>
+                    </a:prstGeom>
+                  </pic:spPr>
+                </pic:pic>
+              </a:graphicData>
+            </a:graphic>
+          </wp:inline>
+        </w:drawing>
+      </w:r>
+    </w:p>
+    <w:p>
+      <w:pPr>
+        <w:rPr>
+          <w:lang w:val="en-US"/>
+        </w:rPr>
+      </w:pPr>
+    </w:p>
+    <w:p>
+      <w:pPr>
+        <w:pStyle w:val="berschrift2"/>
+        <w:numPr>
+          <w:ilvl w:val="1"/>
+          <w:numId w:val="7"/>
+        </w:numPr>
+        <w:rPr>
+          <w:lang w:val="en-US"/>
+        </w:rPr>
+      </w:pPr>
+      <w:bookmarkStart w:id="31" w:name="_Toc220433889"/>
+      <w:proofErr w:type="spellStart"/>
+      <w:r>
+        <w:rPr>
+          <w:lang w:val="en-US"/>
+        </w:rPr>
         <w:t>Arbeiten</w:t>
       </w:r>
       <w:proofErr w:type="spellEnd"/>
@@ -4363,7 +5184,7 @@
         </w:rPr>
         <w:t xml:space="preserve"> Status</w:t>
       </w:r>
-      <w:bookmarkEnd w:id="24"/>
+      <w:bookmarkEnd w:id="31"/>
     </w:p>
     <w:p>
       <w:r>
@@ -4491,7 +5312,7 @@
                     <pic:cNvPicPr/>
                   </pic:nvPicPr>
                   <pic:blipFill>
-                    <a:blip r:embed="rId16"/>
+                    <a:blip r:embed="rId18"/>
                     <a:stretch>
                       <a:fillRect/>
                     </a:stretch>
@@ -4524,15 +5345,14 @@
           <w:lang w:val="en-US"/>
         </w:rPr>
       </w:pPr>
-      <w:bookmarkStart w:id="25" w:name="_Toc219469170"/>
-      <w:r>
-        <w:rPr>
-          <w:lang w:val="en-US"/>
-        </w:rPr>
-        <w:lastRenderedPageBreak/>
+      <w:bookmarkStart w:id="32" w:name="_Toc220433890"/>
+      <w:r>
+        <w:rPr>
+          <w:lang w:val="en-US"/>
+        </w:rPr>
         <w:t>Branches</w:t>
       </w:r>
-      <w:bookmarkEnd w:id="25"/>
+      <w:bookmarkEnd w:id="32"/>
     </w:p>
     <w:p>
       <w:r>
@@ -4601,6 +5421,7 @@
           <w:u w:val="single"/>
           <w:lang w:val="en-US"/>
         </w:rPr>
+        <w:lastRenderedPageBreak/>
         <w:drawing>
           <wp:inline distT="0" distB="0" distL="0" distR="0" wp14:anchorId="3757BF42" wp14:editId="5D974C58">
             <wp:extent cx="5760720" cy="2405380"/>
@@ -4617,7 +5438,7 @@
                     <pic:cNvPicPr/>
                   </pic:nvPicPr>
                   <pic:blipFill>
-                    <a:blip r:embed="rId17"/>
+                    <a:blip r:embed="rId19"/>
                     <a:stretch>
                       <a:fillRect/>
                     </a:stretch>
@@ -4751,8 +5572,17 @@
           <w:i/>
           <w:iCs/>
         </w:rPr>
-        <w:t>zum downloaden</w:t>
-      </w:r>
+        <w:t xml:space="preserve">zum </w:t>
+      </w:r>
+      <w:proofErr w:type="spellStart"/>
+      <w:r>
+        <w:rPr>
+          <w:i/>
+          <w:iCs/>
+        </w:rPr>
+        <w:t>downloaden</w:t>
+      </w:r>
+      <w:proofErr w:type="spellEnd"/>
       <w:proofErr w:type="gramEnd"/>
       <w:r>
         <w:rPr>
@@ -4859,7 +5689,7 @@
           <w:lang w:val="en-US"/>
         </w:rPr>
       </w:pPr>
-      <w:bookmarkStart w:id="26" w:name="_Toc219469171"/>
+      <w:bookmarkStart w:id="33" w:name="_Toc220433891"/>
       <w:proofErr w:type="gramStart"/>
       <w:r>
         <w:rPr>
@@ -4867,7 +5697,7 @@
         </w:rPr>
         <w:t>Commits</w:t>
       </w:r>
-      <w:bookmarkEnd w:id="26"/>
+      <w:bookmarkEnd w:id="33"/>
       <w:proofErr w:type="gramEnd"/>
     </w:p>
     <w:p>
@@ -4931,14 +5761,14 @@
           <w:lang w:val="en-US"/>
         </w:rPr>
       </w:pPr>
-      <w:bookmarkStart w:id="27" w:name="_Toc219469172"/>
+      <w:bookmarkStart w:id="34" w:name="_Toc220433892"/>
       <w:r>
         <w:rPr>
           <w:lang w:val="en-US"/>
         </w:rPr>
         <w:t>Review</w:t>
       </w:r>
-      <w:bookmarkEnd w:id="27"/>
+      <w:bookmarkEnd w:id="34"/>
     </w:p>
     <w:p>
       <w:r>
@@ -5030,7 +5860,7 @@
                     <pic:cNvPicPr/>
                   </pic:nvPicPr>
                   <pic:blipFill>
-                    <a:blip r:embed="rId18"/>
+                    <a:blip r:embed="rId20"/>
                     <a:stretch>
                       <a:fillRect/>
                     </a:stretch>
@@ -5093,7 +5923,7 @@
                     <pic:cNvPicPr/>
                   </pic:nvPicPr>
                   <pic:blipFill>
-                    <a:blip r:embed="rId19"/>
+                    <a:blip r:embed="rId21"/>
                     <a:stretch>
                       <a:fillRect/>
                     </a:stretch>
@@ -5127,14 +5957,14 @@
           <w:lang w:val="en-US"/>
         </w:rPr>
       </w:pPr>
-      <w:bookmarkStart w:id="28" w:name="_Toc219469173"/>
+      <w:bookmarkStart w:id="35" w:name="_Toc220433893"/>
       <w:r>
         <w:rPr>
           <w:lang w:val="en-US"/>
         </w:rPr>
         <w:t>Testing</w:t>
       </w:r>
-      <w:bookmarkEnd w:id="28"/>
+      <w:bookmarkEnd w:id="35"/>
     </w:p>
     <w:p>
       <w:pPr>
@@ -5144,14 +5974,14 @@
           <w:numId w:val="7"/>
         </w:numPr>
       </w:pPr>
-      <w:bookmarkStart w:id="29" w:name="_Toc219469174"/>
+      <w:bookmarkStart w:id="36" w:name="_Toc220433894"/>
       <w:r>
         <w:t>Unit</w:t>
       </w:r>
       <w:r>
         <w:t xml:space="preserve"> Tests</w:t>
       </w:r>
-      <w:bookmarkEnd w:id="29"/>
+      <w:bookmarkEnd w:id="36"/>
     </w:p>
     <w:p>
       <w:r>
@@ -5224,7 +6054,7 @@
                     <pic:cNvPicPr/>
                   </pic:nvPicPr>
                   <pic:blipFill>
-                    <a:blip r:embed="rId20"/>
+                    <a:blip r:embed="rId22"/>
                     <a:stretch>
                       <a:fillRect/>
                     </a:stretch>
@@ -5254,13 +6084,13 @@
           <w:numId w:val="7"/>
         </w:numPr>
       </w:pPr>
-      <w:bookmarkStart w:id="30" w:name="_Toc219469175"/>
+      <w:bookmarkStart w:id="37" w:name="_Toc220433895"/>
       <w:proofErr w:type="gramStart"/>
       <w:r>
         <w:lastRenderedPageBreak/>
         <w:t>CI Workflow</w:t>
       </w:r>
-      <w:bookmarkEnd w:id="30"/>
+      <w:bookmarkEnd w:id="37"/>
       <w:proofErr w:type="gramEnd"/>
     </w:p>
     <w:p>
@@ -5356,7 +6186,6 @@
       </w:r>
       <w:r>
         <w:rPr>
-          <w:color w:val="227ACB"/>
           <w:lang w:val="en-US"/>
         </w:rPr>
         <w:t>Branches</w:t>
@@ -5458,7 +6287,7 @@
                     <pic:cNvPicPr/>
                   </pic:nvPicPr>
                   <pic:blipFill>
-                    <a:blip r:embed="rId21"/>
+                    <a:blip r:embed="rId23"/>
                     <a:stretch>
                       <a:fillRect/>
                     </a:stretch>
@@ -5491,21 +6320,18 @@
           <w:lang w:val="en-US"/>
         </w:rPr>
       </w:pPr>
-      <w:bookmarkStart w:id="31" w:name="_Toc219469176"/>
+      <w:bookmarkStart w:id="38" w:name="_Toc220433896"/>
       <w:r>
         <w:rPr>
           <w:lang w:val="en-US"/>
         </w:rPr>
         <w:t>Deployment</w:t>
       </w:r>
-      <w:bookmarkEnd w:id="31"/>
-    </w:p>
-    <w:p>
-      <w:r>
-        <w:t xml:space="preserve">Bei jedem </w:t>
-      </w:r>
-      <w:r>
-        <w:t>Pull Request auf „</w:t>
+      <w:bookmarkEnd w:id="38"/>
+    </w:p>
+    <w:p>
+      <w:r>
+        <w:t>Bei jedem Pull Request auf „</w:t>
       </w:r>
       <w:proofErr w:type="spellStart"/>
       <w:r>
@@ -5513,10 +6339,7 @@
       </w:r>
       <w:proofErr w:type="spellEnd"/>
       <w:r>
-        <w:t xml:space="preserve">“ </w:t>
-      </w:r>
-      <w:r>
-        <w:t xml:space="preserve">kommt es zu einem </w:t>
+        <w:t xml:space="preserve">“ kommt es zu einem </w:t>
       </w:r>
       <w:r>
         <w:t>„</w:t>
@@ -5560,12 +6383,12 @@
           <w:numId w:val="7"/>
         </w:numPr>
       </w:pPr>
-      <w:bookmarkStart w:id="32" w:name="_Toc219469177"/>
+      <w:bookmarkStart w:id="39" w:name="_Toc220433897"/>
       <w:proofErr w:type="gramStart"/>
       <w:r>
         <w:t>CD Workflow</w:t>
       </w:r>
-      <w:bookmarkEnd w:id="32"/>
+      <w:bookmarkEnd w:id="39"/>
       <w:proofErr w:type="gramEnd"/>
     </w:p>
     <w:p/>
@@ -5651,7 +6474,7 @@
                     <pic:cNvPicPr/>
                   </pic:nvPicPr>
                   <pic:blipFill>
-                    <a:blip r:embed="rId22"/>
+                    <a:blip r:embed="rId24"/>
                     <a:stretch>
                       <a:fillRect/>
                     </a:stretch>
@@ -5723,7 +6546,7 @@
                     <pic:cNvPicPr/>
                   </pic:nvPicPr>
                   <pic:blipFill>
-                    <a:blip r:embed="rId23"/>
+                    <a:blip r:embed="rId25"/>
                     <a:stretch>
                       <a:fillRect/>
                     </a:stretch>
@@ -5753,11 +6576,11 @@
           <w:numId w:val="7"/>
         </w:numPr>
       </w:pPr>
-      <w:bookmarkStart w:id="33" w:name="_Toc219469178"/>
+      <w:bookmarkStart w:id="40" w:name="_Toc220433898"/>
       <w:r>
         <w:t>Jar-Datei herunterladen</w:t>
       </w:r>
-      <w:bookmarkEnd w:id="33"/>
+      <w:bookmarkEnd w:id="40"/>
     </w:p>
     <w:p/>
     <w:p>
@@ -5769,87 +6592,81 @@
           <w:u w:val="single"/>
           <w:lang w:val="en-US"/>
         </w:rPr>
+        <w:t>Java CD builds jar-Workflow</w:t>
+      </w:r>
+      <w:r>
+        <w:rPr>
+          <w:u w:val="single"/>
+          <w:lang w:val="en-US"/>
+        </w:rPr>
+        <w:t>s</w:t>
+      </w:r>
+      <w:r>
+        <w:rPr>
+          <w:u w:val="single"/>
+          <w:lang w:val="en-US"/>
+        </w:rPr>
+        <w:t>.</w:t>
+      </w:r>
+    </w:p>
+    <w:p>
+      <w:proofErr w:type="gramStart"/>
+      <w:r>
+        <w:t>Die oberste Run</w:t>
+      </w:r>
+      <w:proofErr w:type="gramEnd"/>
+      <w:r>
+        <w:t xml:space="preserve"> in der Liste beinhaltet die aktuelle Jar-Datei</w:t>
+      </w:r>
+    </w:p>
+    <w:p/>
+    <w:p>
+      <w:pPr>
+        <w:rPr>
+          <w:u w:val="single"/>
+          <w:lang w:val="en-US"/>
+        </w:rPr>
+      </w:pPr>
+      <w:r>
+        <w:rPr>
+          <w:u w:val="single"/>
+          <w:lang w:val="en-US"/>
+        </w:rPr>
+        <w:t>Actions</w:t>
+      </w:r>
+      <w:r>
+        <w:rPr>
+          <w:u w:val="single"/>
+          <w:lang w:val="en-US"/>
+        </w:rPr>
+        <w:t xml:space="preserve">-&gt; </w:t>
+      </w:r>
+      <w:r>
+        <w:rPr>
+          <w:u w:val="single"/>
+          <w:lang w:val="en-US"/>
+        </w:rPr>
         <w:t>Java CD builds jar</w:t>
       </w:r>
-      <w:r>
+    </w:p>
+    <w:p>
+      <w:pPr>
         <w:rPr>
           <w:u w:val="single"/>
           <w:lang w:val="en-US"/>
         </w:rPr>
-        <w:t>-Workflow</w:t>
-      </w:r>
-      <w:r>
+      </w:pPr>
+    </w:p>
+    <w:p>
+      <w:pPr>
         <w:rPr>
           <w:u w:val="single"/>
           <w:lang w:val="en-US"/>
         </w:rPr>
-        <w:t>s</w:t>
-      </w:r>
-      <w:r>
-        <w:rPr>
-          <w:u w:val="single"/>
-          <w:lang w:val="en-US"/>
-        </w:rPr>
-        <w:t>.</w:t>
-      </w:r>
-    </w:p>
-    <w:p>
-      <w:proofErr w:type="gramStart"/>
-      <w:r>
-        <w:t>Die oberste Run</w:t>
-      </w:r>
-      <w:proofErr w:type="gramEnd"/>
-      <w:r>
-        <w:t xml:space="preserve"> in der Liste beinhaltet die aktuelle Jar-Datei</w:t>
-      </w:r>
-    </w:p>
-    <w:p/>
-    <w:p>
-      <w:pPr>
-        <w:rPr>
-          <w:u w:val="single"/>
-          <w:lang w:val="en-US"/>
-        </w:rPr>
-      </w:pPr>
-      <w:r>
-        <w:rPr>
-          <w:u w:val="single"/>
-          <w:lang w:val="en-US"/>
-        </w:rPr>
-        <w:t>Actions</w:t>
-      </w:r>
-      <w:r>
-        <w:rPr>
-          <w:u w:val="single"/>
-          <w:lang w:val="en-US"/>
-        </w:rPr>
-        <w:t xml:space="preserve">-&gt; </w:t>
-      </w:r>
-      <w:r>
-        <w:rPr>
-          <w:u w:val="single"/>
-          <w:lang w:val="en-US"/>
-        </w:rPr>
-        <w:t>Java CD builds jar</w:t>
-      </w:r>
-    </w:p>
-    <w:p>
-      <w:pPr>
-        <w:rPr>
-          <w:u w:val="single"/>
-          <w:lang w:val="en-US"/>
-        </w:rPr>
-      </w:pPr>
-    </w:p>
-    <w:p>
-      <w:pPr>
-        <w:rPr>
-          <w:u w:val="single"/>
-          <w:lang w:val="en-US"/>
-        </w:rPr>
-      </w:pPr>
-      <w:r>
-        <w:rPr>
+      </w:pPr>
+      <w:r>
+        <w:rPr>
+          <w:noProof/>
           <w:u w:val="single"/>
           <w:lang w:val="en-US"/>
         </w:rPr>
@@ -5870,7 +6687,7 @@
                     <pic:cNvPicPr/>
                   </pic:nvPicPr>
                   <pic:blipFill>
-                    <a:blip r:embed="rId24"/>
+                    <a:blip r:embed="rId26"/>
                     <a:stretch>
                       <a:fillRect/>
                     </a:stretch>
@@ -5908,6 +6725,7 @@
       </w:pPr>
       <w:r>
         <w:rPr>
+          <w:noProof/>
           <w:u w:val="single"/>
           <w:lang w:val="en-US"/>
         </w:rPr>
@@ -5927,7 +6745,7 @@
                     <pic:cNvPicPr/>
                   </pic:nvPicPr>
                   <pic:blipFill>
-                    <a:blip r:embed="rId25"/>
+                    <a:blip r:embed="rId27"/>
                     <a:stretch>
                       <a:fillRect/>
                     </a:stretch>
@@ -5950,7 +6768,7 @@
     </w:p>
     <w:p/>
     <w:sectPr>
-      <w:footerReference w:type="default" r:id="rId26"/>
+      <w:footerReference w:type="default" r:id="rId28"/>
       <w:pgSz w:w="11906" w:h="16838"/>
       <w:pgMar w:top="1417" w:right="1417" w:bottom="1134" w:left="1417" w:header="708" w:footer="708" w:gutter="0"/>
       <w:cols w:space="708"/>

</xml_diff>

<commit_message>
docu-104: added new content in Chapeter Unit Tests
</commit_message>
<xml_diff>
--- a/Dokumentation/Dukumentation TicTacToe.docx
+++ b/Dokumentation/Dukumentation TicTacToe.docx
@@ -4794,14 +4794,14 @@
         <w:rPr>
           <w:lang w:val="en-US"/>
         </w:rPr>
-        <w:t xml:space="preserve"> Relationships a</w:t>
+        <w:t xml:space="preserve"> Relationships </w:t>
       </w:r>
       <w:proofErr w:type="spellStart"/>
       <w:r>
         <w:rPr>
           <w:lang w:val="en-US"/>
         </w:rPr>
-        <w:t>ls</w:t>
+        <w:t>als</w:t>
       </w:r>
       <w:proofErr w:type="spellEnd"/>
       <w:r>
@@ -4896,6 +4896,7 @@
       </w:pPr>
       <w:r>
         <w:rPr>
+          <w:noProof/>
           <w:lang w:val="en-US"/>
         </w:rPr>
         <w:drawing>
@@ -5097,6 +5098,7 @@
       </w:pPr>
       <w:r>
         <w:rPr>
+          <w:noProof/>
           <w:lang w:val="en-US"/>
         </w:rPr>
         <w:lastRenderedPageBreak/>
@@ -5999,17 +6001,161 @@
       </w:r>
       <w:proofErr w:type="gramEnd"/>
       <w:r>
-        <w:t xml:space="preserve"> wie die Methoden in der Klasse heißen (und dort </w:t>
+        <w:t xml:space="preserve"> wie die Methoden in der Klasse heißen (und dort mehrere Test</w:t>
+      </w:r>
+      <w:r>
+        <w:t>s</w:t>
+      </w:r>
+      <w:r>
+        <w:t xml:space="preserve"> enthalten</w:t>
       </w:r>
       <w:proofErr w:type="gramStart"/>
       <w:r>
-        <w:t>mehrere Test</w:t>
+        <w:t>)</w:t>
+      </w:r>
+      <w:r>
+        <w:t xml:space="preserve">, </w:t>
+      </w:r>
+      <w:r>
+        <w:t xml:space="preserve"> oder</w:t>
       </w:r>
       <w:proofErr w:type="gramEnd"/>
       <w:r>
-        <w:t xml:space="preserve"> enthalten) oder auch spezifischer Namen haben und jeweils nur einen Test für diese Methode durchführen.</w:t>
-      </w:r>
-    </w:p>
+        <w:t xml:space="preserve"> auch spezifischer Namen haben und jeweils nur einen Test für diese Methode durchführen.</w:t>
+      </w:r>
+    </w:p>
+    <w:p/>
+    <w:p>
+      <w:r>
+        <w:t xml:space="preserve">Einfache Erzeugung der Testklasse in </w:t>
+      </w:r>
+      <w:proofErr w:type="spellStart"/>
+      <w:r>
+        <w:t>IntelliJ</w:t>
+      </w:r>
+      <w:proofErr w:type="spellEnd"/>
+      <w:r>
+        <w:t>:</w:t>
+      </w:r>
+    </w:p>
+    <w:p>
+      <w:r>
+        <w:t>In die Klasse stellen:</w:t>
+      </w:r>
+    </w:p>
+    <w:p>
+      <w:r>
+        <w:t xml:space="preserve">STRG+SHIFT+T </w:t>
+      </w:r>
+      <w:r>
+        <w:sym w:font="Wingdings" w:char="F0E0"/>
+      </w:r>
+      <w:r>
+        <w:t xml:space="preserve"> </w:t>
+      </w:r>
+      <w:proofErr w:type="spellStart"/>
+      <w:r>
+        <w:t>create</w:t>
+      </w:r>
+      <w:proofErr w:type="spellEnd"/>
+      <w:r>
+        <w:t xml:space="preserve"> </w:t>
+      </w:r>
+      <w:proofErr w:type="spellStart"/>
+      <w:r>
+        <w:t>new</w:t>
+      </w:r>
+      <w:proofErr w:type="spellEnd"/>
+      <w:r>
+        <w:t xml:space="preserve"> Test --</w:t>
+      </w:r>
+      <w:r>
+        <w:sym w:font="Wingdings" w:char="F0E0"/>
+      </w:r>
+      <w:r>
+        <w:t xml:space="preserve"> danach unbedingt die Members mitauswählen:</w:t>
+      </w:r>
+    </w:p>
+    <w:p/>
+    <w:p>
+      <w:r>
+        <w:drawing>
+          <wp:inline distT="0" distB="0" distL="0" distR="0" wp14:anchorId="52C62468" wp14:editId="508E05FB">
+            <wp:extent cx="4004966" cy="1033027"/>
+            <wp:effectExtent l="0" t="0" r="0" b="0"/>
+            <wp:docPr id="57534279" name="Grafik 1" descr="Ein Bild, das Text, Screenshot, Schrift, Software enthält.&#10;&#10;KI-generierte Inhalte können fehlerhaft sein."/>
+            <wp:cNvGraphicFramePr>
+              <a:graphicFrameLocks xmlns:a="http://schemas.openxmlformats.org/drawingml/2006/main" noChangeAspect="1"/>
+            </wp:cNvGraphicFramePr>
+            <a:graphic xmlns:a="http://schemas.openxmlformats.org/drawingml/2006/main">
+              <a:graphicData uri="http://schemas.openxmlformats.org/drawingml/2006/picture">
+                <pic:pic xmlns:pic="http://schemas.openxmlformats.org/drawingml/2006/picture">
+                  <pic:nvPicPr>
+                    <pic:cNvPr id="57534279" name="Grafik 1" descr="Ein Bild, das Text, Screenshot, Schrift, Software enthält.&#10;&#10;KI-generierte Inhalte können fehlerhaft sein."/>
+                    <pic:cNvPicPr/>
+                  </pic:nvPicPr>
+                  <pic:blipFill>
+                    <a:blip r:embed="rId22"/>
+                    <a:stretch>
+                      <a:fillRect/>
+                    </a:stretch>
+                  </pic:blipFill>
+                  <pic:spPr>
+                    <a:xfrm>
+                      <a:off x="0" y="0"/>
+                      <a:ext cx="4027875" cy="1038936"/>
+                    </a:xfrm>
+                    <a:prstGeom prst="rect">
+                      <a:avLst/>
+                    </a:prstGeom>
+                  </pic:spPr>
+                </pic:pic>
+              </a:graphicData>
+            </a:graphic>
+          </wp:inline>
+        </w:drawing>
+      </w:r>
+    </w:p>
+    <w:p>
+      <w:r>
+        <w:drawing>
+          <wp:inline distT="0" distB="0" distL="0" distR="0" wp14:anchorId="47861135" wp14:editId="6B2D98F1">
+            <wp:extent cx="3558857" cy="3115704"/>
+            <wp:effectExtent l="0" t="0" r="3810" b="8890"/>
+            <wp:docPr id="1377349062" name="Grafik 1" descr="Ein Bild, das Text, Screenshot, Software, Display enthält.&#10;&#10;KI-generierte Inhalte können fehlerhaft sein."/>
+            <wp:cNvGraphicFramePr>
+              <a:graphicFrameLocks xmlns:a="http://schemas.openxmlformats.org/drawingml/2006/main" noChangeAspect="1"/>
+            </wp:cNvGraphicFramePr>
+            <a:graphic xmlns:a="http://schemas.openxmlformats.org/drawingml/2006/main">
+              <a:graphicData uri="http://schemas.openxmlformats.org/drawingml/2006/picture">
+                <pic:pic xmlns:pic="http://schemas.openxmlformats.org/drawingml/2006/picture">
+                  <pic:nvPicPr>
+                    <pic:cNvPr id="1377349062" name="Grafik 1" descr="Ein Bild, das Text, Screenshot, Software, Display enthält.&#10;&#10;KI-generierte Inhalte können fehlerhaft sein."/>
+                    <pic:cNvPicPr/>
+                  </pic:nvPicPr>
+                  <pic:blipFill>
+                    <a:blip r:embed="rId23"/>
+                    <a:stretch>
+                      <a:fillRect/>
+                    </a:stretch>
+                  </pic:blipFill>
+                  <pic:spPr>
+                    <a:xfrm>
+                      <a:off x="0" y="0"/>
+                      <a:ext cx="3561876" cy="3118347"/>
+                    </a:xfrm>
+                    <a:prstGeom prst="rect">
+                      <a:avLst/>
+                    </a:prstGeom>
+                  </pic:spPr>
+                </pic:pic>
+              </a:graphicData>
+            </a:graphic>
+          </wp:inline>
+        </w:drawing>
+      </w:r>
+    </w:p>
+    <w:p/>
     <w:p/>
     <w:p>
       <w:r>
@@ -6054,7 +6200,7 @@
                     <pic:cNvPicPr/>
                   </pic:nvPicPr>
                   <pic:blipFill>
-                    <a:blip r:embed="rId22"/>
+                    <a:blip r:embed="rId24"/>
                     <a:stretch>
                       <a:fillRect/>
                     </a:stretch>
@@ -6087,7 +6233,6 @@
       <w:bookmarkStart w:id="37" w:name="_Toc220433895"/>
       <w:proofErr w:type="gramStart"/>
       <w:r>
-        <w:lastRenderedPageBreak/>
         <w:t>CI Workflow</w:t>
       </w:r>
       <w:bookmarkEnd w:id="37"/>
@@ -6287,7 +6432,7 @@
                     <pic:cNvPicPr/>
                   </pic:nvPicPr>
                   <pic:blipFill>
-                    <a:blip r:embed="rId23"/>
+                    <a:blip r:embed="rId25"/>
                     <a:stretch>
                       <a:fillRect/>
                     </a:stretch>
@@ -6325,6 +6470,7 @@
         <w:rPr>
           <w:lang w:val="en-US"/>
         </w:rPr>
+        <w:lastRenderedPageBreak/>
         <w:t>Deployment</w:t>
       </w:r>
       <w:bookmarkEnd w:id="38"/>
@@ -6457,7 +6603,6 @@
         <w:rPr>
           <w:noProof/>
         </w:rPr>
-        <w:lastRenderedPageBreak/>
         <w:drawing>
           <wp:inline distT="0" distB="0" distL="0" distR="0" wp14:anchorId="76E9E41A" wp14:editId="7A5113A2">
             <wp:extent cx="5760720" cy="3667125"/>
@@ -6474,7 +6619,7 @@
                     <pic:cNvPicPr/>
                   </pic:nvPicPr>
                   <pic:blipFill>
-                    <a:blip r:embed="rId24"/>
+                    <a:blip r:embed="rId26"/>
                     <a:stretch>
                       <a:fillRect/>
                     </a:stretch>
@@ -6546,7 +6691,7 @@
                     <pic:cNvPicPr/>
                   </pic:nvPicPr>
                   <pic:blipFill>
-                    <a:blip r:embed="rId25"/>
+                    <a:blip r:embed="rId27"/>
                     <a:stretch>
                       <a:fillRect/>
                     </a:stretch>
@@ -6578,6 +6723,7 @@
       </w:pPr>
       <w:bookmarkStart w:id="40" w:name="_Toc220433898"/>
       <w:r>
+        <w:lastRenderedPageBreak/>
         <w:t>Jar-Datei herunterladen</w:t>
       </w:r>
       <w:bookmarkEnd w:id="40"/>
@@ -6670,7 +6816,6 @@
           <w:u w:val="single"/>
           <w:lang w:val="en-US"/>
         </w:rPr>
-        <w:lastRenderedPageBreak/>
         <w:drawing>
           <wp:inline distT="0" distB="0" distL="0" distR="0" wp14:anchorId="47209E60" wp14:editId="092D3029">
             <wp:extent cx="5760720" cy="1843405"/>
@@ -6687,7 +6832,7 @@
                     <pic:cNvPicPr/>
                   </pic:nvPicPr>
                   <pic:blipFill>
-                    <a:blip r:embed="rId26"/>
+                    <a:blip r:embed="rId28"/>
                     <a:stretch>
                       <a:fillRect/>
                     </a:stretch>
@@ -6745,7 +6890,7 @@
                     <pic:cNvPicPr/>
                   </pic:nvPicPr>
                   <pic:blipFill>
-                    <a:blip r:embed="rId27"/>
+                    <a:blip r:embed="rId29"/>
                     <a:stretch>
                       <a:fillRect/>
                     </a:stretch>
@@ -6768,7 +6913,7 @@
     </w:p>
     <w:p/>
     <w:sectPr>
-      <w:footerReference w:type="default" r:id="rId28"/>
+      <w:footerReference w:type="default" r:id="rId30"/>
       <w:pgSz w:w="11906" w:h="16838"/>
       <w:pgMar w:top="1417" w:right="1417" w:bottom="1134" w:left="1417" w:header="708" w:footer="708" w:gutter="0"/>
       <w:cols w:space="708"/>

</xml_diff>